<commit_message>
updated cv and exp
</commit_message>
<xml_diff>
--- a/img/cv.docx
+++ b/img/cv.docx
@@ -1,6 +1,6 @@
 
 <file path=word/document.xml><?xml version="1.0" encoding="utf-8"?>
-<w:document xmlns:wpc="http://schemas.microsoft.com/office/word/2010/wordprocessingCanvas" xmlns:cx="http://schemas.microsoft.com/office/drawing/2014/chartex" xmlns:cx1="http://schemas.microsoft.com/office/drawing/2015/9/8/chartex" xmlns:cx2="http://schemas.microsoft.com/office/drawing/2015/10/21/chartex" xmlns:cx3="http://schemas.microsoft.com/office/drawing/2016/5/9/chartex" xmlns:cx4="http://schemas.microsoft.com/office/drawing/2016/5/10/chartex" xmlns:cx5="http://schemas.microsoft.com/office/drawing/2016/5/11/chartex" xmlns:cx6="http://schemas.microsoft.com/office/drawing/2016/5/12/chartex" xmlns:cx7="http://schemas.microsoft.com/office/drawing/2016/5/13/chartex" xmlns:cx8="http://schemas.microsoft.com/office/drawing/2016/5/14/chartex" xmlns:mc="http://schemas.openxmlformats.org/markup-compatibility/2006" xmlns:aink="http://schemas.microsoft.com/office/drawing/2016/ink" xmlns:am3d="http://schemas.microsoft.com/office/drawing/2017/model3d" xmlns:o="urn:schemas-microsoft-com:office:office" xmlns:r="http://schemas.openxmlformats.org/officeDocument/2006/relationships" xmlns:m="http://schemas.openxmlformats.org/officeDocument/2006/math" xmlns:v="urn:schemas-microsoft-com:vml" xmlns:wp14="http://schemas.microsoft.com/office/word/2010/wordprocessingDrawing" xmlns:wp="http://schemas.openxmlformats.org/drawingml/2006/wordprocessingDrawing" xmlns:w10="urn:schemas-microsoft-com:office:word" xmlns:w="http://schemas.openxmlformats.org/wordprocessingml/2006/main" xmlns:w14="http://schemas.microsoft.com/office/word/2010/wordml" xmlns:w15="http://schemas.microsoft.com/office/word/2012/wordml" xmlns:w16cex="http://schemas.microsoft.com/office/word/2018/wordml/cex" xmlns:w16cid="http://schemas.microsoft.com/office/word/2016/wordml/cid" xmlns:w16="http://schemas.microsoft.com/office/word/2018/wordml" xmlns:w16sdtdh="http://schemas.microsoft.com/office/word/2020/wordml/sdtdatahash" xmlns:w16se="http://schemas.microsoft.com/office/word/2015/wordml/symex" xmlns:wpg="http://schemas.microsoft.com/office/word/2010/wordprocessingGroup" xmlns:wpi="http://schemas.microsoft.com/office/word/2010/wordprocessingInk" xmlns:wne="http://schemas.microsoft.com/office/word/2006/wordml" xmlns:wps="http://schemas.microsoft.com/office/word/2010/wordprocessingShape" mc:Ignorable="w14 w15 w16se w16cid w16 w16cex w16sdtdh wp14">
+<w:document xmlns:wpc="http://schemas.microsoft.com/office/word/2010/wordprocessingCanvas" xmlns:cx="http://schemas.microsoft.com/office/drawing/2014/chartex" xmlns:cx1="http://schemas.microsoft.com/office/drawing/2015/9/8/chartex" xmlns:cx2="http://schemas.microsoft.com/office/drawing/2015/10/21/chartex" xmlns:cx3="http://schemas.microsoft.com/office/drawing/2016/5/9/chartex" xmlns:cx4="http://schemas.microsoft.com/office/drawing/2016/5/10/chartex" xmlns:cx5="http://schemas.microsoft.com/office/drawing/2016/5/11/chartex" xmlns:cx6="http://schemas.microsoft.com/office/drawing/2016/5/12/chartex" xmlns:cx7="http://schemas.microsoft.com/office/drawing/2016/5/13/chartex" xmlns:cx8="http://schemas.microsoft.com/office/drawing/2016/5/14/chartex" xmlns:mc="http://schemas.openxmlformats.org/markup-compatibility/2006" xmlns:aink="http://schemas.microsoft.com/office/drawing/2016/ink" xmlns:am3d="http://schemas.microsoft.com/office/drawing/2017/model3d" xmlns:o="urn:schemas-microsoft-com:office:office" xmlns:oel="http://schemas.microsoft.com/office/2019/extlst" xmlns:r="http://schemas.openxmlformats.org/officeDocument/2006/relationships" xmlns:m="http://schemas.openxmlformats.org/officeDocument/2006/math" xmlns:v="urn:schemas-microsoft-com:vml" xmlns:wp14="http://schemas.microsoft.com/office/word/2010/wordprocessingDrawing" xmlns:wp="http://schemas.openxmlformats.org/drawingml/2006/wordprocessingDrawing" xmlns:w10="urn:schemas-microsoft-com:office:word" xmlns:w="http://schemas.openxmlformats.org/wordprocessingml/2006/main" xmlns:w14="http://schemas.microsoft.com/office/word/2010/wordml" xmlns:w15="http://schemas.microsoft.com/office/word/2012/wordml" xmlns:w16cex="http://schemas.microsoft.com/office/word/2018/wordml/cex" xmlns:w16cid="http://schemas.microsoft.com/office/word/2016/wordml/cid" xmlns:w16="http://schemas.microsoft.com/office/word/2018/wordml" xmlns:w16sdtdh="http://schemas.microsoft.com/office/word/2020/wordml/sdtdatahash" xmlns:w16se="http://schemas.microsoft.com/office/word/2015/wordml/symex" xmlns:wpg="http://schemas.microsoft.com/office/word/2010/wordprocessingGroup" xmlns:wpi="http://schemas.microsoft.com/office/word/2010/wordprocessingInk" xmlns:wne="http://schemas.microsoft.com/office/word/2006/wordml" xmlns:wps="http://schemas.microsoft.com/office/word/2010/wordprocessingShape" mc:Ignorable="w14 w15 w16se w16cid w16 w16cex w16sdtdh wp14">
   <w:body>
     <w:p>
       <w:pPr>
@@ -60,7 +60,37 @@
           <w:sz w:val="18"/>
           <w:szCs w:val="18"/>
         </w:rPr>
-        <w:t xml:space="preserve">Technology Analyst, Infosys Technologies                                                                                </w:t>
+        <w:t>Associate Consultant</w:t>
+      </w:r>
+      <w:r>
+        <w:rPr>
+          <w:rFonts w:ascii="Calibri" w:hAnsi="Calibri"/>
+          <w:b/>
+          <w:bCs/>
+          <w:sz w:val="18"/>
+          <w:szCs w:val="18"/>
+        </w:rPr>
+        <w:t>,</w:t>
+      </w:r>
+      <w:r>
+        <w:rPr>
+          <w:rFonts w:ascii="Calibri" w:hAnsi="Calibri"/>
+          <w:b/>
+          <w:bCs/>
+          <w:sz w:val="18"/>
+          <w:szCs w:val="18"/>
+        </w:rPr>
+        <w:t xml:space="preserve"> TCS (Tata Consultancy Services)</w:t>
+      </w:r>
+      <w:r>
+        <w:rPr>
+          <w:rFonts w:ascii="Calibri" w:hAnsi="Calibri"/>
+          <w:b/>
+          <w:bCs/>
+          <w:sz w:val="18"/>
+          <w:szCs w:val="18"/>
+        </w:rPr>
+        <w:t xml:space="preserve">                                                          </w:t>
       </w:r>
       <w:r>
         <w:rPr>
@@ -98,7 +128,7 @@
           <w:sz w:val="18"/>
           <w:szCs w:val="18"/>
         </w:rPr>
-        <w:t>Experience:  9.</w:t>
+        <w:t xml:space="preserve">Experience:  </w:t>
       </w:r>
       <w:r>
         <w:rPr>
@@ -109,7 +139,7 @@
           <w:sz w:val="18"/>
           <w:szCs w:val="18"/>
         </w:rPr>
-        <w:t>6</w:t>
+        <w:t>10</w:t>
       </w:r>
       <w:r>
         <w:rPr>
@@ -130,49 +160,6 @@
           <w:tab w:val="left" w:pos="2040"/>
         </w:tabs>
         <w:rPr>
-          <w:color w:val="000000" w:themeColor="text1"/>
-          <w:sz w:val="16"/>
-          <w:szCs w:val="16"/>
-        </w:rPr>
-      </w:pPr>
-      <w:bookmarkStart w:id="0" w:name="_Hlk89679509"/>
-      <w:r>
-        <w:rPr>
-          <w:color w:val="000000" w:themeColor="text1"/>
-          <w:sz w:val="18"/>
-          <w:szCs w:val="18"/>
-        </w:rPr>
-        <w:t xml:space="preserve">Portfolio website: </w:t>
-      </w:r>
-      <w:hyperlink r:id="rId9" w:history="1">
-        <w:r>
-          <w:rPr>
-            <w:rStyle w:val="Hyperlink"/>
-            <w:rFonts w:asciiTheme="minorHAnsi" w:eastAsiaTheme="minorHAnsi" w:hAnsiTheme="minorHAnsi" w:cstheme="minorBidi"/>
-            <w:bCs/>
-            <w:szCs w:val="20"/>
-            <w:lang w:val="en-IN"/>
-          </w:rPr>
-          <w:t>https://ravikeshpr.github.io/</w:t>
-        </w:r>
-      </w:hyperlink>
-      <w:bookmarkEnd w:id="0"/>
-      <w:r>
-        <w:rPr>
-          <w:color w:val="000000" w:themeColor="text1"/>
-          <w:sz w:val="16"/>
-          <w:szCs w:val="16"/>
-        </w:rPr>
-        <w:t xml:space="preserve">      </w:t>
-      </w:r>
-    </w:p>
-    <w:p>
-      <w:pPr>
-        <w:pStyle w:val="Field"/>
-        <w:tabs>
-          <w:tab w:val="left" w:pos="2040"/>
-        </w:tabs>
-        <w:rPr>
           <w:rFonts w:asciiTheme="minorHAnsi" w:eastAsiaTheme="minorEastAsia" w:hAnsiTheme="minorHAnsi" w:cstheme="minorBidi"/>
           <w:sz w:val="24"/>
           <w:lang w:val="en-AU" w:eastAsia="ja-JP"/>
@@ -182,7 +169,25 @@
         <w:rPr>
           <w:rFonts w:asciiTheme="minorHAnsi" w:hAnsiTheme="minorHAnsi" w:cstheme="minorHAnsi"/>
         </w:rPr>
-        <w:t>Notice period: 4 weeks</w:t>
+        <w:t xml:space="preserve">Notice period: </w:t>
+      </w:r>
+      <w:r>
+        <w:rPr>
+          <w:rFonts w:asciiTheme="minorHAnsi" w:hAnsiTheme="minorHAnsi" w:cstheme="minorHAnsi"/>
+        </w:rPr>
+        <w:t>4</w:t>
+      </w:r>
+      <w:r>
+        <w:rPr>
+          <w:rFonts w:asciiTheme="minorHAnsi" w:hAnsiTheme="minorHAnsi" w:cstheme="minorHAnsi"/>
+        </w:rPr>
+        <w:t xml:space="preserve"> </w:t>
+      </w:r>
+      <w:r>
+        <w:rPr>
+          <w:rFonts w:asciiTheme="minorHAnsi" w:hAnsiTheme="minorHAnsi" w:cstheme="minorHAnsi"/>
+        </w:rPr>
+        <w:t>weeks</w:t>
       </w:r>
       <w:r>
         <w:rPr>
@@ -223,8 +228,8 @@
         <w:tblLook w:val="04A0" w:firstRow="1" w:lastRow="0" w:firstColumn="1" w:lastColumn="0" w:noHBand="0" w:noVBand="1"/>
       </w:tblPr>
       <w:tblGrid>
-        <w:gridCol w:w="2675"/>
-        <w:gridCol w:w="7718"/>
+        <w:gridCol w:w="2871"/>
+        <w:gridCol w:w="7595"/>
       </w:tblGrid>
       <w:tr>
         <w:trPr>
@@ -385,7 +390,7 @@
               <w:rPr>
                 <w:rFonts w:ascii="Abadi" w:hAnsi="Abadi"/>
               </w:rPr>
-              <w:t>Angular</w:t>
+              <w:t>HTML5</w:t>
             </w:r>
           </w:p>
           <w:p>
@@ -403,7 +408,7 @@
               <w:rPr>
                 <w:rFonts w:ascii="Abadi" w:hAnsi="Abadi"/>
               </w:rPr>
-              <w:t>Typescript</w:t>
+              <w:t>CSS</w:t>
             </w:r>
           </w:p>
           <w:p>
@@ -421,7 +426,7 @@
               <w:rPr>
                 <w:rFonts w:ascii="Abadi" w:hAnsi="Abadi"/>
               </w:rPr>
-              <w:t>CSS3</w:t>
+              <w:t>StyledComponents</w:t>
             </w:r>
           </w:p>
           <w:p>
@@ -439,7 +444,7 @@
               <w:rPr>
                 <w:rFonts w:ascii="Abadi" w:hAnsi="Abadi"/>
               </w:rPr>
-              <w:t>HTML5</w:t>
+              <w:t>Angular</w:t>
             </w:r>
           </w:p>
           <w:p>
@@ -457,7 +462,7 @@
               <w:rPr>
                 <w:rFonts w:ascii="Abadi" w:hAnsi="Abadi"/>
               </w:rPr>
-              <w:t>Lodash</w:t>
+              <w:t>Typescript</w:t>
             </w:r>
           </w:p>
           <w:p>
@@ -475,7 +480,97 @@
               <w:rPr>
                 <w:rFonts w:ascii="Abadi" w:hAnsi="Abadi"/>
               </w:rPr>
+              <w:t>Lodash</w:t>
+            </w:r>
+          </w:p>
+          <w:p>
+            <w:pPr>
+              <w:pStyle w:val="bulletStyle"/>
+              <w:numPr>
+                <w:ilvl w:val="0"/>
+                <w:numId w:val="28"/>
+              </w:numPr>
+              <w:rPr>
+                <w:rFonts w:ascii="Abadi" w:hAnsi="Abadi"/>
+              </w:rPr>
+            </w:pPr>
+            <w:r>
+              <w:rPr>
+                <w:rFonts w:ascii="Abadi" w:hAnsi="Abadi"/>
+              </w:rPr>
               <w:t>Moment.js</w:t>
+            </w:r>
+          </w:p>
+          <w:p>
+            <w:pPr>
+              <w:pStyle w:val="bulletStyle"/>
+              <w:numPr>
+                <w:ilvl w:val="0"/>
+                <w:numId w:val="28"/>
+              </w:numPr>
+              <w:rPr>
+                <w:rFonts w:ascii="Abadi" w:hAnsi="Abadi"/>
+              </w:rPr>
+            </w:pPr>
+            <w:r>
+              <w:rPr>
+                <w:rFonts w:ascii="Abadi" w:hAnsi="Abadi"/>
+              </w:rPr>
+              <w:t>Agile</w:t>
+            </w:r>
+          </w:p>
+          <w:p>
+            <w:pPr>
+              <w:pStyle w:val="bulletStyle"/>
+              <w:numPr>
+                <w:ilvl w:val="0"/>
+                <w:numId w:val="28"/>
+              </w:numPr>
+              <w:rPr>
+                <w:rFonts w:ascii="Abadi" w:hAnsi="Abadi"/>
+              </w:rPr>
+            </w:pPr>
+            <w:r>
+              <w:rPr>
+                <w:rFonts w:ascii="Abadi" w:hAnsi="Abadi"/>
+              </w:rPr>
+              <w:t>Git</w:t>
+            </w:r>
+          </w:p>
+          <w:p>
+            <w:pPr>
+              <w:pStyle w:val="bulletStyle"/>
+              <w:numPr>
+                <w:ilvl w:val="0"/>
+                <w:numId w:val="28"/>
+              </w:numPr>
+              <w:rPr>
+                <w:rFonts w:ascii="Abadi" w:hAnsi="Abadi"/>
+              </w:rPr>
+            </w:pPr>
+            <w:r>
+              <w:rPr>
+                <w:rFonts w:ascii="Abadi" w:hAnsi="Abadi"/>
+              </w:rPr>
+              <w:t>NPM</w:t>
+            </w:r>
+          </w:p>
+          <w:p>
+            <w:pPr>
+              <w:pStyle w:val="bulletStyle"/>
+              <w:numPr>
+                <w:ilvl w:val="0"/>
+                <w:numId w:val="28"/>
+              </w:numPr>
+              <w:rPr>
+                <w:rFonts w:ascii="Abadi" w:hAnsi="Abadi"/>
+              </w:rPr>
+            </w:pPr>
+            <w:r>
+              <w:rPr>
+                <w:rFonts w:ascii="Abadi" w:hAnsi="Abadi"/>
+              </w:rPr>
+              <w:t>VSCode</w:t>
             </w:r>
           </w:p>
           <w:p>
@@ -817,7 +912,7 @@
                 <w:sz w:val="22"/>
                 <w:szCs w:val="22"/>
               </w:rPr>
-              <w:t xml:space="preserve">of </w:t>
+              <w:t>in</w:t>
             </w:r>
             <w:r>
               <w:rPr>
@@ -827,6 +922,16 @@
                 <w:sz w:val="22"/>
                 <w:szCs w:val="22"/>
               </w:rPr>
+              <w:t xml:space="preserve"> </w:t>
+            </w:r>
+            <w:r>
+              <w:rPr>
+                <w:rFonts w:cstheme="minorHAnsi"/>
+                <w:b/>
+                <w:bCs/>
+                <w:sz w:val="22"/>
+                <w:szCs w:val="22"/>
+              </w:rPr>
               <w:t>building and maintaining responsive websites</w:t>
             </w:r>
             <w:r>
@@ -843,7 +948,7 @@
                 <w:sz w:val="22"/>
                 <w:szCs w:val="22"/>
               </w:rPr>
-              <w:t xml:space="preserve"> Currently I am working for Westpac</w:t>
+              <w:t xml:space="preserve"> </w:t>
             </w:r>
             <w:r>
               <w:rPr>
@@ -851,7 +956,7 @@
                 <w:sz w:val="22"/>
                 <w:szCs w:val="22"/>
               </w:rPr>
-              <w:t xml:space="preserve"> as client</w:t>
+              <w:t xml:space="preserve">Currently, I am with TCS and working for Woolworths as a Senior Developer. </w:t>
             </w:r>
             <w:r>
               <w:rPr>
@@ -859,7 +964,7 @@
                 <w:sz w:val="22"/>
                 <w:szCs w:val="22"/>
               </w:rPr>
-              <w:t xml:space="preserve"> (last 4.5 years) </w:t>
+              <w:t xml:space="preserve">I </w:t>
             </w:r>
             <w:r>
               <w:rPr>
@@ -867,7 +972,7 @@
                 <w:sz w:val="22"/>
                 <w:szCs w:val="22"/>
               </w:rPr>
-              <w:t>where my role is</w:t>
+              <w:t xml:space="preserve">have worked with </w:t>
             </w:r>
             <w:r>
               <w:rPr>
@@ -875,7 +980,7 @@
                 <w:sz w:val="22"/>
                 <w:szCs w:val="22"/>
               </w:rPr>
-              <w:t xml:space="preserve"> </w:t>
+              <w:t>Westpac</w:t>
             </w:r>
             <w:r>
               <w:rPr>
@@ -883,7 +988,7 @@
                 <w:sz w:val="22"/>
                 <w:szCs w:val="22"/>
               </w:rPr>
-              <w:t>Senior Developer</w:t>
+              <w:t xml:space="preserve"> as </w:t>
             </w:r>
             <w:r>
               <w:rPr>
@@ -891,7 +996,7 @@
                 <w:sz w:val="22"/>
                 <w:szCs w:val="22"/>
               </w:rPr>
-              <w:t>.</w:t>
+              <w:t xml:space="preserve">a </w:t>
             </w:r>
             <w:r>
               <w:rPr>
@@ -899,7 +1004,7 @@
                 <w:sz w:val="22"/>
                 <w:szCs w:val="22"/>
               </w:rPr>
-              <w:t xml:space="preserve"> I</w:t>
+              <w:t>client</w:t>
             </w:r>
             <w:r>
               <w:rPr>
@@ -907,7 +1012,7 @@
                 <w:sz w:val="22"/>
                 <w:szCs w:val="22"/>
               </w:rPr>
-              <w:t>n my everyday work I</w:t>
+              <w:t xml:space="preserve"> (4</w:t>
             </w:r>
             <w:r>
               <w:rPr>
@@ -915,7 +1020,7 @@
                 <w:sz w:val="22"/>
                 <w:szCs w:val="22"/>
               </w:rPr>
-              <w:t xml:space="preserve"> deal very closely with many internal and external stakeholders to ensured development and delivery of clean and high-quality code </w:t>
+              <w:t xml:space="preserve"> </w:t>
             </w:r>
             <w:r>
               <w:rPr>
@@ -923,7 +1028,7 @@
                 <w:sz w:val="22"/>
                 <w:szCs w:val="22"/>
               </w:rPr>
-              <w:t xml:space="preserve">for </w:t>
+              <w:t xml:space="preserve">years) </w:t>
             </w:r>
             <w:r>
               <w:rPr>
@@ -931,17 +1036,72 @@
                 <w:sz w:val="22"/>
                 <w:szCs w:val="22"/>
               </w:rPr>
-              <w:t>products.</w:t>
-            </w:r>
-          </w:p>
-          <w:p>
-            <w:pPr>
+              <w:t>and</w:t>
+            </w:r>
+            <w:r>
               <w:rPr>
                 <w:rFonts w:cstheme="minorHAnsi"/>
                 <w:sz w:val="22"/>
                 <w:szCs w:val="22"/>
               </w:rPr>
-            </w:pPr>
+              <w:t xml:space="preserve"> </w:t>
+            </w:r>
+            <w:r>
+              <w:rPr>
+                <w:rFonts w:cstheme="minorHAnsi"/>
+                <w:sz w:val="22"/>
+                <w:szCs w:val="22"/>
+              </w:rPr>
+              <w:t xml:space="preserve">in </w:t>
+            </w:r>
+            <w:r>
+              <w:rPr>
+                <w:rFonts w:cstheme="minorHAnsi"/>
+                <w:sz w:val="22"/>
+                <w:szCs w:val="22"/>
+              </w:rPr>
+              <w:t xml:space="preserve">my role </w:t>
+            </w:r>
+            <w:r>
+              <w:rPr>
+                <w:rFonts w:cstheme="minorHAnsi"/>
+                <w:sz w:val="22"/>
+                <w:szCs w:val="22"/>
+              </w:rPr>
+              <w:t>as</w:t>
+            </w:r>
+            <w:r>
+              <w:rPr>
+                <w:rFonts w:cstheme="minorHAnsi"/>
+                <w:sz w:val="22"/>
+                <w:szCs w:val="22"/>
+              </w:rPr>
+              <w:t xml:space="preserve"> </w:t>
+            </w:r>
+            <w:r>
+              <w:rPr>
+                <w:rFonts w:cstheme="minorHAnsi"/>
+                <w:sz w:val="22"/>
+                <w:szCs w:val="22"/>
+              </w:rPr>
+              <w:t>Senior Developer</w:t>
+            </w:r>
+            <w:r>
+              <w:rPr>
+                <w:rFonts w:cstheme="minorHAnsi"/>
+                <w:sz w:val="22"/>
+                <w:szCs w:val="22"/>
+              </w:rPr>
+              <w:t>.</w:t>
+            </w:r>
+            <w:r>
+              <w:rPr>
+                <w:rFonts w:cstheme="minorHAnsi"/>
+                <w:sz w:val="22"/>
+                <w:szCs w:val="22"/>
+              </w:rPr>
+              <w:t xml:space="preserve"> </w:t>
+            </w:r>
           </w:p>
           <w:p>
             <w:pPr>
@@ -981,13 +1141,23 @@
               <w:t>Senior Developer</w:t>
             </w:r>
             <w:r>
-              <w:t xml:space="preserve"> at</w:t>
-            </w:r>
-            <w:r>
-              <w:t xml:space="preserve"> Westpac</w:t>
-            </w:r>
-            <w:r>
-              <w:t xml:space="preserve"> (Contractor from Infosys)</w:t>
+              <w:rPr>
+                <w:b/>
+                <w:bCs w:val="0"/>
+              </w:rPr>
+              <w:t xml:space="preserve"> </w:t>
+            </w:r>
+            <w:r>
+              <w:t>Woolworths</w:t>
+            </w:r>
+            <w:r>
+              <w:t xml:space="preserve"> (Contractor from </w:t>
+            </w:r>
+            <w:r>
+              <w:t>TCS</w:t>
+            </w:r>
+            <w:r>
+              <w:t>)</w:t>
             </w:r>
           </w:p>
           <w:p>
@@ -1005,7 +1175,7 @@
                 <w:color w:val="auto"/>
                 <w:szCs w:val="22"/>
               </w:rPr>
-              <w:t>March</w:t>
+              <w:t>May</w:t>
             </w:r>
             <w:r>
               <w:rPr>
@@ -1021,7 +1191,7 @@
                 <w:color w:val="auto"/>
                 <w:szCs w:val="22"/>
               </w:rPr>
-              <w:t>2019</w:t>
+              <w:t>2022</w:t>
             </w:r>
             <w:r>
               <w:rPr>
@@ -1045,7 +1215,15 @@
                 <w:color w:val="auto"/>
                 <w:szCs w:val="22"/>
               </w:rPr>
-              <w:t xml:space="preserve"> to Date</w:t>
+              <w:t xml:space="preserve"> </w:t>
+            </w:r>
+            <w:r>
+              <w:rPr>
+                <w:rFonts w:asciiTheme="minorHAnsi" w:hAnsiTheme="minorHAnsi" w:cstheme="minorHAnsi"/>
+                <w:color w:val="auto"/>
+                <w:szCs w:val="22"/>
+              </w:rPr>
+              <w:t>Till Date</w:t>
             </w:r>
           </w:p>
           <w:p>
@@ -1060,19 +1238,37 @@
               <w:rPr>
                 <w:b w:val="0"/>
               </w:rPr>
-              <w:t xml:space="preserve">Implementing end-to-end web-applications </w:t>
+              <w:t xml:space="preserve">Implementing end-to-end </w:t>
             </w:r>
             <w:r>
               <w:rPr>
                 <w:b w:val="0"/>
               </w:rPr>
-              <w:t xml:space="preserve">involving in </w:t>
+              <w:t>web applications</w:t>
             </w:r>
             <w:r>
               <w:rPr>
                 <w:b w:val="0"/>
               </w:rPr>
+              <w:t xml:space="preserve"> </w:t>
+            </w:r>
+            <w:r>
+              <w:rPr>
+                <w:b w:val="0"/>
+              </w:rPr>
+              <w:t xml:space="preserve">involving </w:t>
+            </w:r>
+            <w:r>
+              <w:rPr>
+                <w:b w:val="0"/>
+              </w:rPr>
               <w:t>discovery, estimation, architecture design</w:t>
+            </w:r>
+            <w:r>
+              <w:rPr>
+                <w:b w:val="0"/>
+              </w:rPr>
+              <w:t>,</w:t>
             </w:r>
             <w:r>
               <w:rPr>
@@ -1113,7 +1309,14 @@
                 <w:b w:val="0"/>
                 <w:bCs w:val="0"/>
               </w:rPr>
-              <w:t>Key responsibilities</w:t>
+              <w:t xml:space="preserve">Key </w:t>
+            </w:r>
+            <w:r>
+              <w:rPr>
+                <w:b w:val="0"/>
+                <w:bCs w:val="0"/>
+              </w:rPr>
+              <w:t>Responsibilities</w:t>
             </w:r>
           </w:p>
           <w:p>
@@ -1129,7 +1332,13 @@
               <w:t xml:space="preserve">Coding and unit testing of User stories </w:t>
             </w:r>
             <w:r>
-              <w:t>using Reactjs, Redux, Nodejs, HTML5, Jest, Enzyme and CSS3.</w:t>
+              <w:t>using Reactjs, Redux, HTML5, Jest, Enzyme</w:t>
+            </w:r>
+            <w:r>
+              <w:t>,</w:t>
+            </w:r>
+            <w:r>
+              <w:t xml:space="preserve"> and CSS3.</w:t>
             </w:r>
           </w:p>
           <w:p>
@@ -1142,7 +1351,13 @@
               <w:jc w:val="both"/>
             </w:pPr>
             <w:r>
-              <w:t>Grooming and estimation of user stories</w:t>
+              <w:t xml:space="preserve">Help </w:t>
+            </w:r>
+            <w:r>
+              <w:t>groom</w:t>
+            </w:r>
+            <w:r>
+              <w:t xml:space="preserve"> and estimation of user stories</w:t>
             </w:r>
           </w:p>
           <w:p>
@@ -1155,6 +1370,169 @@
               <w:jc w:val="both"/>
             </w:pPr>
             <w:r>
+              <w:t>Initial code setup and technology stack decisions for FE code</w:t>
+            </w:r>
+          </w:p>
+          <w:p>
+            <w:pPr>
+              <w:pStyle w:val="bulletStyle"/>
+              <w:numPr>
+                <w:ilvl w:val="0"/>
+                <w:numId w:val="31"/>
+              </w:numPr>
+              <w:jc w:val="both"/>
+            </w:pPr>
+            <w:r>
+              <w:t>Setting</w:t>
+            </w:r>
+            <w:r>
+              <w:t xml:space="preserve"> up coding best standards</w:t>
+            </w:r>
+          </w:p>
+          <w:p>
+            <w:pPr>
+              <w:pStyle w:val="indentedBodyStyle"/>
+            </w:pPr>
+            <w:r>
+              <w:rPr>
+                <w:b/>
+                <w:bCs w:val="0"/>
+              </w:rPr>
+              <w:t>Senior Developer</w:t>
+            </w:r>
+            <w:r>
+              <w:t xml:space="preserve"> at Westpac</w:t>
+            </w:r>
+            <w:r>
+              <w:t xml:space="preserve"> (Contractor from Infosys)</w:t>
+            </w:r>
+          </w:p>
+          <w:p>
+            <w:pPr>
+              <w:pStyle w:val="roleDateStyle"/>
+              <w:rPr>
+                <w:rFonts w:asciiTheme="minorHAnsi" w:hAnsiTheme="minorHAnsi" w:cstheme="minorHAnsi"/>
+                <w:color w:val="auto"/>
+                <w:szCs w:val="22"/>
+              </w:rPr>
+            </w:pPr>
+            <w:r>
+              <w:rPr>
+                <w:rFonts w:asciiTheme="minorHAnsi" w:hAnsiTheme="minorHAnsi" w:cstheme="minorHAnsi"/>
+                <w:color w:val="auto"/>
+                <w:szCs w:val="22"/>
+              </w:rPr>
+              <w:t xml:space="preserve">March 2019 – </w:t>
+            </w:r>
+            <w:r>
+              <w:rPr>
+                <w:rFonts w:asciiTheme="minorHAnsi" w:hAnsiTheme="minorHAnsi" w:cstheme="minorHAnsi"/>
+                <w:color w:val="auto"/>
+                <w:szCs w:val="22"/>
+              </w:rPr>
+              <w:t>April</w:t>
+            </w:r>
+            <w:r>
+              <w:rPr>
+                <w:rFonts w:asciiTheme="minorHAnsi" w:hAnsiTheme="minorHAnsi" w:cstheme="minorHAnsi"/>
+                <w:color w:val="auto"/>
+                <w:szCs w:val="22"/>
+              </w:rPr>
+              <w:t xml:space="preserve"> 2022</w:t>
+            </w:r>
+          </w:p>
+          <w:p>
+            <w:pPr>
+              <w:pStyle w:val="roleSubHeadingBoldStyle"/>
+              <w:jc w:val="both"/>
+              <w:rPr>
+                <w:b w:val="0"/>
+              </w:rPr>
+            </w:pPr>
+            <w:r>
+              <w:rPr>
+                <w:b w:val="0"/>
+              </w:rPr>
+              <w:t xml:space="preserve">Implementing end-to-end </w:t>
+            </w:r>
+            <w:r>
+              <w:rPr>
+                <w:b w:val="0"/>
+              </w:rPr>
+              <w:t>web applications</w:t>
+            </w:r>
+            <w:r>
+              <w:rPr>
+                <w:b w:val="0"/>
+              </w:rPr>
+              <w:t xml:space="preserve"> involving in discovery, estimation, architecture design</w:t>
+            </w:r>
+            <w:r>
+              <w:rPr>
+                <w:b w:val="0"/>
+              </w:rPr>
+              <w:t>,</w:t>
+            </w:r>
+            <w:r>
+              <w:rPr>
+                <w:b w:val="0"/>
+              </w:rPr>
+              <w:t xml:space="preserve"> and coding implementation</w:t>
+            </w:r>
+          </w:p>
+          <w:p>
+            <w:pPr>
+              <w:pStyle w:val="roleSubHeadingBoldStyle"/>
+              <w:jc w:val="both"/>
+              <w:rPr>
+                <w:b w:val="0"/>
+                <w:bCs w:val="0"/>
+              </w:rPr>
+            </w:pPr>
+            <w:r>
+              <w:rPr>
+                <w:b w:val="0"/>
+                <w:bCs w:val="0"/>
+              </w:rPr>
+              <w:t xml:space="preserve">Key </w:t>
+            </w:r>
+            <w:r>
+              <w:rPr>
+                <w:b w:val="0"/>
+                <w:bCs w:val="0"/>
+              </w:rPr>
+              <w:t>Responsibilities</w:t>
+            </w:r>
+          </w:p>
+          <w:p>
+            <w:pPr>
+              <w:pStyle w:val="bulletStyle"/>
+              <w:numPr>
+                <w:ilvl w:val="0"/>
+                <w:numId w:val="31"/>
+              </w:numPr>
+              <w:jc w:val="both"/>
+            </w:pPr>
+            <w:r>
+              <w:t>Coding and unit testing of User stories using Reactjs, Redux, Nodejs, HTML5, Jest, Enzyme</w:t>
+            </w:r>
+            <w:r>
+              <w:t>,</w:t>
+            </w:r>
+            <w:r>
+              <w:t xml:space="preserve"> and CSS3.</w:t>
+            </w:r>
+          </w:p>
+          <w:p>
+            <w:pPr>
+              <w:pStyle w:val="bulletStyle"/>
+              <w:numPr>
+                <w:ilvl w:val="0"/>
+                <w:numId w:val="31"/>
+              </w:numPr>
+              <w:jc w:val="both"/>
+            </w:pPr>
+            <w:r>
               <w:t xml:space="preserve">Leading team of onsite and offshore developers </w:t>
             </w:r>
           </w:p>
@@ -1190,10 +1568,7 @@
               <w:t>Westpac</w:t>
             </w:r>
             <w:r>
-              <w:t xml:space="preserve"> </w:t>
-            </w:r>
-            <w:r>
-              <w:t>(Contractor from Infosys)</w:t>
+              <w:t xml:space="preserve"> (Contractor from Infosys)</w:t>
             </w:r>
           </w:p>
           <w:p>
@@ -1278,7 +1653,39 @@
                 <w:color w:val="auto"/>
                 <w:szCs w:val="22"/>
               </w:rPr>
-              <w:t>Onsite co-ordinator and working with client to understand requirements and doing Proof of Concept code for new work.</w:t>
+              <w:t xml:space="preserve">Onsite </w:t>
+            </w:r>
+            <w:r>
+              <w:rPr>
+                <w:rFonts w:asciiTheme="minorHAnsi" w:hAnsiTheme="minorHAnsi" w:cstheme="minorHAnsi"/>
+                <w:color w:val="auto"/>
+                <w:szCs w:val="22"/>
+              </w:rPr>
+              <w:t>coordinator</w:t>
+            </w:r>
+            <w:r>
+              <w:rPr>
+                <w:rFonts w:asciiTheme="minorHAnsi" w:hAnsiTheme="minorHAnsi" w:cstheme="minorHAnsi"/>
+                <w:color w:val="auto"/>
+                <w:szCs w:val="22"/>
+              </w:rPr>
+              <w:t xml:space="preserve"> and working with </w:t>
+            </w:r>
+            <w:r>
+              <w:rPr>
+                <w:rFonts w:asciiTheme="minorHAnsi" w:hAnsiTheme="minorHAnsi" w:cstheme="minorHAnsi"/>
+                <w:color w:val="auto"/>
+                <w:szCs w:val="22"/>
+              </w:rPr>
+              <w:t xml:space="preserve">the </w:t>
+            </w:r>
+            <w:r>
+              <w:rPr>
+                <w:rFonts w:asciiTheme="minorHAnsi" w:hAnsiTheme="minorHAnsi" w:cstheme="minorHAnsi"/>
+                <w:color w:val="auto"/>
+                <w:szCs w:val="22"/>
+              </w:rPr>
+              <w:t>client to understand requirements and doing Proof of Concept code for new work.</w:t>
             </w:r>
           </w:p>
           <w:p>
@@ -1308,7 +1715,13 @@
               <w:jc w:val="both"/>
             </w:pPr>
             <w:r>
-              <w:t>Coding and unit testing of User stories using Reactjs, Redux, Nodejs, HTML5, Jest, Enzyme and CSS3.</w:t>
+              <w:t>Coding and unit testing of User stories using Reactjs, Redux, Nodejs, HTML5, Jest, Enzyme</w:t>
+            </w:r>
+            <w:r>
+              <w:t>,</w:t>
+            </w:r>
+            <w:r>
+              <w:t xml:space="preserve"> and CSS3.</w:t>
             </w:r>
           </w:p>
           <w:p>
@@ -1321,7 +1734,13 @@
               <w:jc w:val="both"/>
             </w:pPr>
             <w:r>
-              <w:t>Helping Business Analyst in grooming of user stories.</w:t>
+              <w:t xml:space="preserve">Helping Business </w:t>
+            </w:r>
+            <w:r>
+              <w:t>Analysts</w:t>
+            </w:r>
+            <w:r>
+              <w:t xml:space="preserve"> in grooming user stories.</w:t>
             </w:r>
           </w:p>
           <w:p>
@@ -1478,7 +1897,7 @@
                 <w:color w:val="auto"/>
                 <w:szCs w:val="22"/>
               </w:rPr>
-              <w:t>domains involving development of projects using</w:t>
+              <w:t xml:space="preserve">domains </w:t>
             </w:r>
             <w:r>
               <w:rPr>
@@ -1486,7 +1905,7 @@
                 <w:color w:val="auto"/>
                 <w:szCs w:val="22"/>
               </w:rPr>
-              <w:t xml:space="preserve"> latest</w:t>
+              <w:t>involve</w:t>
             </w:r>
             <w:r>
               <w:rPr>
@@ -1494,7 +1913,7 @@
                 <w:color w:val="auto"/>
                 <w:szCs w:val="22"/>
               </w:rPr>
-              <w:t xml:space="preserve"> front-end technolo</w:t>
+              <w:t xml:space="preserve"> </w:t>
             </w:r>
             <w:r>
               <w:rPr>
@@ -1502,7 +1921,7 @@
                 <w:color w:val="auto"/>
                 <w:szCs w:val="22"/>
               </w:rPr>
-              <w:t>gies</w:t>
+              <w:t xml:space="preserve">the </w:t>
             </w:r>
             <w:r>
               <w:rPr>
@@ -1510,7 +1929,7 @@
                 <w:color w:val="auto"/>
                 <w:szCs w:val="22"/>
               </w:rPr>
-              <w:t xml:space="preserve"> for different clients. Worked for </w:t>
+              <w:t>development of projects using</w:t>
             </w:r>
             <w:r>
               <w:rPr>
@@ -1518,7 +1937,7 @@
                 <w:color w:val="auto"/>
                 <w:szCs w:val="22"/>
               </w:rPr>
-              <w:t>well-known</w:t>
+              <w:t xml:space="preserve"> </w:t>
             </w:r>
             <w:r>
               <w:rPr>
@@ -1526,7 +1945,7 @@
                 <w:color w:val="auto"/>
                 <w:szCs w:val="22"/>
               </w:rPr>
-              <w:t xml:space="preserve"> clients </w:t>
+              <w:t xml:space="preserve">the </w:t>
             </w:r>
             <w:r>
               <w:rPr>
@@ -1534,7 +1953,7 @@
                 <w:color w:val="auto"/>
                 <w:szCs w:val="22"/>
               </w:rPr>
-              <w:t>like,</w:t>
+              <w:t>latest</w:t>
             </w:r>
             <w:r>
               <w:rPr>
@@ -1542,74 +1961,83 @@
                 <w:color w:val="auto"/>
                 <w:szCs w:val="22"/>
               </w:rPr>
-              <w:t xml:space="preserve"> Citibank, American-Express, Novartis, Pfizer etc.</w:t>
+              <w:t xml:space="preserve"> front-end technolo</w:t>
+            </w:r>
+            <w:r>
+              <w:rPr>
+                <w:rFonts w:asciiTheme="minorHAnsi" w:hAnsiTheme="minorHAnsi" w:cstheme="minorHAnsi"/>
+                <w:color w:val="auto"/>
+                <w:szCs w:val="22"/>
+              </w:rPr>
+              <w:t>gies</w:t>
+            </w:r>
+            <w:r>
+              <w:rPr>
+                <w:rFonts w:asciiTheme="minorHAnsi" w:hAnsiTheme="minorHAnsi" w:cstheme="minorHAnsi"/>
+                <w:color w:val="auto"/>
+                <w:szCs w:val="22"/>
+              </w:rPr>
+              <w:t xml:space="preserve"> for different clients. Worked for </w:t>
+            </w:r>
+            <w:r>
+              <w:rPr>
+                <w:rFonts w:asciiTheme="minorHAnsi" w:hAnsiTheme="minorHAnsi" w:cstheme="minorHAnsi"/>
+                <w:color w:val="auto"/>
+                <w:szCs w:val="22"/>
+              </w:rPr>
+              <w:t>well-known</w:t>
+            </w:r>
+            <w:r>
+              <w:rPr>
+                <w:rFonts w:asciiTheme="minorHAnsi" w:hAnsiTheme="minorHAnsi" w:cstheme="minorHAnsi"/>
+                <w:color w:val="auto"/>
+                <w:szCs w:val="22"/>
+              </w:rPr>
+              <w:t xml:space="preserve"> clients </w:t>
+            </w:r>
+            <w:r>
+              <w:rPr>
+                <w:rFonts w:asciiTheme="minorHAnsi" w:hAnsiTheme="minorHAnsi" w:cstheme="minorHAnsi"/>
+                <w:color w:val="auto"/>
+                <w:szCs w:val="22"/>
+              </w:rPr>
+              <w:t>like</w:t>
+            </w:r>
+            <w:r>
+              <w:rPr>
+                <w:rFonts w:asciiTheme="minorHAnsi" w:hAnsiTheme="minorHAnsi" w:cstheme="minorHAnsi"/>
+                <w:color w:val="auto"/>
+                <w:szCs w:val="22"/>
+              </w:rPr>
+              <w:t xml:space="preserve"> Citibank, American-Express, Novartis, Pfizer</w:t>
+            </w:r>
+            <w:r>
+              <w:rPr>
+                <w:rFonts w:asciiTheme="minorHAnsi" w:hAnsiTheme="minorHAnsi" w:cstheme="minorHAnsi"/>
+                <w:color w:val="auto"/>
+                <w:szCs w:val="22"/>
+              </w:rPr>
+              <w:t>,</w:t>
+            </w:r>
+            <w:r>
+              <w:rPr>
+                <w:rFonts w:asciiTheme="minorHAnsi" w:hAnsiTheme="minorHAnsi" w:cstheme="minorHAnsi"/>
+                <w:color w:val="auto"/>
+                <w:szCs w:val="22"/>
+              </w:rPr>
+              <w:t xml:space="preserve"> etc.</w:t>
             </w:r>
           </w:p>
           <w:p>
             <w:pPr>
-              <w:pStyle w:val="bulletStyle"/>
-              <w:numPr>
-                <w:ilvl w:val="0"/>
-                <w:numId w:val="0"/>
-              </w:numPr>
+              <w:pStyle w:val="roleDateStyle"/>
               <w:jc w:val="both"/>
+              <w:rPr>
+                <w:rFonts w:asciiTheme="minorHAnsi" w:hAnsiTheme="minorHAnsi" w:cstheme="minorHAnsi"/>
+                <w:color w:val="auto"/>
+                <w:szCs w:val="22"/>
+              </w:rPr>
             </w:pPr>
-            <w:r>
-              <w:t>Key responsibilities</w:t>
-            </w:r>
-          </w:p>
-          <w:p>
-            <w:pPr>
-              <w:pStyle w:val="bulletStyle"/>
-              <w:numPr>
-                <w:ilvl w:val="0"/>
-                <w:numId w:val="33"/>
-              </w:numPr>
-              <w:jc w:val="both"/>
-            </w:pPr>
-            <w:r>
-              <w:t>Coding and unit testing of User stories using</w:t>
-            </w:r>
-            <w:r>
-              <w:t xml:space="preserve"> Angularjs, HTML5, CSS3, </w:t>
-            </w:r>
-            <w:r>
-              <w:t>JavaScript</w:t>
-            </w:r>
-            <w:r>
-              <w:t xml:space="preserve">, </w:t>
-            </w:r>
-            <w:r>
-              <w:t>jQuery</w:t>
-            </w:r>
-            <w:r>
-              <w:t>, lodash, momentjs</w:t>
-            </w:r>
-            <w:r>
-              <w:t>.</w:t>
-            </w:r>
-          </w:p>
-          <w:p>
-            <w:pPr>
-              <w:pStyle w:val="bulletStyle"/>
-              <w:numPr>
-                <w:ilvl w:val="0"/>
-                <w:numId w:val="33"/>
-              </w:numPr>
-              <w:jc w:val="both"/>
-            </w:pPr>
-            <w:r>
-              <w:t>Developing web applications and portals using web services to get data and d</w:t>
-            </w:r>
-            <w:r>
-              <w:t>esigning pages and</w:t>
-            </w:r>
-            <w:r>
-              <w:t xml:space="preserve"> animations using CSS3</w:t>
-            </w:r>
-            <w:r>
-              <w:t>.</w:t>
-            </w:r>
           </w:p>
         </w:tc>
       </w:tr>
@@ -1705,7 +2133,43 @@
           <w:sz w:val="22"/>
           <w:szCs w:val="22"/>
         </w:rPr>
-        <w:t>Git, Jira, AWS, SQL, Java, Bamboo, micro services, JWT authorization and authentication</w:t>
+        <w:t xml:space="preserve">Git, Jira, AWS, SQL, Java, Bamboo, </w:t>
+      </w:r>
+      <w:r>
+        <w:rPr>
+          <w:rFonts w:cstheme="minorHAnsi"/>
+          <w:bCs/>
+          <w:sz w:val="22"/>
+          <w:szCs w:val="22"/>
+        </w:rPr>
+        <w:t>microservices</w:t>
+      </w:r>
+      <w:r>
+        <w:rPr>
+          <w:rFonts w:cstheme="minorHAnsi"/>
+          <w:bCs/>
+          <w:sz w:val="22"/>
+          <w:szCs w:val="22"/>
+        </w:rPr>
+        <w:t>, JWT authorization</w:t>
+      </w:r>
+      <w:r>
+        <w:rPr>
+          <w:rFonts w:cstheme="minorHAnsi"/>
+          <w:bCs/>
+          <w:sz w:val="22"/>
+          <w:szCs w:val="22"/>
+        </w:rPr>
+        <w:t xml:space="preserve">, </w:t>
+      </w:r>
+      <w:r>
+        <w:rPr>
+          <w:rFonts w:cstheme="minorHAnsi"/>
+          <w:bCs/>
+          <w:sz w:val="22"/>
+          <w:szCs w:val="22"/>
+        </w:rPr>
+        <w:t>and authentication</w:t>
       </w:r>
     </w:p>
     <w:p>
@@ -1842,7 +2306,23 @@
           <w:sz w:val="22"/>
           <w:szCs w:val="22"/>
         </w:rPr>
-        <w:t>15 days training on Professional Skills Development at Infosys training program. It included articulation skills, presentation skills, corporate writing, and group dynamics development.</w:t>
+        <w:t xml:space="preserve">15 days </w:t>
+      </w:r>
+      <w:r>
+        <w:rPr>
+          <w:rFonts w:cstheme="minorHAnsi"/>
+          <w:sz w:val="22"/>
+          <w:szCs w:val="22"/>
+        </w:rPr>
+        <w:t xml:space="preserve">of </w:t>
+      </w:r>
+      <w:r>
+        <w:rPr>
+          <w:rFonts w:cstheme="minorHAnsi"/>
+          <w:sz w:val="22"/>
+          <w:szCs w:val="22"/>
+        </w:rPr>
+        <w:t>training on Professional Skills Development at Infosys training program. It included articulation skills, presentation skills, corporate writing, and group dynamics development.</w:t>
       </w:r>
     </w:p>
     <w:p>
@@ -2005,13 +2485,6 @@
     <w:p>
       <w:pPr>
         <w:rPr>
-          <w:rFonts w:ascii="Calibri" w:eastAsia="Calibri" w:hAnsi="Calibri"/>
-          <w:sz w:val="22"/>
-          <w:szCs w:val="22"/>
-        </w:rPr>
-      </w:pPr>
-      <w:r>
-        <w:rPr>
           <w:rFonts w:ascii="Calibri" w:hAnsi="Calibri"/>
           <w:b/>
           <w:color w:val="44546A" w:themeColor="text2"/>
@@ -2020,25 +2493,19 @@
           <w:u w:val="single"/>
           <w:lang w:val="sv-SE"/>
         </w:rPr>
-        <w:t xml:space="preserve">Project Details                 </w:t>
-      </w:r>
-      <w:r>
-        <w:rPr>
-          <w:rFonts w:ascii="Calibri" w:eastAsia="Calibri" w:hAnsi="Calibri"/>
-          <w:sz w:val="22"/>
-          <w:szCs w:val="22"/>
-        </w:rPr>
-        <w:t xml:space="preserve"> </w:t>
-      </w:r>
-    </w:p>
-    <w:p>
-      <w:pPr>
-        <w:rPr>
-          <w:rFonts w:ascii="Calibri" w:eastAsia="Calibri" w:hAnsi="Calibri"/>
-          <w:sz w:val="22"/>
-          <w:szCs w:val="22"/>
-        </w:rPr>
-      </w:pPr>
+      </w:pPr>
+      <w:r>
+        <w:rPr>
+          <w:rFonts w:ascii="Calibri" w:hAnsi="Calibri"/>
+          <w:b/>
+          <w:color w:val="44546A" w:themeColor="text2"/>
+          <w:sz w:val="28"/>
+          <w:szCs w:val="28"/>
+          <w:u w:val="single"/>
+          <w:lang w:val="sv-SE"/>
+        </w:rPr>
+        <w:t xml:space="preserve">Project Details         </w:t>
+      </w:r>
     </w:p>
     <w:p>
       <w:pPr>
@@ -2078,7 +2545,7 @@
           <w:sz w:val="22"/>
           <w:szCs w:val="22"/>
         </w:rPr>
-        <w:t xml:space="preserve">Unsecure Lending </w:t>
+        <w:t xml:space="preserve">Traceability Project for </w:t>
       </w:r>
       <w:r>
         <w:rPr>
@@ -2088,7 +2555,7 @@
           <w:sz w:val="22"/>
           <w:szCs w:val="22"/>
         </w:rPr>
-        <w:t xml:space="preserve">web application </w:t>
+        <w:t>end-to-end</w:t>
       </w:r>
       <w:r>
         <w:rPr>
@@ -2098,7 +2565,7 @@
           <w:sz w:val="22"/>
           <w:szCs w:val="22"/>
         </w:rPr>
-        <w:t xml:space="preserve">for </w:t>
+        <w:t xml:space="preserve"> traceability of the product for </w:t>
       </w:r>
       <w:r>
         <w:rPr>
@@ -2108,7 +2575,7 @@
           <w:sz w:val="22"/>
           <w:szCs w:val="22"/>
         </w:rPr>
-        <w:t xml:space="preserve">business banking team of </w:t>
+        <w:t xml:space="preserve">the </w:t>
       </w:r>
       <w:r>
         <w:rPr>
@@ -2118,9 +2585,12 @@
           <w:sz w:val="22"/>
           <w:szCs w:val="22"/>
         </w:rPr>
-        <w:t>one of the Oldest Bank</w:t>
-      </w:r>
-      <w:r>
+        <w:t>Biggest Retail client in Australia</w:t>
+      </w:r>
+    </w:p>
+    <w:p>
+      <w:pPr>
+        <w:jc w:val="both"/>
         <w:rPr>
           <w:rFonts w:ascii="Calibri" w:eastAsia="Calibri" w:hAnsi="Calibri"/>
           <w:b/>
@@ -2128,8 +2598,7 @@
           <w:sz w:val="22"/>
           <w:szCs w:val="22"/>
         </w:rPr>
-        <w:t>s</w:t>
-      </w:r>
+      </w:pPr>
       <w:r>
         <w:rPr>
           <w:rFonts w:ascii="Calibri" w:eastAsia="Calibri" w:hAnsi="Calibri"/>
@@ -2138,49 +2607,171 @@
           <w:sz w:val="22"/>
           <w:szCs w:val="22"/>
         </w:rPr>
-        <w:t xml:space="preserve"> </w:t>
-      </w:r>
-      <w:r>
-        <w:rPr>
-          <w:rFonts w:ascii="Calibri" w:eastAsia="Calibri" w:hAnsi="Calibri"/>
-          <w:b/>
-          <w:bCs/>
-          <w:sz w:val="22"/>
-          <w:szCs w:val="22"/>
-        </w:rPr>
-        <w:t>in</w:t>
-      </w:r>
-      <w:r>
-        <w:rPr>
-          <w:rFonts w:ascii="Calibri" w:eastAsia="Calibri" w:hAnsi="Calibri"/>
-          <w:b/>
-          <w:bCs/>
-          <w:sz w:val="22"/>
-          <w:szCs w:val="22"/>
-        </w:rPr>
-        <w:t xml:space="preserve"> Australia</w:t>
+        <w:t xml:space="preserve">Short description: </w:t>
       </w:r>
     </w:p>
     <w:p>
       <w:pPr>
         <w:jc w:val="both"/>
         <w:rPr>
-          <w:rFonts w:ascii="Calibri" w:eastAsia="Calibri" w:hAnsi="Calibri"/>
-          <w:b/>
-          <w:bCs/>
-          <w:sz w:val="22"/>
-          <w:szCs w:val="22"/>
-        </w:rPr>
-      </w:pPr>
-      <w:r>
-        <w:rPr>
-          <w:rFonts w:ascii="Calibri" w:eastAsia="Calibri" w:hAnsi="Calibri"/>
-          <w:b/>
-          <w:bCs/>
-          <w:sz w:val="22"/>
-          <w:szCs w:val="22"/>
-        </w:rPr>
-        <w:t xml:space="preserve">Short description: </w:t>
+          <w:rFonts w:cstheme="minorHAnsi"/>
+          <w:color w:val="222222"/>
+          <w:sz w:val="22"/>
+          <w:szCs w:val="22"/>
+        </w:rPr>
+      </w:pPr>
+      <w:r>
+        <w:rPr>
+          <w:rFonts w:cstheme="minorHAnsi"/>
+          <w:color w:val="222222"/>
+          <w:sz w:val="22"/>
+          <w:szCs w:val="22"/>
+        </w:rPr>
+        <w:t xml:space="preserve">Application to trace the product from the farm </w:t>
+      </w:r>
+      <w:r>
+        <w:rPr>
+          <w:rFonts w:cstheme="minorHAnsi"/>
+          <w:color w:val="222222"/>
+          <w:sz w:val="22"/>
+          <w:szCs w:val="22"/>
+        </w:rPr>
+        <w:t>to</w:t>
+      </w:r>
+      <w:r>
+        <w:rPr>
+          <w:rFonts w:cstheme="minorHAnsi"/>
+          <w:color w:val="222222"/>
+          <w:sz w:val="22"/>
+          <w:szCs w:val="22"/>
+        </w:rPr>
+        <w:t xml:space="preserve"> the aisle of </w:t>
+      </w:r>
+      <w:r>
+        <w:rPr>
+          <w:rFonts w:cstheme="minorHAnsi"/>
+          <w:color w:val="222222"/>
+          <w:sz w:val="22"/>
+          <w:szCs w:val="22"/>
+        </w:rPr>
+        <w:t xml:space="preserve">the </w:t>
+      </w:r>
+      <w:r>
+        <w:rPr>
+          <w:rFonts w:cstheme="minorHAnsi"/>
+          <w:color w:val="222222"/>
+          <w:sz w:val="22"/>
+          <w:szCs w:val="22"/>
+        </w:rPr>
+        <w:t xml:space="preserve">store. Details with time spent in all the different steps of </w:t>
+      </w:r>
+      <w:r>
+        <w:rPr>
+          <w:rFonts w:cstheme="minorHAnsi"/>
+          <w:color w:val="222222"/>
+          <w:sz w:val="22"/>
+          <w:szCs w:val="22"/>
+        </w:rPr>
+        <w:t xml:space="preserve">the </w:t>
+      </w:r>
+      <w:r>
+        <w:rPr>
+          <w:rFonts w:cstheme="minorHAnsi"/>
+          <w:color w:val="222222"/>
+          <w:sz w:val="22"/>
+          <w:szCs w:val="22"/>
+        </w:rPr>
+        <w:t xml:space="preserve">supply chain with complete details of temperatures, time spent, </w:t>
+      </w:r>
+      <w:r>
+        <w:rPr>
+          <w:rFonts w:cstheme="minorHAnsi"/>
+          <w:color w:val="222222"/>
+          <w:sz w:val="22"/>
+          <w:szCs w:val="22"/>
+        </w:rPr>
+        <w:t xml:space="preserve">and </w:t>
+      </w:r>
+      <w:r>
+        <w:rPr>
+          <w:rFonts w:cstheme="minorHAnsi"/>
+          <w:color w:val="222222"/>
+          <w:sz w:val="22"/>
+          <w:szCs w:val="22"/>
+        </w:rPr>
+        <w:t xml:space="preserve">different identification numbers associated at </w:t>
+      </w:r>
+      <w:r>
+        <w:rPr>
+          <w:rFonts w:cstheme="minorHAnsi"/>
+          <w:color w:val="222222"/>
+          <w:sz w:val="22"/>
+          <w:szCs w:val="22"/>
+        </w:rPr>
+        <w:t xml:space="preserve">a </w:t>
+      </w:r>
+      <w:r>
+        <w:rPr>
+          <w:rFonts w:cstheme="minorHAnsi"/>
+          <w:color w:val="222222"/>
+          <w:sz w:val="22"/>
+          <w:szCs w:val="22"/>
+        </w:rPr>
+        <w:t xml:space="preserve">different stage for </w:t>
+      </w:r>
+      <w:r>
+        <w:rPr>
+          <w:rFonts w:cstheme="minorHAnsi"/>
+          <w:color w:val="222222"/>
+          <w:sz w:val="22"/>
+          <w:szCs w:val="22"/>
+        </w:rPr>
+        <w:t xml:space="preserve">a </w:t>
+      </w:r>
+      <w:r>
+        <w:rPr>
+          <w:rFonts w:cstheme="minorHAnsi"/>
+          <w:color w:val="222222"/>
+          <w:sz w:val="22"/>
+          <w:szCs w:val="22"/>
+        </w:rPr>
+        <w:t xml:space="preserve">different type of </w:t>
+      </w:r>
+      <w:r>
+        <w:rPr>
+          <w:rFonts w:cstheme="minorHAnsi"/>
+          <w:color w:val="222222"/>
+          <w:sz w:val="22"/>
+          <w:szCs w:val="22"/>
+        </w:rPr>
+        <w:t>product</w:t>
+      </w:r>
+      <w:r>
+        <w:rPr>
+          <w:rFonts w:cstheme="minorHAnsi"/>
+          <w:color w:val="222222"/>
+          <w:sz w:val="22"/>
+          <w:szCs w:val="22"/>
+        </w:rPr>
+        <w:t xml:space="preserve">. Presenting details in line and bar graphs for better </w:t>
+      </w:r>
+      <w:r>
+        <w:rPr>
+          <w:rFonts w:cstheme="minorHAnsi"/>
+          <w:color w:val="222222"/>
+          <w:sz w:val="22"/>
+          <w:szCs w:val="22"/>
+        </w:rPr>
+        <w:t>visibility</w:t>
+      </w:r>
+      <w:r>
+        <w:rPr>
+          <w:rFonts w:cstheme="minorHAnsi"/>
+          <w:color w:val="222222"/>
+          <w:sz w:val="22"/>
+          <w:szCs w:val="22"/>
+        </w:rPr>
+        <w:t>.</w:t>
       </w:r>
     </w:p>
     <w:p>
@@ -2193,15 +2784,6 @@
           <w:szCs w:val="22"/>
         </w:rPr>
       </w:pPr>
-      <w:r>
-        <w:rPr>
-          <w:rFonts w:cstheme="minorHAnsi"/>
-          <w:color w:val="222222"/>
-          <w:sz w:val="22"/>
-          <w:szCs w:val="22"/>
-        </w:rPr>
-        <w:t>Responsive application using latest features in react ecosystem to provide loans without requiring any security but based on the income history and savings details of a customer. Upgraded the same application for Covid-19 government guarantee support loans.</w:t>
-      </w:r>
     </w:p>
     <w:p>
       <w:pPr>
@@ -2254,100 +2836,8 @@
         <w:rPr>
           <w:rFonts w:cstheme="minorHAnsi"/>
           <w:color w:val="222222"/>
-          <w:sz w:val="22"/>
-          <w:szCs w:val="22"/>
-        </w:rPr>
-        <w:t xml:space="preserve">Working as development lead </w:t>
-      </w:r>
-      <w:r>
-        <w:rPr>
-          <w:rFonts w:cstheme="minorHAnsi"/>
-          <w:color w:val="222222"/>
-          <w:sz w:val="22"/>
-          <w:szCs w:val="22"/>
-        </w:rPr>
-        <w:t xml:space="preserve">and coding to implement user stores </w:t>
-      </w:r>
-      <w:r>
-        <w:rPr>
-          <w:rFonts w:cstheme="minorHAnsi"/>
-          <w:color w:val="222222"/>
-          <w:sz w:val="22"/>
-          <w:szCs w:val="22"/>
-        </w:rPr>
-        <w:t>of the project, le</w:t>
-      </w:r>
-      <w:r>
-        <w:rPr>
-          <w:rFonts w:cstheme="minorHAnsi"/>
-          <w:color w:val="222222"/>
-          <w:sz w:val="22"/>
-          <w:szCs w:val="22"/>
-        </w:rPr>
-        <w:t>ading team of developers both at</w:t>
-      </w:r>
-      <w:r>
-        <w:rPr>
-          <w:rFonts w:cstheme="minorHAnsi"/>
-          <w:color w:val="222222"/>
-          <w:sz w:val="22"/>
-          <w:szCs w:val="22"/>
-        </w:rPr>
-        <w:t xml:space="preserve"> </w:t>
-      </w:r>
-      <w:r>
-        <w:rPr>
-          <w:rFonts w:cstheme="minorHAnsi"/>
-          <w:color w:val="222222"/>
-          <w:sz w:val="22"/>
-          <w:szCs w:val="22"/>
-        </w:rPr>
-        <w:t>onshore</w:t>
-      </w:r>
-      <w:r>
-        <w:rPr>
-          <w:rFonts w:cstheme="minorHAnsi"/>
-          <w:color w:val="222222"/>
-          <w:sz w:val="22"/>
-          <w:szCs w:val="22"/>
-        </w:rPr>
-        <w:t xml:space="preserve"> </w:t>
-      </w:r>
-      <w:r>
-        <w:rPr>
-          <w:rFonts w:cstheme="minorHAnsi"/>
-          <w:color w:val="222222"/>
-          <w:sz w:val="22"/>
-          <w:szCs w:val="22"/>
-        </w:rPr>
-        <w:t xml:space="preserve">and offshore </w:t>
-      </w:r>
-      <w:r>
-        <w:rPr>
-          <w:rFonts w:cstheme="minorHAnsi"/>
-          <w:color w:val="222222"/>
-          <w:sz w:val="22"/>
-          <w:szCs w:val="22"/>
-        </w:rPr>
-        <w:t>for</w:t>
-      </w:r>
-      <w:r>
-        <w:rPr>
-          <w:rFonts w:cstheme="minorHAnsi"/>
-          <w:color w:val="222222"/>
-          <w:sz w:val="22"/>
-          <w:szCs w:val="22"/>
-        </w:rPr>
-        <w:t xml:space="preserve"> quality focused</w:t>
-      </w:r>
-      <w:r>
-        <w:rPr>
-          <w:rFonts w:cstheme="minorHAnsi"/>
-          <w:color w:val="222222"/>
-          <w:sz w:val="22"/>
-          <w:szCs w:val="22"/>
-        </w:rPr>
-        <w:t xml:space="preserve"> work delivery.</w:t>
+        </w:rPr>
+        <w:t>Development of features based on user stories.</w:t>
       </w:r>
     </w:p>
     <w:p>
@@ -2371,7 +2861,97 @@
           <w:sz w:val="22"/>
           <w:szCs w:val="22"/>
         </w:rPr>
-        <w:t>Up-skill new developers to start working in same pace with other teammates.</w:t>
+        <w:t xml:space="preserve">Working as </w:t>
+      </w:r>
+      <w:r>
+        <w:rPr>
+          <w:rFonts w:cstheme="minorHAnsi"/>
+          <w:color w:val="222222"/>
+          <w:sz w:val="22"/>
+          <w:szCs w:val="22"/>
+        </w:rPr>
+        <w:t xml:space="preserve">a </w:t>
+      </w:r>
+      <w:r>
+        <w:rPr>
+          <w:rFonts w:cstheme="minorHAnsi"/>
+          <w:color w:val="222222"/>
+          <w:sz w:val="22"/>
+          <w:szCs w:val="22"/>
+        </w:rPr>
+        <w:t>development lead</w:t>
+      </w:r>
+      <w:r>
+        <w:rPr>
+          <w:rFonts w:cstheme="minorHAnsi"/>
+          <w:color w:val="222222"/>
+          <w:sz w:val="22"/>
+          <w:szCs w:val="22"/>
+        </w:rPr>
+        <w:t xml:space="preserve"> </w:t>
+      </w:r>
+      <w:r>
+        <w:rPr>
+          <w:rFonts w:cstheme="minorHAnsi"/>
+          <w:color w:val="222222"/>
+          <w:sz w:val="22"/>
+          <w:szCs w:val="22"/>
+        </w:rPr>
+        <w:t>of developers both onshore</w:t>
+      </w:r>
+      <w:r>
+        <w:rPr>
+          <w:rFonts w:cstheme="minorHAnsi"/>
+          <w:color w:val="222222"/>
+          <w:sz w:val="22"/>
+          <w:szCs w:val="22"/>
+        </w:rPr>
+        <w:t xml:space="preserve"> </w:t>
+      </w:r>
+      <w:r>
+        <w:rPr>
+          <w:rFonts w:cstheme="minorHAnsi"/>
+          <w:color w:val="222222"/>
+          <w:sz w:val="22"/>
+          <w:szCs w:val="22"/>
+        </w:rPr>
+        <w:t xml:space="preserve">and offshore </w:t>
+      </w:r>
+      <w:r>
+        <w:rPr>
+          <w:rFonts w:cstheme="minorHAnsi"/>
+          <w:color w:val="222222"/>
+          <w:sz w:val="22"/>
+          <w:szCs w:val="22"/>
+        </w:rPr>
+        <w:t>for</w:t>
+      </w:r>
+      <w:r>
+        <w:rPr>
+          <w:rFonts w:cstheme="minorHAnsi"/>
+          <w:color w:val="222222"/>
+          <w:sz w:val="22"/>
+          <w:szCs w:val="22"/>
+        </w:rPr>
+        <w:t xml:space="preserve"> </w:t>
+      </w:r>
+      <w:r>
+        <w:rPr>
+          <w:rFonts w:cstheme="minorHAnsi"/>
+          <w:color w:val="222222"/>
+          <w:sz w:val="22"/>
+          <w:szCs w:val="22"/>
+        </w:rPr>
+        <w:t>quality-focused</w:t>
+      </w:r>
+      <w:r>
+        <w:rPr>
+          <w:rFonts w:cstheme="minorHAnsi"/>
+          <w:color w:val="222222"/>
+          <w:sz w:val="22"/>
+          <w:szCs w:val="22"/>
+        </w:rPr>
+        <w:t xml:space="preserve"> work delivery.</w:t>
       </w:r>
     </w:p>
     <w:p>
@@ -2392,10 +2972,8 @@
         <w:rPr>
           <w:rFonts w:cstheme="minorHAnsi"/>
           <w:color w:val="222222"/>
-          <w:sz w:val="22"/>
-          <w:szCs w:val="22"/>
-        </w:rPr>
-        <w:t>Taking part in UI architectural design and helping in efficient data representation on UI pages.</w:t>
+        </w:rPr>
+        <w:t>Setting up new coding repos and development best practices to be followed by the team</w:t>
       </w:r>
     </w:p>
     <w:p>
@@ -2419,7 +2997,7 @@
           <w:sz w:val="22"/>
           <w:szCs w:val="22"/>
         </w:rPr>
-        <w:t>Estimation of effort from technical design and business requirements.</w:t>
+        <w:t>Taking part in UI architectural design and helping in efficient data representation on UI pages.</w:t>
       </w:r>
     </w:p>
     <w:p>
@@ -2443,7 +3021,7 @@
           <w:sz w:val="22"/>
           <w:szCs w:val="22"/>
         </w:rPr>
-        <w:t>Taking part in Agile Ceremonies for prioritization of stories based on readiness and delivery of sprints.</w:t>
+        <w:t>Estimation of effort from technical design and business requirements.</w:t>
       </w:r>
     </w:p>
     <w:p>
@@ -2467,7 +3045,7 @@
           <w:sz w:val="22"/>
           <w:szCs w:val="22"/>
         </w:rPr>
-        <w:t>Unit tested and modular code for reusability and performance on priority.</w:t>
+        <w:t>Taking part in Agile Ceremonies for prioritization of stories based on readiness and delivery of sprints.</w:t>
       </w:r>
     </w:p>
     <w:p>
@@ -2491,25 +3069,7 @@
           <w:sz w:val="22"/>
           <w:szCs w:val="22"/>
         </w:rPr>
-        <w:t>Component based architecture</w:t>
-      </w:r>
-      <w:r>
-        <w:rPr>
-          <w:rFonts w:cstheme="minorHAnsi"/>
-          <w:color w:val="222222"/>
-          <w:sz w:val="22"/>
-          <w:szCs w:val="22"/>
-        </w:rPr>
-        <w:t xml:space="preserve"> for Reusability Using concepts of HOC, Normalized state, proper use of reducers and routing</w:t>
-      </w:r>
-      <w:r>
-        <w:rPr>
-          <w:rFonts w:cstheme="minorHAnsi"/>
-          <w:color w:val="222222"/>
-          <w:sz w:val="22"/>
-          <w:szCs w:val="22"/>
-        </w:rPr>
-        <w:t>.</w:t>
+        <w:t>Unit tested and modular code for reusability and performance on priority.</w:t>
       </w:r>
     </w:p>
     <w:p>
@@ -2522,62 +3082,54 @@
         <w:jc w:val="both"/>
         <w:outlineLvl w:val="0"/>
         <w:rPr>
-          <w:color w:val="222222"/>
-        </w:rPr>
-      </w:pPr>
-      <w:r>
-        <w:rPr>
-          <w:rFonts w:cstheme="minorHAnsi"/>
-          <w:color w:val="222222"/>
-          <w:sz w:val="22"/>
-          <w:szCs w:val="22"/>
-        </w:rPr>
-        <w:t>Using Nodejs</w:t>
-      </w:r>
-      <w:r>
-        <w:rPr>
-          <w:rFonts w:cstheme="minorHAnsi"/>
-          <w:color w:val="222222"/>
-          <w:sz w:val="22"/>
-          <w:szCs w:val="22"/>
-        </w:rPr>
-        <w:t xml:space="preserve"> and express</w:t>
-      </w:r>
-      <w:r>
-        <w:rPr>
-          <w:rFonts w:cstheme="minorHAnsi"/>
-          <w:color w:val="222222"/>
-          <w:sz w:val="22"/>
-          <w:szCs w:val="22"/>
-        </w:rPr>
-        <w:t xml:space="preserve"> for </w:t>
-      </w:r>
-      <w:r>
-        <w:rPr>
-          <w:rFonts w:cstheme="minorHAnsi"/>
-          <w:color w:val="222222"/>
-          <w:sz w:val="22"/>
-          <w:szCs w:val="22"/>
-        </w:rPr>
-        <w:t xml:space="preserve">developing APIs and data </w:t>
-      </w:r>
-      <w:r>
-        <w:rPr>
-          <w:rFonts w:cstheme="minorHAnsi"/>
-          <w:color w:val="222222"/>
-          <w:sz w:val="22"/>
-          <w:szCs w:val="22"/>
-        </w:rPr>
-        <w:t>orchestration</w:t>
-      </w:r>
-      <w:r>
-        <w:rPr>
-          <w:rFonts w:cstheme="minorHAnsi"/>
-          <w:color w:val="222222"/>
-          <w:sz w:val="22"/>
-          <w:szCs w:val="22"/>
-        </w:rPr>
-        <w:t xml:space="preserve"> from different systems coming together to be presented in UI</w:t>
+          <w:rFonts w:cstheme="minorHAnsi"/>
+          <w:color w:val="222222"/>
+        </w:rPr>
+      </w:pPr>
+      <w:r>
+        <w:rPr>
+          <w:rFonts w:cstheme="minorHAnsi"/>
+          <w:color w:val="222222"/>
+          <w:sz w:val="22"/>
+          <w:szCs w:val="22"/>
+        </w:rPr>
+        <w:t>Component-based</w:t>
+      </w:r>
+      <w:r>
+        <w:rPr>
+          <w:rFonts w:cstheme="minorHAnsi"/>
+          <w:color w:val="222222"/>
+          <w:sz w:val="22"/>
+          <w:szCs w:val="22"/>
+        </w:rPr>
+        <w:t xml:space="preserve"> architecture</w:t>
+      </w:r>
+      <w:r>
+        <w:rPr>
+          <w:rFonts w:cstheme="minorHAnsi"/>
+          <w:color w:val="222222"/>
+          <w:sz w:val="22"/>
+          <w:szCs w:val="22"/>
+        </w:rPr>
+        <w:t xml:space="preserve"> for Reusability Using concepts of HOC, Normalized state, proper use of reducers</w:t>
+      </w:r>
+      <w:r>
+        <w:rPr>
+          <w:rFonts w:cstheme="minorHAnsi"/>
+          <w:color w:val="222222"/>
+          <w:sz w:val="22"/>
+          <w:szCs w:val="22"/>
+        </w:rPr>
+        <w:t>,</w:t>
+      </w:r>
+      <w:r>
+        <w:rPr>
+          <w:rFonts w:cstheme="minorHAnsi"/>
+          <w:color w:val="222222"/>
+          <w:sz w:val="22"/>
+          <w:szCs w:val="22"/>
+        </w:rPr>
+        <w:t xml:space="preserve"> and routing</w:t>
       </w:r>
       <w:r>
         <w:rPr>
@@ -2605,11 +3157,232 @@
       <w:r>
         <w:rPr>
           <w:rFonts w:cstheme="minorHAnsi"/>
-          <w:color w:val="222222"/>
-          <w:sz w:val="22"/>
-          <w:szCs w:val="22"/>
-        </w:rPr>
-        <w:t>Data validation and token management for validation and security.</w:t>
+          <w:b/>
+          <w:bCs/>
+          <w:color w:val="222222"/>
+          <w:sz w:val="22"/>
+          <w:szCs w:val="22"/>
+        </w:rPr>
+        <w:t>Libraries Used:</w:t>
+      </w:r>
+      <w:r>
+        <w:rPr>
+          <w:rFonts w:cstheme="minorHAnsi"/>
+          <w:color w:val="222222"/>
+          <w:sz w:val="22"/>
+          <w:szCs w:val="22"/>
+        </w:rPr>
+        <w:t xml:space="preserve"> NPM, Create-React-App, React, Redux, Javascript(ES6), HTML5, redux-form, Styled-components, Lodash, Moment.js, jest</w:t>
+      </w:r>
+      <w:r>
+        <w:rPr>
+          <w:rFonts w:cstheme="minorHAnsi"/>
+          <w:color w:val="222222"/>
+          <w:sz w:val="22"/>
+          <w:szCs w:val="22"/>
+        </w:rPr>
+        <w:t>,</w:t>
+      </w:r>
+      <w:r>
+        <w:rPr>
+          <w:rFonts w:cstheme="minorHAnsi"/>
+          <w:color w:val="222222"/>
+          <w:sz w:val="22"/>
+          <w:szCs w:val="22"/>
+        </w:rPr>
+        <w:t xml:space="preserve"> and Enzyme for unit testing</w:t>
+      </w:r>
+      <w:r>
+        <w:rPr>
+          <w:rFonts w:cstheme="minorHAnsi"/>
+          <w:color w:val="222222"/>
+          <w:sz w:val="22"/>
+          <w:szCs w:val="22"/>
+        </w:rPr>
+        <w:t>, GraphQL</w:t>
+      </w:r>
+    </w:p>
+    <w:p>
+      <w:pPr>
+        <w:rPr>
+          <w:rFonts w:ascii="Calibri" w:eastAsia="Calibri" w:hAnsi="Calibri"/>
+          <w:sz w:val="22"/>
+          <w:szCs w:val="22"/>
+        </w:rPr>
+      </w:pPr>
+    </w:p>
+    <w:p>
+      <w:pPr>
+        <w:jc w:val="both"/>
+        <w:outlineLvl w:val="0"/>
+        <w:rPr>
+          <w:rFonts w:ascii="Calibri" w:eastAsia="Calibri" w:hAnsi="Calibri"/>
+          <w:b/>
+          <w:bCs/>
+          <w:sz w:val="22"/>
+          <w:szCs w:val="22"/>
+        </w:rPr>
+      </w:pPr>
+      <w:r>
+        <w:rPr>
+          <w:rFonts w:ascii="Calibri" w:hAnsi="Calibri"/>
+          <w:b/>
+          <w:color w:val="44546A" w:themeColor="text2"/>
+          <w:lang w:val="sv-SE"/>
+        </w:rPr>
+        <w:t xml:space="preserve">Project </w:t>
+      </w:r>
+      <w:r>
+        <w:rPr>
+          <w:rFonts w:ascii="Calibri" w:hAnsi="Calibri"/>
+          <w:b/>
+          <w:color w:val="44546A" w:themeColor="text2"/>
+          <w:lang w:val="sv-SE"/>
+        </w:rPr>
+        <w:t>2</w:t>
+      </w:r>
+      <w:r>
+        <w:rPr>
+          <w:rFonts w:ascii="Calibri" w:hAnsi="Calibri"/>
+          <w:b/>
+          <w:color w:val="44546A" w:themeColor="text2"/>
+          <w:lang w:val="sv-SE"/>
+        </w:rPr>
+        <w:t>:</w:t>
+      </w:r>
+      <w:r>
+        <w:rPr>
+          <w:b/>
+          <w:color w:val="000000"/>
+          <w:sz w:val="22"/>
+          <w:szCs w:val="20"/>
+        </w:rPr>
+        <w:t xml:space="preserve"> </w:t>
+      </w:r>
+      <w:r>
+        <w:rPr>
+          <w:rFonts w:ascii="Calibri" w:eastAsia="Calibri" w:hAnsi="Calibri"/>
+          <w:b/>
+          <w:bCs/>
+          <w:sz w:val="22"/>
+          <w:szCs w:val="22"/>
+        </w:rPr>
+        <w:t xml:space="preserve">Unsecure Lending </w:t>
+      </w:r>
+      <w:r>
+        <w:rPr>
+          <w:rFonts w:ascii="Calibri" w:eastAsia="Calibri" w:hAnsi="Calibri"/>
+          <w:b/>
+          <w:bCs/>
+          <w:sz w:val="22"/>
+          <w:szCs w:val="22"/>
+        </w:rPr>
+        <w:t xml:space="preserve">web application </w:t>
+      </w:r>
+      <w:r>
+        <w:rPr>
+          <w:rFonts w:ascii="Calibri" w:eastAsia="Calibri" w:hAnsi="Calibri"/>
+          <w:b/>
+          <w:bCs/>
+          <w:sz w:val="22"/>
+          <w:szCs w:val="22"/>
+        </w:rPr>
+        <w:t xml:space="preserve">for </w:t>
+      </w:r>
+      <w:r>
+        <w:rPr>
+          <w:rFonts w:ascii="Calibri" w:eastAsia="Calibri" w:hAnsi="Calibri"/>
+          <w:b/>
+          <w:bCs/>
+          <w:sz w:val="22"/>
+          <w:szCs w:val="22"/>
+        </w:rPr>
+        <w:t xml:space="preserve">business banking team of </w:t>
+      </w:r>
+      <w:r>
+        <w:rPr>
+          <w:rFonts w:ascii="Calibri" w:eastAsia="Calibri" w:hAnsi="Calibri"/>
+          <w:b/>
+          <w:bCs/>
+          <w:sz w:val="22"/>
+          <w:szCs w:val="22"/>
+        </w:rPr>
+        <w:t>one of the Oldest Banks in Australia</w:t>
+      </w:r>
+    </w:p>
+    <w:p>
+      <w:pPr>
+        <w:jc w:val="both"/>
+        <w:rPr>
+          <w:rFonts w:ascii="Calibri" w:eastAsia="Calibri" w:hAnsi="Calibri"/>
+          <w:b/>
+          <w:bCs/>
+          <w:sz w:val="22"/>
+          <w:szCs w:val="22"/>
+        </w:rPr>
+      </w:pPr>
+      <w:r>
+        <w:rPr>
+          <w:rFonts w:ascii="Calibri" w:eastAsia="Calibri" w:hAnsi="Calibri"/>
+          <w:b/>
+          <w:bCs/>
+          <w:sz w:val="22"/>
+          <w:szCs w:val="22"/>
+        </w:rPr>
+        <w:t xml:space="preserve">Short description: </w:t>
+      </w:r>
+    </w:p>
+    <w:p>
+      <w:pPr>
+        <w:jc w:val="both"/>
+        <w:rPr>
+          <w:rFonts w:cstheme="minorHAnsi"/>
+          <w:color w:val="222222"/>
+          <w:sz w:val="22"/>
+          <w:szCs w:val="22"/>
+        </w:rPr>
+      </w:pPr>
+      <w:r>
+        <w:rPr>
+          <w:rFonts w:cstheme="minorHAnsi"/>
+          <w:color w:val="222222"/>
+          <w:sz w:val="22"/>
+          <w:szCs w:val="22"/>
+        </w:rPr>
+        <w:t>Responsive application using latest features in react ecosystem to provide loans without requiring any security but based on the income history and savings details of a customer. Upgraded the same application for Covid-19 government guarantee support loans.</w:t>
+      </w:r>
+    </w:p>
+    <w:p>
+      <w:pPr>
+        <w:jc w:val="both"/>
+        <w:rPr>
+          <w:rFonts w:cstheme="minorHAnsi"/>
+          <w:color w:val="222222"/>
+          <w:sz w:val="22"/>
+          <w:szCs w:val="22"/>
+        </w:rPr>
+      </w:pPr>
+    </w:p>
+    <w:p>
+      <w:pPr>
+        <w:jc w:val="both"/>
+        <w:rPr>
+          <w:rFonts w:ascii="Calibri" w:eastAsia="Calibri" w:hAnsi="Calibri"/>
+          <w:b/>
+          <w:bCs/>
+          <w:sz w:val="22"/>
+          <w:szCs w:val="22"/>
+        </w:rPr>
+      </w:pPr>
+      <w:r>
+        <w:rPr>
+          <w:rFonts w:ascii="Calibri" w:eastAsia="Calibri" w:hAnsi="Calibri"/>
+          <w:b/>
+          <w:bCs/>
+          <w:sz w:val="22"/>
+          <w:szCs w:val="22"/>
+        </w:rPr>
+        <w:t>Roles and responsibilities:</w:t>
       </w:r>
     </w:p>
     <w:p>
@@ -2622,46 +3395,423 @@
         <w:jc w:val="both"/>
         <w:outlineLvl w:val="0"/>
         <w:rPr>
-          <w:color w:val="222222"/>
-        </w:rPr>
-      </w:pPr>
-      <w:r>
-        <w:rPr>
-          <w:rFonts w:cstheme="minorHAnsi"/>
-          <w:b/>
-          <w:bCs/>
-          <w:color w:val="222222"/>
-          <w:sz w:val="22"/>
-          <w:szCs w:val="22"/>
-        </w:rPr>
-        <w:t>Libraries Used:</w:t>
-      </w:r>
-      <w:bookmarkStart w:id="1" w:name="_Hlk89680669"/>
-      <w:r>
-        <w:rPr>
-          <w:rFonts w:cstheme="minorHAnsi"/>
-          <w:color w:val="222222"/>
-          <w:sz w:val="22"/>
-          <w:szCs w:val="22"/>
-        </w:rPr>
-        <w:t xml:space="preserve"> NPM, Create-React-App, React, Redux, Javascript(ES6), HTML5, redux-form, Styled-components, Lodash, Moment.js, jest and Enzyme for unit testing. Nodejs, Expressjs, Normalizer.js</w:t>
-      </w:r>
-      <w:bookmarkEnd w:id="1"/>
-    </w:p>
-    <w:p>
-      <w:pPr>
+          <w:rFonts w:cstheme="minorHAnsi"/>
+          <w:color w:val="222222"/>
+        </w:rPr>
+      </w:pPr>
+      <w:r>
+        <w:rPr>
+          <w:rFonts w:cstheme="minorHAnsi"/>
+          <w:color w:val="222222"/>
+          <w:sz w:val="22"/>
+          <w:szCs w:val="22"/>
+        </w:rPr>
+        <w:t xml:space="preserve">Working as development lead </w:t>
+      </w:r>
+      <w:r>
+        <w:rPr>
+          <w:rFonts w:cstheme="minorHAnsi"/>
+          <w:color w:val="222222"/>
+          <w:sz w:val="22"/>
+          <w:szCs w:val="22"/>
+        </w:rPr>
+        <w:t xml:space="preserve">and coding to implement user stores </w:t>
+      </w:r>
+      <w:r>
+        <w:rPr>
+          <w:rFonts w:cstheme="minorHAnsi"/>
+          <w:color w:val="222222"/>
+          <w:sz w:val="22"/>
+          <w:szCs w:val="22"/>
+        </w:rPr>
+        <w:t>of the project, le</w:t>
+      </w:r>
+      <w:r>
+        <w:rPr>
+          <w:rFonts w:cstheme="minorHAnsi"/>
+          <w:color w:val="222222"/>
+          <w:sz w:val="22"/>
+          <w:szCs w:val="22"/>
+        </w:rPr>
+        <w:t>ading team of developers both at</w:t>
+      </w:r>
+      <w:r>
+        <w:rPr>
+          <w:rFonts w:cstheme="minorHAnsi"/>
+          <w:color w:val="222222"/>
+          <w:sz w:val="22"/>
+          <w:szCs w:val="22"/>
+        </w:rPr>
+        <w:t xml:space="preserve"> </w:t>
+      </w:r>
+      <w:r>
+        <w:rPr>
+          <w:rFonts w:cstheme="minorHAnsi"/>
+          <w:color w:val="222222"/>
+          <w:sz w:val="22"/>
+          <w:szCs w:val="22"/>
+        </w:rPr>
+        <w:t>onshore</w:t>
+      </w:r>
+      <w:r>
+        <w:rPr>
+          <w:rFonts w:cstheme="minorHAnsi"/>
+          <w:color w:val="222222"/>
+          <w:sz w:val="22"/>
+          <w:szCs w:val="22"/>
+        </w:rPr>
+        <w:t xml:space="preserve"> </w:t>
+      </w:r>
+      <w:r>
+        <w:rPr>
+          <w:rFonts w:cstheme="minorHAnsi"/>
+          <w:color w:val="222222"/>
+          <w:sz w:val="22"/>
+          <w:szCs w:val="22"/>
+        </w:rPr>
+        <w:t xml:space="preserve">and offshore </w:t>
+      </w:r>
+      <w:r>
+        <w:rPr>
+          <w:rFonts w:cstheme="minorHAnsi"/>
+          <w:color w:val="222222"/>
+          <w:sz w:val="22"/>
+          <w:szCs w:val="22"/>
+        </w:rPr>
+        <w:t>for</w:t>
+      </w:r>
+      <w:r>
+        <w:rPr>
+          <w:rFonts w:cstheme="minorHAnsi"/>
+          <w:color w:val="222222"/>
+          <w:sz w:val="22"/>
+          <w:szCs w:val="22"/>
+        </w:rPr>
+        <w:t xml:space="preserve"> quality focused</w:t>
+      </w:r>
+      <w:r>
+        <w:rPr>
+          <w:rFonts w:cstheme="minorHAnsi"/>
+          <w:color w:val="222222"/>
+          <w:sz w:val="22"/>
+          <w:szCs w:val="22"/>
+        </w:rPr>
+        <w:t xml:space="preserve"> work delivery.</w:t>
+      </w:r>
+    </w:p>
+    <w:p>
+      <w:pPr>
+        <w:pStyle w:val="ListParagraph"/>
+        <w:numPr>
+          <w:ilvl w:val="0"/>
+          <w:numId w:val="34"/>
+        </w:numPr>
         <w:jc w:val="both"/>
         <w:outlineLvl w:val="0"/>
         <w:rPr>
-          <w:color w:val="222222"/>
-        </w:rPr>
-      </w:pPr>
-    </w:p>
-    <w:p>
-      <w:pPr>
+          <w:rFonts w:cstheme="minorHAnsi"/>
+          <w:color w:val="222222"/>
+        </w:rPr>
+      </w:pPr>
+      <w:r>
+        <w:rPr>
+          <w:rFonts w:cstheme="minorHAnsi"/>
+          <w:color w:val="222222"/>
+          <w:sz w:val="22"/>
+          <w:szCs w:val="22"/>
+        </w:rPr>
+        <w:t>Up-skill new developers to start working in same pace with other teammates.</w:t>
+      </w:r>
+    </w:p>
+    <w:p>
+      <w:pPr>
+        <w:pStyle w:val="ListParagraph"/>
+        <w:numPr>
+          <w:ilvl w:val="0"/>
+          <w:numId w:val="34"/>
+        </w:numPr>
         <w:jc w:val="both"/>
         <w:outlineLvl w:val="0"/>
         <w:rPr>
+          <w:rFonts w:cstheme="minorHAnsi"/>
+          <w:color w:val="222222"/>
+        </w:rPr>
+      </w:pPr>
+      <w:r>
+        <w:rPr>
+          <w:rFonts w:cstheme="minorHAnsi"/>
+          <w:color w:val="222222"/>
+          <w:sz w:val="22"/>
+          <w:szCs w:val="22"/>
+        </w:rPr>
+        <w:lastRenderedPageBreak/>
+        <w:t>Taking part in UI architectural design and helping in efficient data representation on UI pages.</w:t>
+      </w:r>
+    </w:p>
+    <w:p>
+      <w:pPr>
+        <w:pStyle w:val="ListParagraph"/>
+        <w:numPr>
+          <w:ilvl w:val="0"/>
+          <w:numId w:val="34"/>
+        </w:numPr>
+        <w:jc w:val="both"/>
+        <w:outlineLvl w:val="0"/>
+        <w:rPr>
+          <w:rFonts w:cstheme="minorHAnsi"/>
+          <w:color w:val="222222"/>
+        </w:rPr>
+      </w:pPr>
+      <w:r>
+        <w:rPr>
+          <w:rFonts w:cstheme="minorHAnsi"/>
+          <w:color w:val="222222"/>
+          <w:sz w:val="22"/>
+          <w:szCs w:val="22"/>
+        </w:rPr>
+        <w:t>Estimation of effort from technical design and business requirements.</w:t>
+      </w:r>
+    </w:p>
+    <w:p>
+      <w:pPr>
+        <w:pStyle w:val="ListParagraph"/>
+        <w:numPr>
+          <w:ilvl w:val="0"/>
+          <w:numId w:val="34"/>
+        </w:numPr>
+        <w:jc w:val="both"/>
+        <w:outlineLvl w:val="0"/>
+        <w:rPr>
+          <w:rFonts w:cstheme="minorHAnsi"/>
+          <w:color w:val="222222"/>
+        </w:rPr>
+      </w:pPr>
+      <w:r>
+        <w:rPr>
+          <w:rFonts w:cstheme="minorHAnsi"/>
+          <w:color w:val="222222"/>
+          <w:sz w:val="22"/>
+          <w:szCs w:val="22"/>
+        </w:rPr>
+        <w:t>Taking part in Agile Ceremonies for prioritization of stories based on readiness and delivery of sprints.</w:t>
+      </w:r>
+    </w:p>
+    <w:p>
+      <w:pPr>
+        <w:pStyle w:val="ListParagraph"/>
+        <w:numPr>
+          <w:ilvl w:val="0"/>
+          <w:numId w:val="34"/>
+        </w:numPr>
+        <w:jc w:val="both"/>
+        <w:outlineLvl w:val="0"/>
+        <w:rPr>
+          <w:rFonts w:cstheme="minorHAnsi"/>
+          <w:color w:val="222222"/>
+        </w:rPr>
+      </w:pPr>
+      <w:r>
+        <w:rPr>
+          <w:rFonts w:cstheme="minorHAnsi"/>
+          <w:color w:val="222222"/>
+          <w:sz w:val="22"/>
+          <w:szCs w:val="22"/>
+        </w:rPr>
+        <w:t>Unit tested and modular code for reusability and performance on priority.</w:t>
+      </w:r>
+    </w:p>
+    <w:p>
+      <w:pPr>
+        <w:pStyle w:val="ListParagraph"/>
+        <w:numPr>
+          <w:ilvl w:val="0"/>
+          <w:numId w:val="34"/>
+        </w:numPr>
+        <w:jc w:val="both"/>
+        <w:outlineLvl w:val="0"/>
+        <w:rPr>
+          <w:rFonts w:cstheme="minorHAnsi"/>
+          <w:color w:val="222222"/>
+        </w:rPr>
+      </w:pPr>
+      <w:r>
+        <w:rPr>
+          <w:rFonts w:cstheme="minorHAnsi"/>
+          <w:color w:val="222222"/>
+          <w:sz w:val="22"/>
+          <w:szCs w:val="22"/>
+        </w:rPr>
+        <w:t>Component based architecture</w:t>
+      </w:r>
+      <w:r>
+        <w:rPr>
+          <w:rFonts w:cstheme="minorHAnsi"/>
+          <w:color w:val="222222"/>
+          <w:sz w:val="22"/>
+          <w:szCs w:val="22"/>
+        </w:rPr>
+        <w:t xml:space="preserve"> for Reusability Using concepts of HOC, Normalized state, proper use of reducers and routing</w:t>
+      </w:r>
+      <w:r>
+        <w:rPr>
+          <w:rFonts w:cstheme="minorHAnsi"/>
+          <w:color w:val="222222"/>
+          <w:sz w:val="22"/>
+          <w:szCs w:val="22"/>
+        </w:rPr>
+        <w:t>.</w:t>
+      </w:r>
+    </w:p>
+    <w:p>
+      <w:pPr>
+        <w:pStyle w:val="ListParagraph"/>
+        <w:numPr>
+          <w:ilvl w:val="0"/>
+          <w:numId w:val="34"/>
+        </w:numPr>
+        <w:jc w:val="both"/>
+        <w:outlineLvl w:val="0"/>
+        <w:rPr>
+          <w:color w:val="222222"/>
+        </w:rPr>
+      </w:pPr>
+      <w:r>
+        <w:rPr>
+          <w:rFonts w:cstheme="minorHAnsi"/>
+          <w:color w:val="222222"/>
+          <w:sz w:val="22"/>
+          <w:szCs w:val="22"/>
+        </w:rPr>
+        <w:t>Using Nodejs</w:t>
+      </w:r>
+      <w:r>
+        <w:rPr>
+          <w:rFonts w:cstheme="minorHAnsi"/>
+          <w:color w:val="222222"/>
+          <w:sz w:val="22"/>
+          <w:szCs w:val="22"/>
+        </w:rPr>
+        <w:t xml:space="preserve"> and express</w:t>
+      </w:r>
+      <w:r>
+        <w:rPr>
+          <w:rFonts w:cstheme="minorHAnsi"/>
+          <w:color w:val="222222"/>
+          <w:sz w:val="22"/>
+          <w:szCs w:val="22"/>
+        </w:rPr>
+        <w:t xml:space="preserve"> for </w:t>
+      </w:r>
+      <w:r>
+        <w:rPr>
+          <w:rFonts w:cstheme="minorHAnsi"/>
+          <w:color w:val="222222"/>
+          <w:sz w:val="22"/>
+          <w:szCs w:val="22"/>
+        </w:rPr>
+        <w:t xml:space="preserve">developing APIs and data </w:t>
+      </w:r>
+      <w:r>
+        <w:rPr>
+          <w:rFonts w:cstheme="minorHAnsi"/>
+          <w:color w:val="222222"/>
+          <w:sz w:val="22"/>
+          <w:szCs w:val="22"/>
+        </w:rPr>
+        <w:t>orchestration</w:t>
+      </w:r>
+      <w:r>
+        <w:rPr>
+          <w:rFonts w:cstheme="minorHAnsi"/>
+          <w:color w:val="222222"/>
+          <w:sz w:val="22"/>
+          <w:szCs w:val="22"/>
+        </w:rPr>
+        <w:t xml:space="preserve"> from different systems coming together to be presented in UI</w:t>
+      </w:r>
+      <w:r>
+        <w:rPr>
+          <w:rFonts w:cstheme="minorHAnsi"/>
+          <w:color w:val="222222"/>
+          <w:sz w:val="22"/>
+          <w:szCs w:val="22"/>
+        </w:rPr>
+        <w:t>.</w:t>
+      </w:r>
+    </w:p>
+    <w:p>
+      <w:pPr>
+        <w:pStyle w:val="ListParagraph"/>
+        <w:numPr>
+          <w:ilvl w:val="0"/>
+          <w:numId w:val="34"/>
+        </w:numPr>
+        <w:jc w:val="both"/>
+        <w:outlineLvl w:val="0"/>
+        <w:rPr>
+          <w:color w:val="222222"/>
+        </w:rPr>
+      </w:pPr>
+      <w:r>
+        <w:rPr>
+          <w:rFonts w:cstheme="minorHAnsi"/>
+          <w:color w:val="222222"/>
+          <w:sz w:val="22"/>
+          <w:szCs w:val="22"/>
+        </w:rPr>
+        <w:t>Data validation and token management for validation and security.</w:t>
+      </w:r>
+    </w:p>
+    <w:p>
+      <w:pPr>
+        <w:pStyle w:val="ListParagraph"/>
+        <w:numPr>
+          <w:ilvl w:val="0"/>
+          <w:numId w:val="34"/>
+        </w:numPr>
+        <w:jc w:val="both"/>
+        <w:outlineLvl w:val="0"/>
+        <w:rPr>
+          <w:color w:val="222222"/>
+        </w:rPr>
+      </w:pPr>
+      <w:r>
+        <w:rPr>
+          <w:rFonts w:cstheme="minorHAnsi"/>
+          <w:b/>
+          <w:bCs/>
+          <w:color w:val="222222"/>
+          <w:sz w:val="22"/>
+          <w:szCs w:val="22"/>
+        </w:rPr>
+        <w:t>Libraries Used:</w:t>
+      </w:r>
+      <w:bookmarkStart w:id="0" w:name="_Hlk89680669"/>
+      <w:r>
+        <w:rPr>
+          <w:rFonts w:cstheme="minorHAnsi"/>
+          <w:color w:val="222222"/>
+          <w:sz w:val="22"/>
+          <w:szCs w:val="22"/>
+        </w:rPr>
+        <w:t xml:space="preserve"> NPM, Create-React-App, React, Redux, Javascript(ES6), HTML5, redux-form, Styled-components, Lodash, Moment.js, jest and Enzyme for unit testing. Nodejs, Expressjs, Normalizer.js</w:t>
+      </w:r>
+      <w:bookmarkEnd w:id="0"/>
+    </w:p>
+    <w:p>
+      <w:pPr>
+        <w:jc w:val="both"/>
+        <w:outlineLvl w:val="0"/>
+        <w:rPr>
+          <w:color w:val="222222"/>
+        </w:rPr>
+      </w:pPr>
+    </w:p>
+    <w:p>
+      <w:pPr>
+        <w:jc w:val="both"/>
+        <w:outlineLvl w:val="0"/>
+        <w:rPr>
           <w:rFonts w:ascii="Calibri" w:eastAsia="Calibri" w:hAnsi="Calibri"/>
           <w:b/>
           <w:bCs/>
@@ -2676,7 +3826,25 @@
           <w:color w:val="44546A" w:themeColor="text2"/>
           <w:lang w:val="sv-SE"/>
         </w:rPr>
-        <w:t>Project 2:</w:t>
+        <w:t xml:space="preserve">Project </w:t>
+      </w:r>
+      <w:r>
+        <w:rPr>
+          <w:rFonts w:ascii="Calibri" w:hAnsi="Calibri"/>
+          <w:b/>
+          <w:color w:val="44546A" w:themeColor="text2"/>
+          <w:lang w:val="sv-SE"/>
+        </w:rPr>
+        <w:t>3</w:t>
+      </w:r>
+      <w:r>
+        <w:rPr>
+          <w:rFonts w:ascii="Calibri" w:hAnsi="Calibri"/>
+          <w:b/>
+          <w:color w:val="44546A" w:themeColor="text2"/>
+          <w:lang w:val="sv-SE"/>
+        </w:rPr>
+        <w:t>:</w:t>
       </w:r>
       <w:r>
         <w:rPr>
@@ -2715,27 +3883,7 @@
           <w:sz w:val="22"/>
           <w:szCs w:val="22"/>
         </w:rPr>
-        <w:t xml:space="preserve">one of the Oldest Bank </w:t>
-      </w:r>
-      <w:r>
-        <w:rPr>
-          <w:rFonts w:ascii="Calibri" w:eastAsia="Calibri" w:hAnsi="Calibri"/>
-          <w:b/>
-          <w:bCs/>
-          <w:sz w:val="22"/>
-          <w:szCs w:val="22"/>
-        </w:rPr>
-        <w:t>in</w:t>
-      </w:r>
-      <w:r>
-        <w:rPr>
-          <w:rFonts w:ascii="Calibri" w:eastAsia="Calibri" w:hAnsi="Calibri"/>
-          <w:b/>
-          <w:bCs/>
-          <w:sz w:val="22"/>
-          <w:szCs w:val="22"/>
-        </w:rPr>
-        <w:t xml:space="preserve"> Australia</w:t>
+        <w:t>one of the Oldest Bank in Australia</w:t>
       </w:r>
     </w:p>
     <w:p>
@@ -2915,7 +4063,6 @@
           <w:sz w:val="22"/>
           <w:szCs w:val="22"/>
         </w:rPr>
-        <w:lastRenderedPageBreak/>
         <w:t>Component based architecture of application to make it as scalable and reusable possible.</w:t>
       </w:r>
     </w:p>
@@ -3127,7 +4274,7 @@
           <w:color w:val="44546A" w:themeColor="text2"/>
           <w:lang w:val="sv-SE"/>
         </w:rPr>
-        <w:t>Project 3</w:t>
+        <w:t xml:space="preserve">Project </w:t>
       </w:r>
       <w:r>
         <w:rPr>
@@ -3136,6 +4283,15 @@
           <w:color w:val="44546A" w:themeColor="text2"/>
           <w:lang w:val="sv-SE"/>
         </w:rPr>
+        <w:t>4</w:t>
+      </w:r>
+      <w:r>
+        <w:rPr>
+          <w:rFonts w:ascii="Calibri" w:hAnsi="Calibri"/>
+          <w:b/>
+          <w:color w:val="44546A" w:themeColor="text2"/>
+          <w:lang w:val="sv-SE"/>
+        </w:rPr>
         <w:t>:</w:t>
       </w:r>
       <w:r>
@@ -3194,27 +4350,7 @@
           <w:sz w:val="22"/>
           <w:szCs w:val="22"/>
         </w:rPr>
-        <w:t xml:space="preserve">Oldest Bank </w:t>
-      </w:r>
-      <w:r>
-        <w:rPr>
-          <w:rFonts w:ascii="Calibri" w:eastAsia="Calibri" w:hAnsi="Calibri"/>
-          <w:b/>
-          <w:bCs/>
-          <w:sz w:val="22"/>
-          <w:szCs w:val="22"/>
-        </w:rPr>
-        <w:t>in</w:t>
-      </w:r>
-      <w:r>
-        <w:rPr>
-          <w:rFonts w:ascii="Calibri" w:eastAsia="Calibri" w:hAnsi="Calibri"/>
-          <w:b/>
-          <w:bCs/>
-          <w:sz w:val="22"/>
-          <w:szCs w:val="22"/>
-        </w:rPr>
-        <w:t xml:space="preserve"> Australia</w:t>
+        <w:t>Oldest Bank in Australia</w:t>
       </w:r>
     </w:p>
     <w:p>
@@ -3622,7 +4758,7 @@
           <w:color w:val="44546A" w:themeColor="text2"/>
           <w:lang w:val="sv-SE"/>
         </w:rPr>
-        <w:t>Project 4</w:t>
+        <w:t xml:space="preserve">Project </w:t>
       </w:r>
       <w:r>
         <w:rPr>
@@ -3631,6 +4767,15 @@
           <w:color w:val="44546A" w:themeColor="text2"/>
           <w:lang w:val="sv-SE"/>
         </w:rPr>
+        <w:t>5</w:t>
+      </w:r>
+      <w:r>
+        <w:rPr>
+          <w:rFonts w:ascii="Calibri" w:hAnsi="Calibri"/>
+          <w:b/>
+          <w:color w:val="44546A" w:themeColor="text2"/>
+          <w:lang w:val="sv-SE"/>
+        </w:rPr>
         <w:t>:</w:t>
       </w:r>
       <w:r>
@@ -3669,9 +4814,12 @@
           <w:sz w:val="22"/>
           <w:szCs w:val="22"/>
         </w:rPr>
-        <w:t xml:space="preserve">one of the Oldest Bank </w:t>
-      </w:r>
-      <w:r>
+        <w:t>one of the Oldest Bank in Australia</w:t>
+      </w:r>
+    </w:p>
+    <w:p>
+      <w:pPr>
+        <w:jc w:val="both"/>
         <w:rPr>
           <w:rFonts w:ascii="Calibri" w:eastAsia="Calibri" w:hAnsi="Calibri"/>
           <w:b/>
@@ -3679,8 +4827,7 @@
           <w:sz w:val="22"/>
           <w:szCs w:val="22"/>
         </w:rPr>
-        <w:t>in</w:t>
-      </w:r>
+      </w:pPr>
       <w:r>
         <w:rPr>
           <w:rFonts w:ascii="Calibri" w:eastAsia="Calibri" w:hAnsi="Calibri"/>
@@ -3689,13 +4836,42 @@
           <w:sz w:val="22"/>
           <w:szCs w:val="22"/>
         </w:rPr>
-        <w:t xml:space="preserve"> Australia</w:t>
+        <w:t xml:space="preserve">Short description: </w:t>
       </w:r>
     </w:p>
     <w:p>
       <w:pPr>
         <w:jc w:val="both"/>
         <w:rPr>
+          <w:rFonts w:cstheme="minorHAnsi"/>
+          <w:color w:val="222222"/>
+          <w:sz w:val="22"/>
+          <w:szCs w:val="22"/>
+        </w:rPr>
+      </w:pPr>
+      <w:r>
+        <w:rPr>
+          <w:rFonts w:cstheme="minorHAnsi"/>
+          <w:color w:val="222222"/>
+          <w:sz w:val="22"/>
+          <w:szCs w:val="22"/>
+        </w:rPr>
+        <w:t>Project is to develop a portal for the bank, which takes care of managing risk calculation related to clients as a customer or organizations.</w:t>
+      </w:r>
+    </w:p>
+    <w:p>
+      <w:pPr>
+        <w:jc w:val="both"/>
+        <w:rPr>
+          <w:rFonts w:cstheme="minorHAnsi"/>
+          <w:color w:val="222222"/>
+        </w:rPr>
+      </w:pPr>
+    </w:p>
+    <w:p>
+      <w:pPr>
+        <w:outlineLvl w:val="0"/>
+        <w:rPr>
           <w:rFonts w:ascii="Calibri" w:eastAsia="Calibri" w:hAnsi="Calibri"/>
           <w:b/>
           <w:bCs/>
@@ -3711,57 +4887,7 @@
           <w:sz w:val="22"/>
           <w:szCs w:val="22"/>
         </w:rPr>
-        <w:t xml:space="preserve">Short description: </w:t>
-      </w:r>
-    </w:p>
-    <w:p>
-      <w:pPr>
-        <w:jc w:val="both"/>
-        <w:rPr>
-          <w:rFonts w:cstheme="minorHAnsi"/>
-          <w:color w:val="222222"/>
-          <w:sz w:val="22"/>
-          <w:szCs w:val="22"/>
-        </w:rPr>
-      </w:pPr>
-      <w:r>
-        <w:rPr>
-          <w:rFonts w:cstheme="minorHAnsi"/>
-          <w:color w:val="222222"/>
-          <w:sz w:val="22"/>
-          <w:szCs w:val="22"/>
-        </w:rPr>
-        <w:t>Project is to develop a portal for the bank, which takes care of managing risk calculation related to clients as a customer or organizations.</w:t>
-      </w:r>
-    </w:p>
-    <w:p>
-      <w:pPr>
-        <w:jc w:val="both"/>
-        <w:rPr>
-          <w:rFonts w:cstheme="minorHAnsi"/>
-          <w:color w:val="222222"/>
-        </w:rPr>
-      </w:pPr>
-    </w:p>
-    <w:p>
-      <w:pPr>
-        <w:outlineLvl w:val="0"/>
-        <w:rPr>
-          <w:rFonts w:ascii="Calibri" w:eastAsia="Calibri" w:hAnsi="Calibri"/>
-          <w:b/>
-          <w:bCs/>
-          <w:sz w:val="22"/>
-          <w:szCs w:val="22"/>
-        </w:rPr>
-      </w:pPr>
-      <w:r>
-        <w:rPr>
-          <w:rFonts w:ascii="Calibri" w:eastAsia="Calibri" w:hAnsi="Calibri"/>
-          <w:b/>
-          <w:bCs/>
-          <w:sz w:val="22"/>
-          <w:szCs w:val="22"/>
-        </w:rPr>
+        <w:lastRenderedPageBreak/>
         <w:t>Roles and responsibilities:</w:t>
       </w:r>
     </w:p>
@@ -4037,7 +5163,16 @@
           <w:color w:val="44546A" w:themeColor="text2"/>
           <w:lang w:val="sv-SE"/>
         </w:rPr>
-        <w:t>5:</w:t>
+        <w:t>6</w:t>
+      </w:r>
+      <w:r>
+        <w:rPr>
+          <w:rFonts w:ascii="Calibri" w:hAnsi="Calibri"/>
+          <w:b/>
+          <w:color w:val="44546A" w:themeColor="text2"/>
+          <w:lang w:val="sv-SE"/>
+        </w:rPr>
+        <w:t>:</w:t>
       </w:r>
       <w:r>
         <w:rPr>
@@ -4343,427 +5478,6 @@
     </w:p>
     <w:p>
       <w:pPr>
-        <w:pStyle w:val="ListParagraph"/>
-        <w:ind w:left="1440"/>
-        <w:outlineLvl w:val="0"/>
-        <w:rPr>
-          <w:rFonts w:cstheme="minorHAnsi"/>
-          <w:b/>
-        </w:rPr>
-      </w:pPr>
-    </w:p>
-    <w:p>
-      <w:pPr>
-        <w:jc w:val="both"/>
-        <w:outlineLvl w:val="0"/>
-        <w:rPr>
-          <w:rFonts w:ascii="Calibri" w:eastAsia="Calibri" w:hAnsi="Calibri"/>
-          <w:b/>
-          <w:bCs/>
-          <w:sz w:val="22"/>
-          <w:szCs w:val="22"/>
-        </w:rPr>
-      </w:pPr>
-      <w:r>
-        <w:rPr>
-          <w:rFonts w:ascii="Calibri" w:hAnsi="Calibri"/>
-          <w:b/>
-          <w:color w:val="44546A" w:themeColor="text2"/>
-          <w:lang w:val="sv-SE"/>
-        </w:rPr>
-        <w:t>Project 6</w:t>
-      </w:r>
-      <w:r>
-        <w:rPr>
-          <w:rFonts w:ascii="Calibri" w:hAnsi="Calibri"/>
-          <w:b/>
-          <w:color w:val="44546A" w:themeColor="text2"/>
-          <w:lang w:val="sv-SE"/>
-        </w:rPr>
-        <w:t xml:space="preserve">: </w:t>
-      </w:r>
-      <w:r>
-        <w:rPr>
-          <w:rFonts w:ascii="Calibri" w:eastAsia="Calibri" w:hAnsi="Calibri"/>
-          <w:b/>
-          <w:bCs/>
-          <w:sz w:val="22"/>
-          <w:szCs w:val="22"/>
-        </w:rPr>
-        <w:t>Smart payment Portal for a World’s Leading Bank</w:t>
-      </w:r>
-      <w:r>
-        <w:rPr>
-          <w:rFonts w:ascii="Calibri" w:eastAsia="Calibri" w:hAnsi="Calibri"/>
-          <w:b/>
-          <w:bCs/>
-          <w:sz w:val="22"/>
-          <w:szCs w:val="22"/>
-        </w:rPr>
-        <w:t>(American Express)</w:t>
-      </w:r>
-      <w:r>
-        <w:rPr>
-          <w:rFonts w:ascii="Calibri" w:eastAsia="Calibri" w:hAnsi="Calibri"/>
-          <w:b/>
-          <w:bCs/>
-          <w:sz w:val="22"/>
-          <w:szCs w:val="22"/>
-        </w:rPr>
-        <w:t>.</w:t>
-      </w:r>
-    </w:p>
-    <w:p>
-      <w:pPr>
-        <w:jc w:val="both"/>
-        <w:outlineLvl w:val="0"/>
-        <w:rPr>
-          <w:b/>
-          <w:color w:val="000000"/>
-          <w:sz w:val="6"/>
-        </w:rPr>
-      </w:pPr>
-    </w:p>
-    <w:p>
-      <w:pPr>
-        <w:jc w:val="both"/>
-        <w:outlineLvl w:val="0"/>
-        <w:rPr>
-          <w:b/>
-          <w:color w:val="000000"/>
-          <w:sz w:val="22"/>
-          <w:szCs w:val="22"/>
-        </w:rPr>
-      </w:pPr>
-      <w:r>
-        <w:rPr>
-          <w:rFonts w:ascii="Calibri" w:eastAsia="Calibri" w:hAnsi="Calibri"/>
-          <w:b/>
-          <w:bCs/>
-          <w:sz w:val="22"/>
-          <w:szCs w:val="22"/>
-        </w:rPr>
-        <w:t>Short description:</w:t>
-      </w:r>
-      <w:r>
-        <w:rPr>
-          <w:b/>
-          <w:color w:val="000000"/>
-          <w:sz w:val="22"/>
-          <w:szCs w:val="22"/>
-        </w:rPr>
-        <w:t xml:space="preserve"> </w:t>
-      </w:r>
-    </w:p>
-    <w:p>
-      <w:pPr>
-        <w:jc w:val="both"/>
-        <w:outlineLvl w:val="0"/>
-        <w:rPr>
-          <w:rFonts w:cstheme="minorHAnsi"/>
-          <w:color w:val="222222"/>
-          <w:sz w:val="22"/>
-          <w:szCs w:val="22"/>
-        </w:rPr>
-      </w:pPr>
-      <w:r>
-        <w:rPr>
-          <w:rFonts w:cstheme="minorHAnsi"/>
-          <w:color w:val="222222"/>
-          <w:sz w:val="22"/>
-          <w:szCs w:val="22"/>
-        </w:rPr>
-        <w:t>Smart</w:t>
-      </w:r>
-      <w:r>
-        <w:rPr>
-          <w:rFonts w:cstheme="minorHAnsi"/>
-          <w:color w:val="222222"/>
-          <w:sz w:val="22"/>
-          <w:szCs w:val="22"/>
-        </w:rPr>
-        <w:t xml:space="preserve"> payment</w:t>
-      </w:r>
-      <w:r>
-        <w:rPr>
-          <w:rFonts w:cstheme="minorHAnsi"/>
-          <w:color w:val="222222"/>
-          <w:sz w:val="22"/>
-          <w:szCs w:val="22"/>
-        </w:rPr>
-        <w:t xml:space="preserve"> portal gives a web-based experience that provides buye</w:t>
-      </w:r>
-      <w:r>
-        <w:rPr>
-          <w:rFonts w:cstheme="minorHAnsi"/>
-          <w:color w:val="222222"/>
-          <w:sz w:val="22"/>
-          <w:szCs w:val="22"/>
-        </w:rPr>
-        <w:t>r with flexible payment options</w:t>
-      </w:r>
-      <w:r>
-        <w:rPr>
-          <w:rFonts w:cstheme="minorHAnsi"/>
-          <w:color w:val="222222"/>
-          <w:sz w:val="22"/>
-          <w:szCs w:val="22"/>
-        </w:rPr>
-        <w:t>. By giving freedom to use same login Id and password once registered with organization</w:t>
-      </w:r>
-      <w:r>
-        <w:rPr>
-          <w:rFonts w:cstheme="minorHAnsi"/>
-          <w:color w:val="222222"/>
-          <w:sz w:val="22"/>
-          <w:szCs w:val="22"/>
-        </w:rPr>
-        <w:t>,</w:t>
-      </w:r>
-      <w:r>
-        <w:rPr>
-          <w:rFonts w:cstheme="minorHAnsi"/>
-          <w:color w:val="222222"/>
-          <w:sz w:val="22"/>
-          <w:szCs w:val="22"/>
-        </w:rPr>
-        <w:t xml:space="preserve"> to be used </w:t>
-      </w:r>
-      <w:r>
-        <w:rPr>
-          <w:rFonts w:cstheme="minorHAnsi"/>
-          <w:color w:val="222222"/>
-          <w:sz w:val="22"/>
-          <w:szCs w:val="22"/>
-        </w:rPr>
-        <w:t>at different type of logins</w:t>
-      </w:r>
-      <w:r>
-        <w:rPr>
-          <w:rFonts w:cstheme="minorHAnsi"/>
-          <w:color w:val="222222"/>
-          <w:sz w:val="22"/>
-          <w:szCs w:val="22"/>
-        </w:rPr>
-        <w:t xml:space="preserve">. Also, </w:t>
-      </w:r>
-      <w:r>
-        <w:rPr>
-          <w:rFonts w:cstheme="minorHAnsi"/>
-          <w:color w:val="222222"/>
-          <w:sz w:val="22"/>
-          <w:szCs w:val="22"/>
-        </w:rPr>
-        <w:t>Partial payment option</w:t>
-      </w:r>
-      <w:r>
-        <w:rPr>
-          <w:rFonts w:cstheme="minorHAnsi"/>
-          <w:color w:val="222222"/>
-          <w:sz w:val="22"/>
-          <w:szCs w:val="22"/>
-        </w:rPr>
-        <w:t xml:space="preserve"> for customer</w:t>
-      </w:r>
-      <w:r>
-        <w:rPr>
-          <w:rFonts w:cstheme="minorHAnsi"/>
-          <w:color w:val="222222"/>
-          <w:sz w:val="22"/>
-          <w:szCs w:val="22"/>
-        </w:rPr>
-        <w:t xml:space="preserve"> was implemented by giving freedom to divide </w:t>
-      </w:r>
-      <w:r>
-        <w:rPr>
-          <w:rFonts w:cstheme="minorHAnsi"/>
-          <w:color w:val="222222"/>
-          <w:sz w:val="22"/>
-          <w:szCs w:val="22"/>
-        </w:rPr>
-        <w:t>payment among many credit cards or bank accounts without affecting supplier standard collection process of payment.</w:t>
-      </w:r>
-    </w:p>
-    <w:p>
-      <w:pPr>
-        <w:outlineLvl w:val="0"/>
-        <w:rPr>
-          <w:rFonts w:ascii="Calibri" w:eastAsia="Calibri" w:hAnsi="Calibri"/>
-          <w:b/>
-          <w:bCs/>
-          <w:sz w:val="22"/>
-          <w:szCs w:val="22"/>
-        </w:rPr>
-      </w:pPr>
-      <w:r>
-        <w:rPr>
-          <w:rFonts w:ascii="Calibri" w:eastAsia="Calibri" w:hAnsi="Calibri"/>
-          <w:b/>
-          <w:bCs/>
-          <w:sz w:val="22"/>
-          <w:szCs w:val="22"/>
-        </w:rPr>
-        <w:t>Roles and responsibilities:</w:t>
-      </w:r>
-    </w:p>
-    <w:p>
-      <w:pPr>
-        <w:pStyle w:val="ListParagraph"/>
-        <w:numPr>
-          <w:ilvl w:val="0"/>
-          <w:numId w:val="39"/>
-        </w:numPr>
-        <w:outlineLvl w:val="0"/>
-        <w:rPr>
-          <w:rFonts w:cstheme="minorHAnsi"/>
-          <w:color w:val="222222"/>
-          <w:sz w:val="22"/>
-          <w:szCs w:val="22"/>
-        </w:rPr>
-      </w:pPr>
-      <w:r>
-        <w:rPr>
-          <w:rFonts w:cstheme="minorHAnsi"/>
-          <w:color w:val="222222"/>
-          <w:sz w:val="22"/>
-          <w:szCs w:val="22"/>
-        </w:rPr>
-        <w:t>Developing UI application using angularjs 1.3</w:t>
-      </w:r>
-      <w:r>
-        <w:rPr>
-          <w:rFonts w:cstheme="minorHAnsi"/>
-          <w:color w:val="222222"/>
-          <w:sz w:val="22"/>
-          <w:szCs w:val="22"/>
-        </w:rPr>
-        <w:t xml:space="preserve">. </w:t>
-      </w:r>
-    </w:p>
-    <w:p>
-      <w:pPr>
-        <w:pStyle w:val="ListParagraph"/>
-        <w:numPr>
-          <w:ilvl w:val="0"/>
-          <w:numId w:val="39"/>
-        </w:numPr>
-        <w:outlineLvl w:val="0"/>
-        <w:rPr>
-          <w:rFonts w:cstheme="minorHAnsi"/>
-          <w:color w:val="222222"/>
-          <w:sz w:val="22"/>
-          <w:szCs w:val="22"/>
-        </w:rPr>
-      </w:pPr>
-      <w:r>
-        <w:rPr>
-          <w:rFonts w:cstheme="minorHAnsi"/>
-          <w:color w:val="222222"/>
-          <w:sz w:val="22"/>
-          <w:szCs w:val="22"/>
-        </w:rPr>
-        <w:t>Implemented tables with reactjs to take benefit of its virtual DOM rendering and reduce angular watchers.</w:t>
-      </w:r>
-    </w:p>
-    <w:p>
-      <w:pPr>
-        <w:pStyle w:val="ListParagraph"/>
-        <w:numPr>
-          <w:ilvl w:val="0"/>
-          <w:numId w:val="39"/>
-        </w:numPr>
-        <w:outlineLvl w:val="0"/>
-        <w:rPr>
-          <w:rFonts w:cstheme="minorHAnsi"/>
-          <w:color w:val="222222"/>
-          <w:sz w:val="22"/>
-          <w:szCs w:val="22"/>
-        </w:rPr>
-      </w:pPr>
-      <w:r>
-        <w:rPr>
-          <w:rFonts w:cstheme="minorHAnsi"/>
-          <w:color w:val="222222"/>
-          <w:sz w:val="22"/>
-          <w:szCs w:val="22"/>
-        </w:rPr>
-        <w:t>Fetching and showing data and doing service calls to fetch data</w:t>
-      </w:r>
-    </w:p>
-    <w:p>
-      <w:pPr>
-        <w:pStyle w:val="ListParagraph"/>
-        <w:numPr>
-          <w:ilvl w:val="0"/>
-          <w:numId w:val="39"/>
-        </w:numPr>
-        <w:jc w:val="both"/>
-        <w:outlineLvl w:val="0"/>
-        <w:rPr>
-          <w:rFonts w:cstheme="minorHAnsi"/>
-          <w:color w:val="222222"/>
-        </w:rPr>
-      </w:pPr>
-      <w:r>
-        <w:rPr>
-          <w:rFonts w:cstheme="minorHAnsi"/>
-          <w:b/>
-          <w:bCs/>
-          <w:color w:val="222222"/>
-          <w:sz w:val="22"/>
-          <w:szCs w:val="22"/>
-        </w:rPr>
-        <w:t>Libraries Used:</w:t>
-      </w:r>
-      <w:r>
-        <w:rPr>
-          <w:rFonts w:cstheme="minorHAnsi"/>
-          <w:color w:val="222222"/>
-          <w:sz w:val="22"/>
-          <w:szCs w:val="22"/>
-        </w:rPr>
-        <w:t xml:space="preserve"> </w:t>
-      </w:r>
-      <w:r>
-        <w:rPr>
-          <w:rFonts w:cstheme="minorHAnsi"/>
-          <w:color w:val="222222"/>
-          <w:sz w:val="22"/>
-          <w:szCs w:val="22"/>
-        </w:rPr>
-        <w:t>Angularjs1.</w:t>
-      </w:r>
-      <w:r>
-        <w:rPr>
-          <w:rFonts w:cstheme="minorHAnsi"/>
-          <w:color w:val="222222"/>
-          <w:sz w:val="22"/>
-          <w:szCs w:val="22"/>
-        </w:rPr>
-        <w:t>3</w:t>
-      </w:r>
-      <w:r>
-        <w:rPr>
-          <w:rFonts w:cstheme="minorHAnsi"/>
-          <w:color w:val="222222"/>
-          <w:sz w:val="22"/>
-          <w:szCs w:val="22"/>
-        </w:rPr>
-        <w:t>, JavaScript, HTML5, CSS3, Bootstrap</w:t>
-      </w:r>
-    </w:p>
-    <w:p>
-      <w:pPr>
-        <w:jc w:val="both"/>
-        <w:outlineLvl w:val="0"/>
-        <w:rPr>
-          <w:rFonts w:cstheme="minorHAnsi"/>
-          <w:color w:val="222222"/>
-        </w:rPr>
-      </w:pPr>
-    </w:p>
-    <w:p>
-      <w:pPr>
         <w:pBdr>
           <w:bottom w:val="single" w:sz="4" w:space="1" w:color="auto"/>
         </w:pBdr>
@@ -5210,9 +5924,9 @@
       </w:r>
     </w:p>
     <w:sectPr>
-      <w:footerReference w:type="even" r:id="rId10"/>
-      <w:footerReference w:type="default" r:id="rId11"/>
-      <w:headerReference w:type="first" r:id="rId12"/>
+      <w:footerReference w:type="even" r:id="rId9"/>
+      <w:footerReference w:type="default" r:id="rId10"/>
+      <w:headerReference w:type="first" r:id="rId11"/>
       <w:pgSz w:w="11906" w:h="16838"/>
       <w:pgMar w:top="720" w:right="720" w:bottom="720" w:left="720" w:header="459" w:footer="709" w:gutter="0"/>
       <w:cols w:space="708"/>
@@ -5224,7 +5938,7 @@
 </file>
 
 <file path=word/endnotes.xml><?xml version="1.0" encoding="utf-8"?>
-<w:endnotes xmlns:wpc="http://schemas.microsoft.com/office/word/2010/wordprocessingCanvas" xmlns:cx="http://schemas.microsoft.com/office/drawing/2014/chartex" xmlns:cx1="http://schemas.microsoft.com/office/drawing/2015/9/8/chartex" xmlns:cx2="http://schemas.microsoft.com/office/drawing/2015/10/21/chartex" xmlns:cx3="http://schemas.microsoft.com/office/drawing/2016/5/9/chartex" xmlns:cx4="http://schemas.microsoft.com/office/drawing/2016/5/10/chartex" xmlns:cx5="http://schemas.microsoft.com/office/drawing/2016/5/11/chartex" xmlns:cx6="http://schemas.microsoft.com/office/drawing/2016/5/12/chartex" xmlns:cx7="http://schemas.microsoft.com/office/drawing/2016/5/13/chartex" xmlns:cx8="http://schemas.microsoft.com/office/drawing/2016/5/14/chartex" xmlns:mc="http://schemas.openxmlformats.org/markup-compatibility/2006" xmlns:aink="http://schemas.microsoft.com/office/drawing/2016/ink" xmlns:am3d="http://schemas.microsoft.com/office/drawing/2017/model3d" xmlns:o="urn:schemas-microsoft-com:office:office" xmlns:r="http://schemas.openxmlformats.org/officeDocument/2006/relationships" xmlns:m="http://schemas.openxmlformats.org/officeDocument/2006/math" xmlns:v="urn:schemas-microsoft-com:vml" xmlns:wp14="http://schemas.microsoft.com/office/word/2010/wordprocessingDrawing" xmlns:wp="http://schemas.openxmlformats.org/drawingml/2006/wordprocessingDrawing" xmlns:w10="urn:schemas-microsoft-com:office:word" xmlns:w="http://schemas.openxmlformats.org/wordprocessingml/2006/main" xmlns:w14="http://schemas.microsoft.com/office/word/2010/wordml" xmlns:w15="http://schemas.microsoft.com/office/word/2012/wordml" xmlns:w16cex="http://schemas.microsoft.com/office/word/2018/wordml/cex" xmlns:w16cid="http://schemas.microsoft.com/office/word/2016/wordml/cid" xmlns:w16="http://schemas.microsoft.com/office/word/2018/wordml" xmlns:w16sdtdh="http://schemas.microsoft.com/office/word/2020/wordml/sdtdatahash" xmlns:w16se="http://schemas.microsoft.com/office/word/2015/wordml/symex" xmlns:wpg="http://schemas.microsoft.com/office/word/2010/wordprocessingGroup" xmlns:wpi="http://schemas.microsoft.com/office/word/2010/wordprocessingInk" xmlns:wne="http://schemas.microsoft.com/office/word/2006/wordml" xmlns:wps="http://schemas.microsoft.com/office/word/2010/wordprocessingShape" mc:Ignorable="w14 w15 w16se w16cid w16 w16cex w16sdtdh wp14">
+<w:endnotes xmlns:wpc="http://schemas.microsoft.com/office/word/2010/wordprocessingCanvas" xmlns:cx="http://schemas.microsoft.com/office/drawing/2014/chartex" xmlns:cx1="http://schemas.microsoft.com/office/drawing/2015/9/8/chartex" xmlns:cx2="http://schemas.microsoft.com/office/drawing/2015/10/21/chartex" xmlns:cx3="http://schemas.microsoft.com/office/drawing/2016/5/9/chartex" xmlns:cx4="http://schemas.microsoft.com/office/drawing/2016/5/10/chartex" xmlns:cx5="http://schemas.microsoft.com/office/drawing/2016/5/11/chartex" xmlns:cx6="http://schemas.microsoft.com/office/drawing/2016/5/12/chartex" xmlns:cx7="http://schemas.microsoft.com/office/drawing/2016/5/13/chartex" xmlns:cx8="http://schemas.microsoft.com/office/drawing/2016/5/14/chartex" xmlns:mc="http://schemas.openxmlformats.org/markup-compatibility/2006" xmlns:aink="http://schemas.microsoft.com/office/drawing/2016/ink" xmlns:am3d="http://schemas.microsoft.com/office/drawing/2017/model3d" xmlns:o="urn:schemas-microsoft-com:office:office" xmlns:oel="http://schemas.microsoft.com/office/2019/extlst" xmlns:r="http://schemas.openxmlformats.org/officeDocument/2006/relationships" xmlns:m="http://schemas.openxmlformats.org/officeDocument/2006/math" xmlns:v="urn:schemas-microsoft-com:vml" xmlns:wp14="http://schemas.microsoft.com/office/word/2010/wordprocessingDrawing" xmlns:wp="http://schemas.openxmlformats.org/drawingml/2006/wordprocessingDrawing" xmlns:w10="urn:schemas-microsoft-com:office:word" xmlns:w="http://schemas.openxmlformats.org/wordprocessingml/2006/main" xmlns:w14="http://schemas.microsoft.com/office/word/2010/wordml" xmlns:w15="http://schemas.microsoft.com/office/word/2012/wordml" xmlns:w16cex="http://schemas.microsoft.com/office/word/2018/wordml/cex" xmlns:w16cid="http://schemas.microsoft.com/office/word/2016/wordml/cid" xmlns:w16="http://schemas.microsoft.com/office/word/2018/wordml" xmlns:w16sdtdh="http://schemas.microsoft.com/office/word/2020/wordml/sdtdatahash" xmlns:w16se="http://schemas.microsoft.com/office/word/2015/wordml/symex" xmlns:wpg="http://schemas.microsoft.com/office/word/2010/wordprocessingGroup" xmlns:wpi="http://schemas.microsoft.com/office/word/2010/wordprocessingInk" xmlns:wne="http://schemas.microsoft.com/office/word/2006/wordml" xmlns:wps="http://schemas.microsoft.com/office/word/2010/wordprocessingShape" mc:Ignorable="w14 w15 w16se w16cid w16 w16cex w16sdtdh wp14">
   <w:endnote w:type="separator" w:id="-1">
     <w:p>
       <w:r>
@@ -5243,7 +5957,7 @@
 </file>
 
 <file path=word/footer1.xml><?xml version="1.0" encoding="utf-8"?>
-<w:ftr xmlns:wpc="http://schemas.microsoft.com/office/word/2010/wordprocessingCanvas" xmlns:cx="http://schemas.microsoft.com/office/drawing/2014/chartex" xmlns:cx1="http://schemas.microsoft.com/office/drawing/2015/9/8/chartex" xmlns:cx2="http://schemas.microsoft.com/office/drawing/2015/10/21/chartex" xmlns:cx3="http://schemas.microsoft.com/office/drawing/2016/5/9/chartex" xmlns:cx4="http://schemas.microsoft.com/office/drawing/2016/5/10/chartex" xmlns:cx5="http://schemas.microsoft.com/office/drawing/2016/5/11/chartex" xmlns:cx6="http://schemas.microsoft.com/office/drawing/2016/5/12/chartex" xmlns:cx7="http://schemas.microsoft.com/office/drawing/2016/5/13/chartex" xmlns:cx8="http://schemas.microsoft.com/office/drawing/2016/5/14/chartex" xmlns:mc="http://schemas.openxmlformats.org/markup-compatibility/2006" xmlns:aink="http://schemas.microsoft.com/office/drawing/2016/ink" xmlns:am3d="http://schemas.microsoft.com/office/drawing/2017/model3d" xmlns:o="urn:schemas-microsoft-com:office:office" xmlns:r="http://schemas.openxmlformats.org/officeDocument/2006/relationships" xmlns:m="http://schemas.openxmlformats.org/officeDocument/2006/math" xmlns:v="urn:schemas-microsoft-com:vml" xmlns:wp14="http://schemas.microsoft.com/office/word/2010/wordprocessingDrawing" xmlns:wp="http://schemas.openxmlformats.org/drawingml/2006/wordprocessingDrawing" xmlns:w10="urn:schemas-microsoft-com:office:word" xmlns:w="http://schemas.openxmlformats.org/wordprocessingml/2006/main" xmlns:w14="http://schemas.microsoft.com/office/word/2010/wordml" xmlns:w15="http://schemas.microsoft.com/office/word/2012/wordml" xmlns:w16cex="http://schemas.microsoft.com/office/word/2018/wordml/cex" xmlns:w16cid="http://schemas.microsoft.com/office/word/2016/wordml/cid" xmlns:w16="http://schemas.microsoft.com/office/word/2018/wordml" xmlns:w16sdtdh="http://schemas.microsoft.com/office/word/2020/wordml/sdtdatahash" xmlns:w16se="http://schemas.microsoft.com/office/word/2015/wordml/symex" xmlns:wpg="http://schemas.microsoft.com/office/word/2010/wordprocessingGroup" xmlns:wpi="http://schemas.microsoft.com/office/word/2010/wordprocessingInk" xmlns:wne="http://schemas.microsoft.com/office/word/2006/wordml" xmlns:wps="http://schemas.microsoft.com/office/word/2010/wordprocessingShape" mc:Ignorable="w14 w15 w16se w16cid w16 w16cex w16sdtdh wp14">
+<w:ftr xmlns:wpc="http://schemas.microsoft.com/office/word/2010/wordprocessingCanvas" xmlns:cx="http://schemas.microsoft.com/office/drawing/2014/chartex" xmlns:cx1="http://schemas.microsoft.com/office/drawing/2015/9/8/chartex" xmlns:cx2="http://schemas.microsoft.com/office/drawing/2015/10/21/chartex" xmlns:cx3="http://schemas.microsoft.com/office/drawing/2016/5/9/chartex" xmlns:cx4="http://schemas.microsoft.com/office/drawing/2016/5/10/chartex" xmlns:cx5="http://schemas.microsoft.com/office/drawing/2016/5/11/chartex" xmlns:cx6="http://schemas.microsoft.com/office/drawing/2016/5/12/chartex" xmlns:cx7="http://schemas.microsoft.com/office/drawing/2016/5/13/chartex" xmlns:cx8="http://schemas.microsoft.com/office/drawing/2016/5/14/chartex" xmlns:mc="http://schemas.openxmlformats.org/markup-compatibility/2006" xmlns:aink="http://schemas.microsoft.com/office/drawing/2016/ink" xmlns:am3d="http://schemas.microsoft.com/office/drawing/2017/model3d" xmlns:o="urn:schemas-microsoft-com:office:office" xmlns:oel="http://schemas.microsoft.com/office/2019/extlst" xmlns:r="http://schemas.openxmlformats.org/officeDocument/2006/relationships" xmlns:m="http://schemas.openxmlformats.org/officeDocument/2006/math" xmlns:v="urn:schemas-microsoft-com:vml" xmlns:wp14="http://schemas.microsoft.com/office/word/2010/wordprocessingDrawing" xmlns:wp="http://schemas.openxmlformats.org/drawingml/2006/wordprocessingDrawing" xmlns:w10="urn:schemas-microsoft-com:office:word" xmlns:w="http://schemas.openxmlformats.org/wordprocessingml/2006/main" xmlns:w14="http://schemas.microsoft.com/office/word/2010/wordml" xmlns:w15="http://schemas.microsoft.com/office/word/2012/wordml" xmlns:w16cex="http://schemas.microsoft.com/office/word/2018/wordml/cex" xmlns:w16cid="http://schemas.microsoft.com/office/word/2016/wordml/cid" xmlns:w16="http://schemas.microsoft.com/office/word/2018/wordml" xmlns:w16sdtdh="http://schemas.microsoft.com/office/word/2020/wordml/sdtdatahash" xmlns:w16se="http://schemas.microsoft.com/office/word/2015/wordml/symex" xmlns:wpg="http://schemas.microsoft.com/office/word/2010/wordprocessingGroup" xmlns:wpi="http://schemas.microsoft.com/office/word/2010/wordprocessingInk" xmlns:wne="http://schemas.microsoft.com/office/word/2006/wordml" xmlns:wps="http://schemas.microsoft.com/office/word/2010/wordprocessingShape" mc:Ignorable="w14 w15 w16se w16cid w16 w16cex w16sdtdh wp14">
   <w:sdt>
     <w:sdtPr>
       <w:rPr>
@@ -5255,11 +5969,6 @@
         <w:docPartUnique/>
       </w:docPartObj>
     </w:sdtPr>
-    <w:sdtEndPr>
-      <w:rPr>
-        <w:rStyle w:val="PageNumber"/>
-      </w:rPr>
-    </w:sdtEndPr>
     <w:sdtContent>
       <w:p>
         <w:pPr>
@@ -5300,7 +6009,7 @@
 </file>
 
 <file path=word/footer2.xml><?xml version="1.0" encoding="utf-8"?>
-<w:ftr xmlns:wpc="http://schemas.microsoft.com/office/word/2010/wordprocessingCanvas" xmlns:cx="http://schemas.microsoft.com/office/drawing/2014/chartex" xmlns:cx1="http://schemas.microsoft.com/office/drawing/2015/9/8/chartex" xmlns:cx2="http://schemas.microsoft.com/office/drawing/2015/10/21/chartex" xmlns:cx3="http://schemas.microsoft.com/office/drawing/2016/5/9/chartex" xmlns:cx4="http://schemas.microsoft.com/office/drawing/2016/5/10/chartex" xmlns:cx5="http://schemas.microsoft.com/office/drawing/2016/5/11/chartex" xmlns:cx6="http://schemas.microsoft.com/office/drawing/2016/5/12/chartex" xmlns:cx7="http://schemas.microsoft.com/office/drawing/2016/5/13/chartex" xmlns:cx8="http://schemas.microsoft.com/office/drawing/2016/5/14/chartex" xmlns:mc="http://schemas.openxmlformats.org/markup-compatibility/2006" xmlns:aink="http://schemas.microsoft.com/office/drawing/2016/ink" xmlns:am3d="http://schemas.microsoft.com/office/drawing/2017/model3d" xmlns:o="urn:schemas-microsoft-com:office:office" xmlns:r="http://schemas.openxmlformats.org/officeDocument/2006/relationships" xmlns:m="http://schemas.openxmlformats.org/officeDocument/2006/math" xmlns:v="urn:schemas-microsoft-com:vml" xmlns:wp14="http://schemas.microsoft.com/office/word/2010/wordprocessingDrawing" xmlns:wp="http://schemas.openxmlformats.org/drawingml/2006/wordprocessingDrawing" xmlns:w10="urn:schemas-microsoft-com:office:word" xmlns:w="http://schemas.openxmlformats.org/wordprocessingml/2006/main" xmlns:w14="http://schemas.microsoft.com/office/word/2010/wordml" xmlns:w15="http://schemas.microsoft.com/office/word/2012/wordml" xmlns:w16cex="http://schemas.microsoft.com/office/word/2018/wordml/cex" xmlns:w16cid="http://schemas.microsoft.com/office/word/2016/wordml/cid" xmlns:w16="http://schemas.microsoft.com/office/word/2018/wordml" xmlns:w16sdtdh="http://schemas.microsoft.com/office/word/2020/wordml/sdtdatahash" xmlns:w16se="http://schemas.microsoft.com/office/word/2015/wordml/symex" xmlns:wpg="http://schemas.microsoft.com/office/word/2010/wordprocessingGroup" xmlns:wpi="http://schemas.microsoft.com/office/word/2010/wordprocessingInk" xmlns:wne="http://schemas.microsoft.com/office/word/2006/wordml" xmlns:wps="http://schemas.microsoft.com/office/word/2010/wordprocessingShape" mc:Ignorable="w14 w15 w16se w16cid w16 w16cex w16sdtdh wp14">
+<w:ftr xmlns:wpc="http://schemas.microsoft.com/office/word/2010/wordprocessingCanvas" xmlns:cx="http://schemas.microsoft.com/office/drawing/2014/chartex" xmlns:cx1="http://schemas.microsoft.com/office/drawing/2015/9/8/chartex" xmlns:cx2="http://schemas.microsoft.com/office/drawing/2015/10/21/chartex" xmlns:cx3="http://schemas.microsoft.com/office/drawing/2016/5/9/chartex" xmlns:cx4="http://schemas.microsoft.com/office/drawing/2016/5/10/chartex" xmlns:cx5="http://schemas.microsoft.com/office/drawing/2016/5/11/chartex" xmlns:cx6="http://schemas.microsoft.com/office/drawing/2016/5/12/chartex" xmlns:cx7="http://schemas.microsoft.com/office/drawing/2016/5/13/chartex" xmlns:cx8="http://schemas.microsoft.com/office/drawing/2016/5/14/chartex" xmlns:mc="http://schemas.openxmlformats.org/markup-compatibility/2006" xmlns:aink="http://schemas.microsoft.com/office/drawing/2016/ink" xmlns:am3d="http://schemas.microsoft.com/office/drawing/2017/model3d" xmlns:o="urn:schemas-microsoft-com:office:office" xmlns:oel="http://schemas.microsoft.com/office/2019/extlst" xmlns:r="http://schemas.openxmlformats.org/officeDocument/2006/relationships" xmlns:m="http://schemas.openxmlformats.org/officeDocument/2006/math" xmlns:v="urn:schemas-microsoft-com:vml" xmlns:wp14="http://schemas.microsoft.com/office/word/2010/wordprocessingDrawing" xmlns:wp="http://schemas.openxmlformats.org/drawingml/2006/wordprocessingDrawing" xmlns:w10="urn:schemas-microsoft-com:office:word" xmlns:w="http://schemas.openxmlformats.org/wordprocessingml/2006/main" xmlns:w14="http://schemas.microsoft.com/office/word/2010/wordml" xmlns:w15="http://schemas.microsoft.com/office/word/2012/wordml" xmlns:w16cex="http://schemas.microsoft.com/office/word/2018/wordml/cex" xmlns:w16cid="http://schemas.microsoft.com/office/word/2016/wordml/cid" xmlns:w16="http://schemas.microsoft.com/office/word/2018/wordml" xmlns:w16sdtdh="http://schemas.microsoft.com/office/word/2020/wordml/sdtdatahash" xmlns:w16se="http://schemas.microsoft.com/office/word/2015/wordml/symex" xmlns:wpg="http://schemas.microsoft.com/office/word/2010/wordprocessingGroup" xmlns:wpi="http://schemas.microsoft.com/office/word/2010/wordprocessingInk" xmlns:wne="http://schemas.microsoft.com/office/word/2006/wordml" xmlns:wps="http://schemas.microsoft.com/office/word/2010/wordprocessingShape" mc:Ignorable="w14 w15 w16se w16cid w16 w16cex w16sdtdh wp14">
   <w:sdt>
     <w:sdtPr>
       <w:rPr>
@@ -5312,11 +6021,6 @@
         <w:docPartUnique/>
       </w:docPartObj>
     </w:sdtPr>
-    <w:sdtEndPr>
-      <w:rPr>
-        <w:rStyle w:val="PageNumber"/>
-      </w:rPr>
-    </w:sdtEndPr>
     <w:sdtContent>
       <w:p>
         <w:pPr>
@@ -5360,7 +6064,7 @@
 </file>
 
 <file path=word/footnotes.xml><?xml version="1.0" encoding="utf-8"?>
-<w:footnotes xmlns:wpc="http://schemas.microsoft.com/office/word/2010/wordprocessingCanvas" xmlns:cx="http://schemas.microsoft.com/office/drawing/2014/chartex" xmlns:cx1="http://schemas.microsoft.com/office/drawing/2015/9/8/chartex" xmlns:cx2="http://schemas.microsoft.com/office/drawing/2015/10/21/chartex" xmlns:cx3="http://schemas.microsoft.com/office/drawing/2016/5/9/chartex" xmlns:cx4="http://schemas.microsoft.com/office/drawing/2016/5/10/chartex" xmlns:cx5="http://schemas.microsoft.com/office/drawing/2016/5/11/chartex" xmlns:cx6="http://schemas.microsoft.com/office/drawing/2016/5/12/chartex" xmlns:cx7="http://schemas.microsoft.com/office/drawing/2016/5/13/chartex" xmlns:cx8="http://schemas.microsoft.com/office/drawing/2016/5/14/chartex" xmlns:mc="http://schemas.openxmlformats.org/markup-compatibility/2006" xmlns:aink="http://schemas.microsoft.com/office/drawing/2016/ink" xmlns:am3d="http://schemas.microsoft.com/office/drawing/2017/model3d" xmlns:o="urn:schemas-microsoft-com:office:office" xmlns:r="http://schemas.openxmlformats.org/officeDocument/2006/relationships" xmlns:m="http://schemas.openxmlformats.org/officeDocument/2006/math" xmlns:v="urn:schemas-microsoft-com:vml" xmlns:wp14="http://schemas.microsoft.com/office/word/2010/wordprocessingDrawing" xmlns:wp="http://schemas.openxmlformats.org/drawingml/2006/wordprocessingDrawing" xmlns:w10="urn:schemas-microsoft-com:office:word" xmlns:w="http://schemas.openxmlformats.org/wordprocessingml/2006/main" xmlns:w14="http://schemas.microsoft.com/office/word/2010/wordml" xmlns:w15="http://schemas.microsoft.com/office/word/2012/wordml" xmlns:w16cex="http://schemas.microsoft.com/office/word/2018/wordml/cex" xmlns:w16cid="http://schemas.microsoft.com/office/word/2016/wordml/cid" xmlns:w16="http://schemas.microsoft.com/office/word/2018/wordml" xmlns:w16sdtdh="http://schemas.microsoft.com/office/word/2020/wordml/sdtdatahash" xmlns:w16se="http://schemas.microsoft.com/office/word/2015/wordml/symex" xmlns:wpg="http://schemas.microsoft.com/office/word/2010/wordprocessingGroup" xmlns:wpi="http://schemas.microsoft.com/office/word/2010/wordprocessingInk" xmlns:wne="http://schemas.microsoft.com/office/word/2006/wordml" xmlns:wps="http://schemas.microsoft.com/office/word/2010/wordprocessingShape" mc:Ignorable="w14 w15 w16se w16cid w16 w16cex w16sdtdh wp14">
+<w:footnotes xmlns:wpc="http://schemas.microsoft.com/office/word/2010/wordprocessingCanvas" xmlns:cx="http://schemas.microsoft.com/office/drawing/2014/chartex" xmlns:cx1="http://schemas.microsoft.com/office/drawing/2015/9/8/chartex" xmlns:cx2="http://schemas.microsoft.com/office/drawing/2015/10/21/chartex" xmlns:cx3="http://schemas.microsoft.com/office/drawing/2016/5/9/chartex" xmlns:cx4="http://schemas.microsoft.com/office/drawing/2016/5/10/chartex" xmlns:cx5="http://schemas.microsoft.com/office/drawing/2016/5/11/chartex" xmlns:cx6="http://schemas.microsoft.com/office/drawing/2016/5/12/chartex" xmlns:cx7="http://schemas.microsoft.com/office/drawing/2016/5/13/chartex" xmlns:cx8="http://schemas.microsoft.com/office/drawing/2016/5/14/chartex" xmlns:mc="http://schemas.openxmlformats.org/markup-compatibility/2006" xmlns:aink="http://schemas.microsoft.com/office/drawing/2016/ink" xmlns:am3d="http://schemas.microsoft.com/office/drawing/2017/model3d" xmlns:o="urn:schemas-microsoft-com:office:office" xmlns:oel="http://schemas.microsoft.com/office/2019/extlst" xmlns:r="http://schemas.openxmlformats.org/officeDocument/2006/relationships" xmlns:m="http://schemas.openxmlformats.org/officeDocument/2006/math" xmlns:v="urn:schemas-microsoft-com:vml" xmlns:wp14="http://schemas.microsoft.com/office/word/2010/wordprocessingDrawing" xmlns:wp="http://schemas.openxmlformats.org/drawingml/2006/wordprocessingDrawing" xmlns:w10="urn:schemas-microsoft-com:office:word" xmlns:w="http://schemas.openxmlformats.org/wordprocessingml/2006/main" xmlns:w14="http://schemas.microsoft.com/office/word/2010/wordml" xmlns:w15="http://schemas.microsoft.com/office/word/2012/wordml" xmlns:w16cex="http://schemas.microsoft.com/office/word/2018/wordml/cex" xmlns:w16cid="http://schemas.microsoft.com/office/word/2016/wordml/cid" xmlns:w16="http://schemas.microsoft.com/office/word/2018/wordml" xmlns:w16sdtdh="http://schemas.microsoft.com/office/word/2020/wordml/sdtdatahash" xmlns:w16se="http://schemas.microsoft.com/office/word/2015/wordml/symex" xmlns:wpg="http://schemas.microsoft.com/office/word/2010/wordprocessingGroup" xmlns:wpi="http://schemas.microsoft.com/office/word/2010/wordprocessingInk" xmlns:wne="http://schemas.microsoft.com/office/word/2006/wordml" xmlns:wps="http://schemas.microsoft.com/office/word/2010/wordprocessingShape" mc:Ignorable="w14 w15 w16se w16cid w16 w16cex w16sdtdh wp14">
   <w:footnote w:type="separator" w:id="-1">
     <w:p>
       <w:r>
@@ -5379,7 +6083,7 @@
 </file>
 
 <file path=word/header1.xml><?xml version="1.0" encoding="utf-8"?>
-<w:hdr xmlns:wpc="http://schemas.microsoft.com/office/word/2010/wordprocessingCanvas" xmlns:cx="http://schemas.microsoft.com/office/drawing/2014/chartex" xmlns:cx1="http://schemas.microsoft.com/office/drawing/2015/9/8/chartex" xmlns:cx2="http://schemas.microsoft.com/office/drawing/2015/10/21/chartex" xmlns:cx3="http://schemas.microsoft.com/office/drawing/2016/5/9/chartex" xmlns:cx4="http://schemas.microsoft.com/office/drawing/2016/5/10/chartex" xmlns:cx5="http://schemas.microsoft.com/office/drawing/2016/5/11/chartex" xmlns:cx6="http://schemas.microsoft.com/office/drawing/2016/5/12/chartex" xmlns:cx7="http://schemas.microsoft.com/office/drawing/2016/5/13/chartex" xmlns:cx8="http://schemas.microsoft.com/office/drawing/2016/5/14/chartex" xmlns:mc="http://schemas.openxmlformats.org/markup-compatibility/2006" xmlns:aink="http://schemas.microsoft.com/office/drawing/2016/ink" xmlns:am3d="http://schemas.microsoft.com/office/drawing/2017/model3d" xmlns:o="urn:schemas-microsoft-com:office:office" xmlns:r="http://schemas.openxmlformats.org/officeDocument/2006/relationships" xmlns:m="http://schemas.openxmlformats.org/officeDocument/2006/math" xmlns:v="urn:schemas-microsoft-com:vml" xmlns:wp14="http://schemas.microsoft.com/office/word/2010/wordprocessingDrawing" xmlns:wp="http://schemas.openxmlformats.org/drawingml/2006/wordprocessingDrawing" xmlns:w10="urn:schemas-microsoft-com:office:word" xmlns:w="http://schemas.openxmlformats.org/wordprocessingml/2006/main" xmlns:w14="http://schemas.microsoft.com/office/word/2010/wordml" xmlns:w15="http://schemas.microsoft.com/office/word/2012/wordml" xmlns:w16cex="http://schemas.microsoft.com/office/word/2018/wordml/cex" xmlns:w16cid="http://schemas.microsoft.com/office/word/2016/wordml/cid" xmlns:w16="http://schemas.microsoft.com/office/word/2018/wordml" xmlns:w16sdtdh="http://schemas.microsoft.com/office/word/2020/wordml/sdtdatahash" xmlns:w16se="http://schemas.microsoft.com/office/word/2015/wordml/symex" xmlns:wpg="http://schemas.microsoft.com/office/word/2010/wordprocessingGroup" xmlns:wpi="http://schemas.microsoft.com/office/word/2010/wordprocessingInk" xmlns:wne="http://schemas.microsoft.com/office/word/2006/wordml" xmlns:wps="http://schemas.microsoft.com/office/word/2010/wordprocessingShape" mc:Ignorable="w14 w15 w16se w16cid w16 w16cex w16sdtdh wp14">
+<w:hdr xmlns:wpc="http://schemas.microsoft.com/office/word/2010/wordprocessingCanvas" xmlns:cx="http://schemas.microsoft.com/office/drawing/2014/chartex" xmlns:cx1="http://schemas.microsoft.com/office/drawing/2015/9/8/chartex" xmlns:cx2="http://schemas.microsoft.com/office/drawing/2015/10/21/chartex" xmlns:cx3="http://schemas.microsoft.com/office/drawing/2016/5/9/chartex" xmlns:cx4="http://schemas.microsoft.com/office/drawing/2016/5/10/chartex" xmlns:cx5="http://schemas.microsoft.com/office/drawing/2016/5/11/chartex" xmlns:cx6="http://schemas.microsoft.com/office/drawing/2016/5/12/chartex" xmlns:cx7="http://schemas.microsoft.com/office/drawing/2016/5/13/chartex" xmlns:cx8="http://schemas.microsoft.com/office/drawing/2016/5/14/chartex" xmlns:mc="http://schemas.openxmlformats.org/markup-compatibility/2006" xmlns:aink="http://schemas.microsoft.com/office/drawing/2016/ink" xmlns:am3d="http://schemas.microsoft.com/office/drawing/2017/model3d" xmlns:o="urn:schemas-microsoft-com:office:office" xmlns:oel="http://schemas.microsoft.com/office/2019/extlst" xmlns:r="http://schemas.openxmlformats.org/officeDocument/2006/relationships" xmlns:m="http://schemas.openxmlformats.org/officeDocument/2006/math" xmlns:v="urn:schemas-microsoft-com:vml" xmlns:wp14="http://schemas.microsoft.com/office/word/2010/wordprocessingDrawing" xmlns:wp="http://schemas.openxmlformats.org/drawingml/2006/wordprocessingDrawing" xmlns:w10="urn:schemas-microsoft-com:office:word" xmlns:w="http://schemas.openxmlformats.org/wordprocessingml/2006/main" xmlns:w14="http://schemas.microsoft.com/office/word/2010/wordml" xmlns:w15="http://schemas.microsoft.com/office/word/2012/wordml" xmlns:w16cex="http://schemas.microsoft.com/office/word/2018/wordml/cex" xmlns:w16cid="http://schemas.microsoft.com/office/word/2016/wordml/cid" xmlns:w16="http://schemas.microsoft.com/office/word/2018/wordml" xmlns:w16sdtdh="http://schemas.microsoft.com/office/word/2020/wordml/sdtdatahash" xmlns:w16se="http://schemas.microsoft.com/office/word/2015/wordml/symex" xmlns:wpg="http://schemas.microsoft.com/office/word/2010/wordprocessingGroup" xmlns:wpi="http://schemas.microsoft.com/office/word/2010/wordprocessingInk" xmlns:wne="http://schemas.microsoft.com/office/word/2006/wordml" xmlns:wps="http://schemas.microsoft.com/office/word/2010/wordprocessingShape" mc:Ignorable="w14 w15 w16se w16cid w16 w16cex w16sdtdh wp14">
   <w:p>
     <w:pPr>
       <w:pStyle w:val="personalDetailsTitleStyle"/>
@@ -5392,7 +6096,7 @@
 </file>
 
 <file path=word/numbering.xml><?xml version="1.0" encoding="utf-8"?>
-<w:numbering xmlns:wpc="http://schemas.microsoft.com/office/word/2010/wordprocessingCanvas" xmlns:cx="http://schemas.microsoft.com/office/drawing/2014/chartex" xmlns:cx1="http://schemas.microsoft.com/office/drawing/2015/9/8/chartex" xmlns:cx2="http://schemas.microsoft.com/office/drawing/2015/10/21/chartex" xmlns:cx3="http://schemas.microsoft.com/office/drawing/2016/5/9/chartex" xmlns:cx4="http://schemas.microsoft.com/office/drawing/2016/5/10/chartex" xmlns:cx5="http://schemas.microsoft.com/office/drawing/2016/5/11/chartex" xmlns:cx6="http://schemas.microsoft.com/office/drawing/2016/5/12/chartex" xmlns:cx7="http://schemas.microsoft.com/office/drawing/2016/5/13/chartex" xmlns:cx8="http://schemas.microsoft.com/office/drawing/2016/5/14/chartex" xmlns:mc="http://schemas.openxmlformats.org/markup-compatibility/2006" xmlns:aink="http://schemas.microsoft.com/office/drawing/2016/ink" xmlns:am3d="http://schemas.microsoft.com/office/drawing/2017/model3d" xmlns:o="urn:schemas-microsoft-com:office:office" xmlns:r="http://schemas.openxmlformats.org/officeDocument/2006/relationships" xmlns:m="http://schemas.openxmlformats.org/officeDocument/2006/math" xmlns:v="urn:schemas-microsoft-com:vml" xmlns:wp14="http://schemas.microsoft.com/office/word/2010/wordprocessingDrawing" xmlns:wp="http://schemas.openxmlformats.org/drawingml/2006/wordprocessingDrawing" xmlns:w10="urn:schemas-microsoft-com:office:word" xmlns:w="http://schemas.openxmlformats.org/wordprocessingml/2006/main" xmlns:w14="http://schemas.microsoft.com/office/word/2010/wordml" xmlns:w15="http://schemas.microsoft.com/office/word/2012/wordml" xmlns:w16cex="http://schemas.microsoft.com/office/word/2018/wordml/cex" xmlns:w16cid="http://schemas.microsoft.com/office/word/2016/wordml/cid" xmlns:w16="http://schemas.microsoft.com/office/word/2018/wordml" xmlns:w16sdtdh="http://schemas.microsoft.com/office/word/2020/wordml/sdtdatahash" xmlns:w16se="http://schemas.microsoft.com/office/word/2015/wordml/symex" xmlns:wpg="http://schemas.microsoft.com/office/word/2010/wordprocessingGroup" xmlns:wpi="http://schemas.microsoft.com/office/word/2010/wordprocessingInk" xmlns:wne="http://schemas.microsoft.com/office/word/2006/wordml" xmlns:wps="http://schemas.microsoft.com/office/word/2010/wordprocessingShape" mc:Ignorable="w14 w15 w16se w16cid w16 w16cex w16sdtdh wp14">
+<w:numbering xmlns:wpc="http://schemas.microsoft.com/office/word/2010/wordprocessingCanvas" xmlns:cx="http://schemas.microsoft.com/office/drawing/2014/chartex" xmlns:cx1="http://schemas.microsoft.com/office/drawing/2015/9/8/chartex" xmlns:cx2="http://schemas.microsoft.com/office/drawing/2015/10/21/chartex" xmlns:cx3="http://schemas.microsoft.com/office/drawing/2016/5/9/chartex" xmlns:cx4="http://schemas.microsoft.com/office/drawing/2016/5/10/chartex" xmlns:cx5="http://schemas.microsoft.com/office/drawing/2016/5/11/chartex" xmlns:cx6="http://schemas.microsoft.com/office/drawing/2016/5/12/chartex" xmlns:cx7="http://schemas.microsoft.com/office/drawing/2016/5/13/chartex" xmlns:cx8="http://schemas.microsoft.com/office/drawing/2016/5/14/chartex" xmlns:mc="http://schemas.openxmlformats.org/markup-compatibility/2006" xmlns:aink="http://schemas.microsoft.com/office/drawing/2016/ink" xmlns:am3d="http://schemas.microsoft.com/office/drawing/2017/model3d" xmlns:o="urn:schemas-microsoft-com:office:office" xmlns:oel="http://schemas.microsoft.com/office/2019/extlst" xmlns:r="http://schemas.openxmlformats.org/officeDocument/2006/relationships" xmlns:m="http://schemas.openxmlformats.org/officeDocument/2006/math" xmlns:v="urn:schemas-microsoft-com:vml" xmlns:wp14="http://schemas.microsoft.com/office/word/2010/wordprocessingDrawing" xmlns:wp="http://schemas.openxmlformats.org/drawingml/2006/wordprocessingDrawing" xmlns:w10="urn:schemas-microsoft-com:office:word" xmlns:w="http://schemas.openxmlformats.org/wordprocessingml/2006/main" xmlns:w14="http://schemas.microsoft.com/office/word/2010/wordml" xmlns:w15="http://schemas.microsoft.com/office/word/2012/wordml" xmlns:w16cex="http://schemas.microsoft.com/office/word/2018/wordml/cex" xmlns:w16cid="http://schemas.microsoft.com/office/word/2016/wordml/cid" xmlns:w16="http://schemas.microsoft.com/office/word/2018/wordml" xmlns:w16sdtdh="http://schemas.microsoft.com/office/word/2020/wordml/sdtdatahash" xmlns:w16se="http://schemas.microsoft.com/office/word/2015/wordml/symex" xmlns:wpg="http://schemas.microsoft.com/office/word/2010/wordprocessingGroup" xmlns:wpi="http://schemas.microsoft.com/office/word/2010/wordprocessingInk" xmlns:wne="http://schemas.microsoft.com/office/word/2006/wordml" xmlns:wps="http://schemas.microsoft.com/office/word/2010/wordprocessingShape" mc:Ignorable="w14 w15 w16se w16cid w16 w16cex w16sdtdh wp14">
   <w:abstractNum w:abstractNumId="0" w15:restartNumberingAfterBreak="0">
     <w:nsid w:val="FFFFFF7C"/>
     <w:multiLevelType w:val="singleLevel"/>
@@ -8717,127 +9421,127 @@
       </w:rPr>
     </w:lvl>
   </w:abstractNum>
-  <w:num w:numId="1">
+  <w:num w:numId="1" w16cid:durableId="383605973">
     <w:abstractNumId w:val="20"/>
   </w:num>
-  <w:num w:numId="2">
+  <w:num w:numId="2" w16cid:durableId="1034963626">
     <w:abstractNumId w:val="0"/>
   </w:num>
-  <w:num w:numId="3">
+  <w:num w:numId="3" w16cid:durableId="48773605">
     <w:abstractNumId w:val="1"/>
   </w:num>
-  <w:num w:numId="4">
+  <w:num w:numId="4" w16cid:durableId="2107965812">
     <w:abstractNumId w:val="2"/>
   </w:num>
-  <w:num w:numId="5">
+  <w:num w:numId="5" w16cid:durableId="1373848804">
     <w:abstractNumId w:val="3"/>
   </w:num>
-  <w:num w:numId="6">
+  <w:num w:numId="6" w16cid:durableId="753823316">
     <w:abstractNumId w:val="8"/>
   </w:num>
-  <w:num w:numId="7">
+  <w:num w:numId="7" w16cid:durableId="931546595">
     <w:abstractNumId w:val="4"/>
   </w:num>
-  <w:num w:numId="8">
+  <w:num w:numId="8" w16cid:durableId="1712875380">
     <w:abstractNumId w:val="5"/>
   </w:num>
-  <w:num w:numId="9">
+  <w:num w:numId="9" w16cid:durableId="984892536">
     <w:abstractNumId w:val="6"/>
   </w:num>
-  <w:num w:numId="10">
+  <w:num w:numId="10" w16cid:durableId="405227446">
     <w:abstractNumId w:val="7"/>
   </w:num>
-  <w:num w:numId="11">
+  <w:num w:numId="11" w16cid:durableId="1941639354">
     <w:abstractNumId w:val="9"/>
   </w:num>
-  <w:num w:numId="12">
+  <w:num w:numId="12" w16cid:durableId="558787483">
     <w:abstractNumId w:val="33"/>
   </w:num>
-  <w:num w:numId="13">
+  <w:num w:numId="13" w16cid:durableId="1567953018">
     <w:abstractNumId w:val="29"/>
   </w:num>
-  <w:num w:numId="14">
+  <w:num w:numId="14" w16cid:durableId="1857840810">
     <w:abstractNumId w:val="28"/>
   </w:num>
-  <w:num w:numId="15">
+  <w:num w:numId="15" w16cid:durableId="271867306">
     <w:abstractNumId w:val="16"/>
   </w:num>
-  <w:num w:numId="16">
+  <w:num w:numId="16" w16cid:durableId="1683236584">
     <w:abstractNumId w:val="11"/>
   </w:num>
-  <w:num w:numId="17">
+  <w:num w:numId="17" w16cid:durableId="295138312">
     <w:abstractNumId w:val="33"/>
   </w:num>
-  <w:num w:numId="18">
+  <w:num w:numId="18" w16cid:durableId="1379089609">
     <w:abstractNumId w:val="15"/>
   </w:num>
-  <w:num w:numId="19">
+  <w:num w:numId="19" w16cid:durableId="1404909206">
     <w:abstractNumId w:val="36"/>
   </w:num>
-  <w:num w:numId="20">
+  <w:num w:numId="20" w16cid:durableId="1513836652">
     <w:abstractNumId w:val="22"/>
   </w:num>
-  <w:num w:numId="21">
+  <w:num w:numId="21" w16cid:durableId="1626540739">
     <w:abstractNumId w:val="15"/>
   </w:num>
-  <w:num w:numId="22">
+  <w:num w:numId="22" w16cid:durableId="340939013">
     <w:abstractNumId w:val="15"/>
   </w:num>
-  <w:num w:numId="23">
+  <w:num w:numId="23" w16cid:durableId="974220918">
     <w:abstractNumId w:val="26"/>
   </w:num>
-  <w:num w:numId="24">
+  <w:num w:numId="24" w16cid:durableId="893463332">
     <w:abstractNumId w:val="13"/>
   </w:num>
-  <w:num w:numId="25">
+  <w:num w:numId="25" w16cid:durableId="1668290412">
     <w:abstractNumId w:val="18"/>
   </w:num>
-  <w:num w:numId="26">
+  <w:num w:numId="26" w16cid:durableId="1396396224">
     <w:abstractNumId w:val="35"/>
   </w:num>
-  <w:num w:numId="27">
+  <w:num w:numId="27" w16cid:durableId="633557950">
     <w:abstractNumId w:val="24"/>
   </w:num>
-  <w:num w:numId="28">
+  <w:num w:numId="28" w16cid:durableId="409011896">
     <w:abstractNumId w:val="23"/>
   </w:num>
-  <w:num w:numId="29">
+  <w:num w:numId="29" w16cid:durableId="1481382649">
     <w:abstractNumId w:val="27"/>
   </w:num>
-  <w:num w:numId="30">
+  <w:num w:numId="30" w16cid:durableId="661392446">
     <w:abstractNumId w:val="31"/>
   </w:num>
-  <w:num w:numId="31">
+  <w:num w:numId="31" w16cid:durableId="1961062145">
     <w:abstractNumId w:val="25"/>
   </w:num>
-  <w:num w:numId="32">
+  <w:num w:numId="32" w16cid:durableId="849680640">
     <w:abstractNumId w:val="17"/>
   </w:num>
-  <w:num w:numId="33">
+  <w:num w:numId="33" w16cid:durableId="76484949">
     <w:abstractNumId w:val="21"/>
   </w:num>
-  <w:num w:numId="34">
+  <w:num w:numId="34" w16cid:durableId="1211847952">
     <w:abstractNumId w:val="14"/>
   </w:num>
-  <w:num w:numId="35">
+  <w:num w:numId="35" w16cid:durableId="1821657821">
     <w:abstractNumId w:val="12"/>
   </w:num>
-  <w:num w:numId="36">
+  <w:num w:numId="36" w16cid:durableId="1959876298">
     <w:abstractNumId w:val="32"/>
   </w:num>
-  <w:num w:numId="37">
+  <w:num w:numId="37" w16cid:durableId="1182744646">
     <w:abstractNumId w:val="10"/>
   </w:num>
-  <w:num w:numId="38">
+  <w:num w:numId="38" w16cid:durableId="690108874">
     <w:abstractNumId w:val="37"/>
   </w:num>
-  <w:num w:numId="39">
+  <w:num w:numId="39" w16cid:durableId="1435318393">
     <w:abstractNumId w:val="30"/>
   </w:num>
-  <w:num w:numId="40">
+  <w:num w:numId="40" w16cid:durableId="1039285467">
     <w:abstractNumId w:val="34"/>
   </w:num>
-  <w:num w:numId="41">
+  <w:num w:numId="41" w16cid:durableId="637229013">
     <w:abstractNumId w:val="19"/>
   </w:num>
 </w:numbering>

</xml_diff>

<commit_message>
updated cv and experience
</commit_message>
<xml_diff>
--- a/img/cv.docx
+++ b/img/cv.docx
@@ -46,8 +46,8 @@
           <w:rFonts w:ascii="Calibri" w:hAnsi="Calibri"/>
           <w:b/>
           <w:bCs/>
-          <w:color w:val="000000" w:themeColor="text1"/>
-          <w:sz w:val="18"/>
+          <w:color w:val="404040" w:themeColor="text1" w:themeTint="BF"/>
+          <w:sz w:val="22"/>
           <w:szCs w:val="18"/>
           <w:lang w:val="sv-SE"/>
         </w:rPr>
@@ -102,7 +102,83 @@
           <w:szCs w:val="18"/>
           <w:lang w:val="sv-SE"/>
         </w:rPr>
-        <w:t>Contact:  0468311767</w:t>
+        <w:t xml:space="preserve">Contact:  </w:t>
+      </w:r>
+      <w:r>
+        <w:rPr>
+          <w:rFonts w:ascii="Calibri" w:hAnsi="Calibri"/>
+          <w:b/>
+          <w:bCs/>
+          <w:color w:val="404040" w:themeColor="text1" w:themeTint="BF"/>
+          <w:sz w:val="22"/>
+          <w:szCs w:val="18"/>
+          <w:lang w:val="sv-SE"/>
+        </w:rPr>
+        <w:t xml:space="preserve">+91 </w:t>
+      </w:r>
+      <w:r>
+        <w:rPr>
+          <w:rFonts w:ascii="Calibri" w:hAnsi="Calibri"/>
+          <w:b/>
+          <w:bCs/>
+          <w:color w:val="404040" w:themeColor="text1" w:themeTint="BF"/>
+          <w:sz w:val="22"/>
+          <w:szCs w:val="18"/>
+          <w:lang w:val="sv-SE"/>
+        </w:rPr>
+        <w:t>8860233217</w:t>
+      </w:r>
+      <w:r>
+        <w:rPr>
+          <w:rFonts w:ascii="Calibri" w:hAnsi="Calibri"/>
+          <w:b/>
+          <w:bCs/>
+          <w:color w:val="404040" w:themeColor="text1" w:themeTint="BF"/>
+          <w:sz w:val="22"/>
+          <w:szCs w:val="18"/>
+          <w:lang w:val="sv-SE"/>
+        </w:rPr>
+        <w:t xml:space="preserve"> (India)</w:t>
+      </w:r>
+    </w:p>
+    <w:p>
+      <w:pPr>
+        <w:tabs>
+          <w:tab w:val="left" w:pos="7140"/>
+        </w:tabs>
+        <w:rPr>
+          <w:rFonts w:ascii="Calibri" w:hAnsi="Calibri"/>
+          <w:b/>
+          <w:bCs/>
+          <w:color w:val="404040" w:themeColor="text1" w:themeTint="BF"/>
+          <w:sz w:val="22"/>
+          <w:szCs w:val="18"/>
+          <w:lang w:val="sv-SE"/>
+        </w:rPr>
+      </w:pPr>
+      <w:r>
+        <w:rPr>
+          <w:rFonts w:ascii="Calibri" w:hAnsi="Calibri"/>
+          <w:b/>
+          <w:bCs/>
+          <w:color w:val="404040" w:themeColor="text1" w:themeTint="BF"/>
+          <w:sz w:val="22"/>
+          <w:szCs w:val="18"/>
+          <w:lang w:val="sv-SE"/>
+        </w:rPr>
+        <w:t xml:space="preserve">                                                                                                                                                  +61 468311767</w:t>
+      </w:r>
+      <w:r>
+        <w:rPr>
+          <w:rFonts w:ascii="Calibri" w:hAnsi="Calibri"/>
+          <w:b/>
+          <w:bCs/>
+          <w:color w:val="404040" w:themeColor="text1" w:themeTint="BF"/>
+          <w:sz w:val="22"/>
+          <w:szCs w:val="18"/>
+          <w:lang w:val="sv-SE"/>
+        </w:rPr>
+        <w:t xml:space="preserve">   (Aus)</w:t>
       </w:r>
     </w:p>
     <w:p>
@@ -110,6 +186,16 @@
         <w:tabs>
           <w:tab w:val="left" w:pos="3876"/>
         </w:tabs>
+        <w:rPr>
+          <w:rFonts w:ascii="Calibri" w:hAnsi="Calibri"/>
+          <w:b/>
+          <w:bCs/>
+          <w:color w:val="2F5496" w:themeColor="accent1" w:themeShade="BF"/>
+          <w:sz w:val="20"/>
+          <w:szCs w:val="20"/>
+        </w:rPr>
+      </w:pPr>
+      <w:r>
         <w:rPr>
           <w:rFonts w:ascii="Calibri" w:hAnsi="Calibri"/>
           <w:b/>
@@ -118,7 +204,8 @@
           <w:sz w:val="18"/>
           <w:szCs w:val="18"/>
         </w:rPr>
-      </w:pPr>
+        <w:t xml:space="preserve">Overall </w:t>
+      </w:r>
       <w:r>
         <w:rPr>
           <w:rFonts w:ascii="Calibri" w:hAnsi="Calibri"/>
@@ -139,7 +226,7 @@
           <w:sz w:val="18"/>
           <w:szCs w:val="18"/>
         </w:rPr>
-        <w:t>10</w:t>
+        <w:t>1</w:t>
       </w:r>
       <w:r>
         <w:rPr>
@@ -150,8 +237,71 @@
           <w:sz w:val="18"/>
           <w:szCs w:val="18"/>
         </w:rPr>
+        <w:t>1</w:t>
+      </w:r>
+      <w:r>
+        <w:rPr>
+          <w:rFonts w:ascii="Calibri" w:hAnsi="Calibri"/>
+          <w:b/>
+          <w:bCs/>
+          <w:color w:val="2F5496" w:themeColor="accent1" w:themeShade="BF"/>
+          <w:sz w:val="18"/>
+          <w:szCs w:val="18"/>
+        </w:rPr>
+        <w:t>.5</w:t>
+      </w:r>
+      <w:r>
+        <w:rPr>
+          <w:rFonts w:ascii="Calibri" w:hAnsi="Calibri"/>
+          <w:b/>
+          <w:bCs/>
+          <w:color w:val="2F5496" w:themeColor="accent1" w:themeShade="BF"/>
+          <w:sz w:val="18"/>
+          <w:szCs w:val="18"/>
+        </w:rPr>
         <w:t xml:space="preserve"> Years </w:t>
       </w:r>
+      <w:r>
+        <w:rPr>
+          <w:rFonts w:ascii="Calibri" w:hAnsi="Calibri"/>
+          <w:b/>
+          <w:bCs/>
+          <w:color w:val="2F5496" w:themeColor="accent1" w:themeShade="BF"/>
+          <w:sz w:val="18"/>
+          <w:szCs w:val="18"/>
+        </w:rPr>
+        <w:t xml:space="preserve">                                                                                                   </w:t>
+      </w:r>
+      <w:r>
+        <w:rPr>
+          <w:rFonts w:ascii="Calibri" w:hAnsi="Calibri"/>
+          <w:b/>
+          <w:bCs/>
+          <w:sz w:val="20"/>
+          <w:szCs w:val="20"/>
+        </w:rPr>
+        <w:t>Portfolio:</w:t>
+      </w:r>
+      <w:r>
+        <w:rPr>
+          <w:sz w:val="28"/>
+          <w:szCs w:val="28"/>
+        </w:rPr>
+        <w:t xml:space="preserve"> </w:t>
+      </w:r>
+      <w:hyperlink r:id="rId9" w:history="1">
+        <w:r>
+          <w:rPr>
+            <w:rStyle w:val="Hyperlink"/>
+            <w:rFonts w:ascii="Calibri" w:hAnsi="Calibri"/>
+            <w:b/>
+            <w:bCs/>
+            <w:sz w:val="20"/>
+            <w:szCs w:val="20"/>
+          </w:rPr>
+          <w:t>https://ravikeshpr.github.io</w:t>
+        </w:r>
+      </w:hyperlink>
     </w:p>
     <w:p>
       <w:pPr>
@@ -175,7 +325,7 @@
         <w:rPr>
           <w:rFonts w:asciiTheme="minorHAnsi" w:hAnsiTheme="minorHAnsi" w:cstheme="minorHAnsi"/>
         </w:rPr>
-        <w:t>4</w:t>
+        <w:t>30</w:t>
       </w:r>
       <w:r>
         <w:rPr>
@@ -187,7 +337,7 @@
         <w:rPr>
           <w:rFonts w:asciiTheme="minorHAnsi" w:hAnsiTheme="minorHAnsi" w:cstheme="minorHAnsi"/>
         </w:rPr>
-        <w:t>weeks</w:t>
+        <w:t>Days</w:t>
       </w:r>
       <w:r>
         <w:rPr>
@@ -211,6 +361,10 @@
         <w:pBdr>
           <w:bottom w:val="single" w:sz="4" w:space="1" w:color="auto"/>
         </w:pBdr>
+        <w:rPr>
+          <w:sz w:val="10"/>
+          <w:szCs w:val="10"/>
+        </w:rPr>
       </w:pPr>
     </w:p>
     <w:tbl>
@@ -228,8 +382,8 @@
         <w:tblLook w:val="04A0" w:firstRow="1" w:lastRow="0" w:firstColumn="1" w:lastColumn="0" w:noHBand="0" w:noVBand="1"/>
       </w:tblPr>
       <w:tblGrid>
-        <w:gridCol w:w="2871"/>
-        <w:gridCol w:w="7595"/>
+        <w:gridCol w:w="2675"/>
+        <w:gridCol w:w="7718"/>
       </w:tblGrid>
       <w:tr>
         <w:trPr>
@@ -290,10 +444,13 @@
               <w:pStyle w:val="bulletStyle"/>
               <w:numPr>
                 <w:ilvl w:val="0"/>
-                <w:numId w:val="28"/>
+                <w:numId w:val="43"/>
               </w:numPr>
               <w:rPr>
                 <w:rFonts w:ascii="Abadi" w:hAnsi="Abadi"/>
+                <w:color w:val="4472C4" w:themeColor="accent1"/>
+                <w:sz w:val="20"/>
+                <w:szCs w:val="20"/>
               </w:rPr>
             </w:pPr>
             <w:r>
@@ -319,6 +476,19 @@
                 <w:rFonts w:ascii="Abadi" w:hAnsi="Abadi"/>
               </w:rPr>
               <w:t>/ES6</w:t>
+            </w:r>
+            <w:r>
+              <w:rPr>
+                <w:rFonts w:ascii="Abadi" w:hAnsi="Abadi"/>
+              </w:rPr>
+              <w:t xml:space="preserve">: </w:t>
+            </w:r>
+            <w:r>
+              <w:rPr>
+                <w:rFonts w:ascii="Abadi" w:hAnsi="Abadi"/>
+                <w:color w:val="4472C4" w:themeColor="accent1"/>
+              </w:rPr>
+              <w:t>11 years</w:t>
             </w:r>
           </w:p>
           <w:p>
@@ -326,7 +496,7 @@
               <w:pStyle w:val="bulletStyle"/>
               <w:numPr>
                 <w:ilvl w:val="0"/>
-                <w:numId w:val="28"/>
+                <w:numId w:val="43"/>
               </w:numPr>
               <w:rPr>
                 <w:rFonts w:ascii="Abadi" w:hAnsi="Abadi"/>
@@ -337,6 +507,19 @@
                 <w:rFonts w:ascii="Abadi" w:hAnsi="Abadi"/>
               </w:rPr>
               <w:t>Reactjs</w:t>
+            </w:r>
+            <w:r>
+              <w:rPr>
+                <w:rFonts w:ascii="Abadi" w:hAnsi="Abadi"/>
+              </w:rPr>
+              <w:t xml:space="preserve">: </w:t>
+            </w:r>
+            <w:r>
+              <w:rPr>
+                <w:rFonts w:ascii="Abadi" w:hAnsi="Abadi"/>
+                <w:color w:val="4472C4" w:themeColor="accent1"/>
+              </w:rPr>
+              <w:t>6.5 years</w:t>
             </w:r>
           </w:p>
           <w:p>
@@ -344,7 +527,7 @@
               <w:pStyle w:val="bulletStyle"/>
               <w:numPr>
                 <w:ilvl w:val="0"/>
-                <w:numId w:val="28"/>
+                <w:numId w:val="43"/>
               </w:numPr>
               <w:rPr>
                 <w:rFonts w:ascii="Abadi" w:hAnsi="Abadi"/>
@@ -354,7 +537,20 @@
               <w:rPr>
                 <w:rFonts w:ascii="Abadi" w:hAnsi="Abadi"/>
               </w:rPr>
-              <w:t xml:space="preserve">Redux </w:t>
+              <w:t>Redux</w:t>
+            </w:r>
+            <w:r>
+              <w:rPr>
+                <w:rFonts w:ascii="Abadi" w:hAnsi="Abadi"/>
+              </w:rPr>
+              <w:t xml:space="preserve">: </w:t>
+            </w:r>
+            <w:r>
+              <w:rPr>
+                <w:rFonts w:ascii="Abadi" w:hAnsi="Abadi"/>
+                <w:color w:val="4472C4" w:themeColor="accent1"/>
+              </w:rPr>
+              <w:t>6 years</w:t>
             </w:r>
           </w:p>
           <w:p>
@@ -362,7 +558,7 @@
               <w:pStyle w:val="bulletStyle"/>
               <w:numPr>
                 <w:ilvl w:val="0"/>
-                <w:numId w:val="28"/>
+                <w:numId w:val="43"/>
               </w:numPr>
               <w:rPr>
                 <w:rFonts w:ascii="Abadi" w:hAnsi="Abadi"/>
@@ -372,7 +568,14 @@
               <w:rPr>
                 <w:rFonts w:ascii="Abadi" w:hAnsi="Abadi"/>
               </w:rPr>
-              <w:t xml:space="preserve">Nodejs </w:t>
+              <w:t xml:space="preserve">Unit testing: </w:t>
+            </w:r>
+            <w:r>
+              <w:rPr>
+                <w:rFonts w:ascii="Abadi" w:hAnsi="Abadi"/>
+                <w:color w:val="4472C4" w:themeColor="accent1"/>
+              </w:rPr>
+              <w:t>6 years</w:t>
             </w:r>
           </w:p>
           <w:p>
@@ -380,7 +583,7 @@
               <w:pStyle w:val="bulletStyle"/>
               <w:numPr>
                 <w:ilvl w:val="0"/>
-                <w:numId w:val="28"/>
+                <w:numId w:val="43"/>
               </w:numPr>
               <w:rPr>
                 <w:rFonts w:ascii="Abadi" w:hAnsi="Abadi"/>
@@ -390,7 +593,20 @@
               <w:rPr>
                 <w:rFonts w:ascii="Abadi" w:hAnsi="Abadi"/>
               </w:rPr>
-              <w:t>HTML5</w:t>
+              <w:t>Nodejs</w:t>
+            </w:r>
+            <w:r>
+              <w:rPr>
+                <w:rFonts w:ascii="Abadi" w:hAnsi="Abadi"/>
+              </w:rPr>
+              <w:t xml:space="preserve">: </w:t>
+            </w:r>
+            <w:r>
+              <w:rPr>
+                <w:rFonts w:ascii="Abadi" w:hAnsi="Abadi"/>
+                <w:color w:val="4472C4" w:themeColor="accent1"/>
+              </w:rPr>
+              <w:t>4 years</w:t>
             </w:r>
           </w:p>
           <w:p>
@@ -398,7 +614,7 @@
               <w:pStyle w:val="bulletStyle"/>
               <w:numPr>
                 <w:ilvl w:val="0"/>
-                <w:numId w:val="28"/>
+                <w:numId w:val="43"/>
               </w:numPr>
               <w:rPr>
                 <w:rFonts w:ascii="Abadi" w:hAnsi="Abadi"/>
@@ -408,7 +624,20 @@
               <w:rPr>
                 <w:rFonts w:ascii="Abadi" w:hAnsi="Abadi"/>
               </w:rPr>
-              <w:t>CSS</w:t>
+              <w:t>HTML5</w:t>
+            </w:r>
+            <w:r>
+              <w:rPr>
+                <w:rFonts w:ascii="Abadi" w:hAnsi="Abadi"/>
+              </w:rPr>
+              <w:t xml:space="preserve"> : </w:t>
+            </w:r>
+            <w:r>
+              <w:rPr>
+                <w:rFonts w:ascii="Abadi" w:hAnsi="Abadi"/>
+                <w:color w:val="4472C4" w:themeColor="accent1"/>
+              </w:rPr>
+              <w:t>11 years</w:t>
             </w:r>
           </w:p>
           <w:p>
@@ -416,7 +645,7 @@
               <w:pStyle w:val="bulletStyle"/>
               <w:numPr>
                 <w:ilvl w:val="0"/>
-                <w:numId w:val="28"/>
+                <w:numId w:val="43"/>
               </w:numPr>
               <w:rPr>
                 <w:rFonts w:ascii="Abadi" w:hAnsi="Abadi"/>
@@ -426,7 +655,20 @@
               <w:rPr>
                 <w:rFonts w:ascii="Abadi" w:hAnsi="Abadi"/>
               </w:rPr>
-              <w:t>StyledComponents</w:t>
+              <w:t>CSS</w:t>
+            </w:r>
+            <w:r>
+              <w:rPr>
+                <w:rFonts w:ascii="Abadi" w:hAnsi="Abadi"/>
+              </w:rPr>
+              <w:t xml:space="preserve">: </w:t>
+            </w:r>
+            <w:r>
+              <w:rPr>
+                <w:rFonts w:ascii="Abadi" w:hAnsi="Abadi"/>
+                <w:color w:val="4472C4" w:themeColor="accent1"/>
+              </w:rPr>
+              <w:t>11 years</w:t>
             </w:r>
           </w:p>
           <w:p>
@@ -434,7 +676,7 @@
               <w:pStyle w:val="bulletStyle"/>
               <w:numPr>
                 <w:ilvl w:val="0"/>
-                <w:numId w:val="28"/>
+                <w:numId w:val="43"/>
               </w:numPr>
               <w:rPr>
                 <w:rFonts w:ascii="Abadi" w:hAnsi="Abadi"/>
@@ -444,7 +686,20 @@
               <w:rPr>
                 <w:rFonts w:ascii="Abadi" w:hAnsi="Abadi"/>
               </w:rPr>
-              <w:t>Angular</w:t>
+              <w:t>StyledComponents</w:t>
+            </w:r>
+            <w:r>
+              <w:rPr>
+                <w:rFonts w:ascii="Abadi" w:hAnsi="Abadi"/>
+              </w:rPr>
+              <w:t xml:space="preserve">: </w:t>
+            </w:r>
+            <w:r>
+              <w:rPr>
+                <w:rFonts w:ascii="Abadi" w:hAnsi="Abadi"/>
+                <w:color w:val="4472C4" w:themeColor="accent1"/>
+              </w:rPr>
+              <w:t>4 years</w:t>
             </w:r>
           </w:p>
           <w:p>
@@ -452,7 +707,7 @@
               <w:pStyle w:val="bulletStyle"/>
               <w:numPr>
                 <w:ilvl w:val="0"/>
-                <w:numId w:val="28"/>
+                <w:numId w:val="43"/>
               </w:numPr>
               <w:rPr>
                 <w:rFonts w:ascii="Abadi" w:hAnsi="Abadi"/>
@@ -462,7 +717,20 @@
               <w:rPr>
                 <w:rFonts w:ascii="Abadi" w:hAnsi="Abadi"/>
               </w:rPr>
-              <w:t>Typescript</w:t>
+              <w:t>Angular</w:t>
+            </w:r>
+            <w:r>
+              <w:rPr>
+                <w:rFonts w:ascii="Abadi" w:hAnsi="Abadi"/>
+              </w:rPr>
+              <w:t xml:space="preserve">: </w:t>
+            </w:r>
+            <w:r>
+              <w:rPr>
+                <w:rFonts w:ascii="Abadi" w:hAnsi="Abadi"/>
+                <w:color w:val="4472C4" w:themeColor="accent1"/>
+              </w:rPr>
+              <w:t>2 years</w:t>
             </w:r>
           </w:p>
           <w:p>
@@ -470,7 +738,7 @@
               <w:pStyle w:val="bulletStyle"/>
               <w:numPr>
                 <w:ilvl w:val="0"/>
-                <w:numId w:val="28"/>
+                <w:numId w:val="43"/>
               </w:numPr>
               <w:rPr>
                 <w:rFonts w:ascii="Abadi" w:hAnsi="Abadi"/>
@@ -480,7 +748,20 @@
               <w:rPr>
                 <w:rFonts w:ascii="Abadi" w:hAnsi="Abadi"/>
               </w:rPr>
-              <w:t>Lodash</w:t>
+              <w:t>Typescript</w:t>
+            </w:r>
+            <w:r>
+              <w:rPr>
+                <w:rFonts w:ascii="Abadi" w:hAnsi="Abadi"/>
+              </w:rPr>
+              <w:t xml:space="preserve">: </w:t>
+            </w:r>
+            <w:r>
+              <w:rPr>
+                <w:rFonts w:ascii="Abadi" w:hAnsi="Abadi"/>
+                <w:color w:val="4472C4" w:themeColor="accent1"/>
+              </w:rPr>
+              <w:t>2 years</w:t>
             </w:r>
           </w:p>
           <w:p>
@@ -488,7 +769,7 @@
               <w:pStyle w:val="bulletStyle"/>
               <w:numPr>
                 <w:ilvl w:val="0"/>
-                <w:numId w:val="28"/>
+                <w:numId w:val="43"/>
               </w:numPr>
               <w:rPr>
                 <w:rFonts w:ascii="Abadi" w:hAnsi="Abadi"/>
@@ -498,7 +779,20 @@
               <w:rPr>
                 <w:rFonts w:ascii="Abadi" w:hAnsi="Abadi"/>
               </w:rPr>
-              <w:t>Moment.js</w:t>
+              <w:t>Lodash</w:t>
+            </w:r>
+            <w:r>
+              <w:rPr>
+                <w:rFonts w:ascii="Abadi" w:hAnsi="Abadi"/>
+              </w:rPr>
+              <w:t xml:space="preserve">: </w:t>
+            </w:r>
+            <w:r>
+              <w:rPr>
+                <w:rFonts w:ascii="Abadi" w:hAnsi="Abadi"/>
+                <w:color w:val="4472C4" w:themeColor="accent1"/>
+              </w:rPr>
+              <w:t>10 years</w:t>
             </w:r>
           </w:p>
           <w:p>
@@ -506,7 +800,7 @@
               <w:pStyle w:val="bulletStyle"/>
               <w:numPr>
                 <w:ilvl w:val="0"/>
-                <w:numId w:val="28"/>
+                <w:numId w:val="43"/>
               </w:numPr>
               <w:rPr>
                 <w:rFonts w:ascii="Abadi" w:hAnsi="Abadi"/>
@@ -516,7 +810,20 @@
               <w:rPr>
                 <w:rFonts w:ascii="Abadi" w:hAnsi="Abadi"/>
               </w:rPr>
-              <w:t>Agile</w:t>
+              <w:t>Moment.js</w:t>
+            </w:r>
+            <w:r>
+              <w:rPr>
+                <w:rFonts w:ascii="Abadi" w:hAnsi="Abadi"/>
+              </w:rPr>
+              <w:t xml:space="preserve">: </w:t>
+            </w:r>
+            <w:r>
+              <w:rPr>
+                <w:rFonts w:ascii="Abadi" w:hAnsi="Abadi"/>
+                <w:color w:val="4472C4" w:themeColor="accent1"/>
+              </w:rPr>
+              <w:t>10 years</w:t>
             </w:r>
           </w:p>
           <w:p>
@@ -524,7 +831,7 @@
               <w:pStyle w:val="bulletStyle"/>
               <w:numPr>
                 <w:ilvl w:val="0"/>
-                <w:numId w:val="28"/>
+                <w:numId w:val="43"/>
               </w:numPr>
               <w:rPr>
                 <w:rFonts w:ascii="Abadi" w:hAnsi="Abadi"/>
@@ -534,7 +841,20 @@
               <w:rPr>
                 <w:rFonts w:ascii="Abadi" w:hAnsi="Abadi"/>
               </w:rPr>
-              <w:t>Git</w:t>
+              <w:t>Agile</w:t>
+            </w:r>
+            <w:r>
+              <w:rPr>
+                <w:rFonts w:ascii="Abadi" w:hAnsi="Abadi"/>
+              </w:rPr>
+              <w:t xml:space="preserve">: </w:t>
+            </w:r>
+            <w:r>
+              <w:rPr>
+                <w:rFonts w:ascii="Abadi" w:hAnsi="Abadi"/>
+                <w:color w:val="4472C4" w:themeColor="accent1"/>
+              </w:rPr>
+              <w:t>7 years</w:t>
             </w:r>
           </w:p>
           <w:p>
@@ -542,7 +862,7 @@
               <w:pStyle w:val="bulletStyle"/>
               <w:numPr>
                 <w:ilvl w:val="0"/>
-                <w:numId w:val="28"/>
+                <w:numId w:val="43"/>
               </w:numPr>
               <w:rPr>
                 <w:rFonts w:ascii="Abadi" w:hAnsi="Abadi"/>
@@ -552,7 +872,20 @@
               <w:rPr>
                 <w:rFonts w:ascii="Abadi" w:hAnsi="Abadi"/>
               </w:rPr>
-              <w:t>NPM</w:t>
+              <w:t>Git</w:t>
+            </w:r>
+            <w:r>
+              <w:rPr>
+                <w:rFonts w:ascii="Abadi" w:hAnsi="Abadi"/>
+              </w:rPr>
+              <w:t xml:space="preserve">: </w:t>
+            </w:r>
+            <w:r>
+              <w:rPr>
+                <w:rFonts w:ascii="Abadi" w:hAnsi="Abadi"/>
+                <w:color w:val="4472C4" w:themeColor="accent1"/>
+              </w:rPr>
+              <w:t>10 years</w:t>
             </w:r>
           </w:p>
           <w:p>
@@ -560,7 +893,7 @@
               <w:pStyle w:val="bulletStyle"/>
               <w:numPr>
                 <w:ilvl w:val="0"/>
-                <w:numId w:val="28"/>
+                <w:numId w:val="43"/>
               </w:numPr>
               <w:rPr>
                 <w:rFonts w:ascii="Abadi" w:hAnsi="Abadi"/>
@@ -570,7 +903,51 @@
               <w:rPr>
                 <w:rFonts w:ascii="Abadi" w:hAnsi="Abadi"/>
               </w:rPr>
+              <w:t>NPM</w:t>
+            </w:r>
+            <w:r>
+              <w:rPr>
+                <w:rFonts w:ascii="Abadi" w:hAnsi="Abadi"/>
+              </w:rPr>
+              <w:t xml:space="preserve">: </w:t>
+            </w:r>
+            <w:r>
+              <w:rPr>
+                <w:rFonts w:ascii="Abadi" w:hAnsi="Abadi"/>
+                <w:color w:val="4472C4" w:themeColor="accent1"/>
+              </w:rPr>
+              <w:t>10 years</w:t>
+            </w:r>
+          </w:p>
+          <w:p>
+            <w:pPr>
+              <w:pStyle w:val="bulletStyle"/>
+              <w:numPr>
+                <w:ilvl w:val="0"/>
+                <w:numId w:val="43"/>
+              </w:numPr>
+              <w:rPr>
+                <w:rFonts w:ascii="Abadi" w:hAnsi="Abadi"/>
+              </w:rPr>
+            </w:pPr>
+            <w:r>
+              <w:rPr>
+                <w:rFonts w:ascii="Abadi" w:hAnsi="Abadi"/>
+              </w:rPr>
               <w:t>VSCode</w:t>
+            </w:r>
+            <w:r>
+              <w:rPr>
+                <w:rFonts w:ascii="Abadi" w:hAnsi="Abadi"/>
+              </w:rPr>
+              <w:t xml:space="preserve">: </w:t>
+            </w:r>
+            <w:r>
+              <w:rPr>
+                <w:rFonts w:ascii="Abadi" w:hAnsi="Abadi"/>
+                <w:color w:val="4472C4" w:themeColor="accent1"/>
+              </w:rPr>
+              <w:t>8 years</w:t>
             </w:r>
           </w:p>
           <w:p>
@@ -956,7 +1333,7 @@
                 <w:sz w:val="22"/>
                 <w:szCs w:val="22"/>
               </w:rPr>
-              <w:t xml:space="preserve">Currently, I am with TCS and working for Woolworths as a Senior Developer. </w:t>
+              <w:t>I am with TCS as a</w:t>
             </w:r>
             <w:r>
               <w:rPr>
@@ -964,7 +1341,7 @@
                 <w:sz w:val="22"/>
                 <w:szCs w:val="22"/>
               </w:rPr>
-              <w:t xml:space="preserve">I </w:t>
+              <w:t>n Assistant Consultant</w:t>
             </w:r>
             <w:r>
               <w:rPr>
@@ -972,7 +1349,7 @@
                 <w:sz w:val="22"/>
                 <w:szCs w:val="22"/>
               </w:rPr>
-              <w:t xml:space="preserve">have worked with </w:t>
+              <w:t xml:space="preserve">. </w:t>
             </w:r>
             <w:r>
               <w:rPr>
@@ -980,127 +1357,7 @@
                 <w:sz w:val="22"/>
                 <w:szCs w:val="22"/>
               </w:rPr>
-              <w:t>Westpac</w:t>
-            </w:r>
-            <w:r>
-              <w:rPr>
-                <w:rFonts w:cstheme="minorHAnsi"/>
-                <w:sz w:val="22"/>
-                <w:szCs w:val="22"/>
-              </w:rPr>
-              <w:t xml:space="preserve"> as </w:t>
-            </w:r>
-            <w:r>
-              <w:rPr>
-                <w:rFonts w:cstheme="minorHAnsi"/>
-                <w:sz w:val="22"/>
-                <w:szCs w:val="22"/>
-              </w:rPr>
-              <w:t xml:space="preserve">a </w:t>
-            </w:r>
-            <w:r>
-              <w:rPr>
-                <w:rFonts w:cstheme="minorHAnsi"/>
-                <w:sz w:val="22"/>
-                <w:szCs w:val="22"/>
-              </w:rPr>
-              <w:t>client</w:t>
-            </w:r>
-            <w:r>
-              <w:rPr>
-                <w:rFonts w:cstheme="minorHAnsi"/>
-                <w:sz w:val="22"/>
-                <w:szCs w:val="22"/>
-              </w:rPr>
-              <w:t xml:space="preserve"> (4</w:t>
-            </w:r>
-            <w:r>
-              <w:rPr>
-                <w:rFonts w:cstheme="minorHAnsi"/>
-                <w:sz w:val="22"/>
-                <w:szCs w:val="22"/>
-              </w:rPr>
-              <w:t xml:space="preserve"> </w:t>
-            </w:r>
-            <w:r>
-              <w:rPr>
-                <w:rFonts w:cstheme="minorHAnsi"/>
-                <w:sz w:val="22"/>
-                <w:szCs w:val="22"/>
-              </w:rPr>
-              <w:t xml:space="preserve">years) </w:t>
-            </w:r>
-            <w:r>
-              <w:rPr>
-                <w:rFonts w:cstheme="minorHAnsi"/>
-                <w:sz w:val="22"/>
-                <w:szCs w:val="22"/>
-              </w:rPr>
-              <w:t>and</w:t>
-            </w:r>
-            <w:r>
-              <w:rPr>
-                <w:rFonts w:cstheme="minorHAnsi"/>
-                <w:sz w:val="22"/>
-                <w:szCs w:val="22"/>
-              </w:rPr>
-              <w:t xml:space="preserve"> </w:t>
-            </w:r>
-            <w:r>
-              <w:rPr>
-                <w:rFonts w:cstheme="minorHAnsi"/>
-                <w:sz w:val="22"/>
-                <w:szCs w:val="22"/>
-              </w:rPr>
-              <w:t xml:space="preserve">in </w:t>
-            </w:r>
-            <w:r>
-              <w:rPr>
-                <w:rFonts w:cstheme="minorHAnsi"/>
-                <w:sz w:val="22"/>
-                <w:szCs w:val="22"/>
-              </w:rPr>
-              <w:t xml:space="preserve">my role </w:t>
-            </w:r>
-            <w:r>
-              <w:rPr>
-                <w:rFonts w:cstheme="minorHAnsi"/>
-                <w:sz w:val="22"/>
-                <w:szCs w:val="22"/>
-              </w:rPr>
-              <w:t>as</w:t>
-            </w:r>
-            <w:r>
-              <w:rPr>
-                <w:rFonts w:cstheme="minorHAnsi"/>
-                <w:sz w:val="22"/>
-                <w:szCs w:val="22"/>
-              </w:rPr>
-              <w:t xml:space="preserve"> </w:t>
-            </w:r>
-            <w:r>
-              <w:rPr>
-                <w:rFonts w:cstheme="minorHAnsi"/>
-                <w:sz w:val="22"/>
-                <w:szCs w:val="22"/>
-              </w:rPr>
-              <w:t>Senior Developer</w:t>
-            </w:r>
-            <w:r>
-              <w:rPr>
-                <w:rFonts w:cstheme="minorHAnsi"/>
-                <w:sz w:val="22"/>
-                <w:szCs w:val="22"/>
-              </w:rPr>
-              <w:t>.</w:t>
-            </w:r>
-            <w:r>
-              <w:rPr>
-                <w:rFonts w:cstheme="minorHAnsi"/>
-                <w:sz w:val="22"/>
-                <w:szCs w:val="22"/>
-              </w:rPr>
-              <w:t xml:space="preserve"> </w:t>
+              <w:t>I have onsite experience of 6 years in Australia, working in the banking and retail domains.</w:t>
             </w:r>
           </w:p>
           <w:p>
@@ -1148,16 +1405,10 @@
               <w:t xml:space="preserve"> </w:t>
             </w:r>
             <w:r>
-              <w:t>Woolworths</w:t>
-            </w:r>
-            <w:r>
-              <w:t xml:space="preserve"> (Contractor from </w:t>
-            </w:r>
-            <w:r>
+              <w:rPr>
+                <w:b/>
+              </w:rPr>
               <w:t>TCS</w:t>
-            </w:r>
-            <w:r>
-              <w:t>)</w:t>
             </w:r>
           </w:p>
           <w:p>
@@ -1401,10 +1652,10 @@
               <w:t>Senior Developer</w:t>
             </w:r>
             <w:r>
-              <w:t xml:space="preserve"> at Westpac</w:t>
-            </w:r>
-            <w:r>
-              <w:t xml:space="preserve"> (Contractor from Infosys)</w:t>
+              <w:t xml:space="preserve"> at </w:t>
+            </w:r>
+            <w:r>
+              <w:t>Infosys</w:t>
             </w:r>
           </w:p>
           <w:p>
@@ -1562,13 +1813,13 @@
               <w:t>Developer</w:t>
             </w:r>
             <w:r>
-              <w:t xml:space="preserve"> at </w:t>
-            </w:r>
-            <w:r>
-              <w:t>Westpac</w:t>
-            </w:r>
-            <w:r>
-              <w:t xml:space="preserve"> (Contractor from Infosys)</w:t>
+              <w:t xml:space="preserve"> </w:t>
+            </w:r>
+            <w:r>
+              <w:t xml:space="preserve">at </w:t>
+            </w:r>
+            <w:r>
+              <w:t>Infosys</w:t>
             </w:r>
           </w:p>
           <w:p>
@@ -1669,7 +1920,15 @@
                 <w:color w:val="auto"/>
                 <w:szCs w:val="22"/>
               </w:rPr>
-              <w:t xml:space="preserve"> and working with </w:t>
+              <w:t>, working</w:t>
+            </w:r>
+            <w:r>
+              <w:rPr>
+                <w:rFonts w:asciiTheme="minorHAnsi" w:hAnsiTheme="minorHAnsi" w:cstheme="minorHAnsi"/>
+                <w:color w:val="auto"/>
+                <w:szCs w:val="22"/>
+              </w:rPr>
+              <w:t xml:space="preserve"> with </w:t>
             </w:r>
             <w:r>
               <w:rPr>
@@ -1702,7 +1961,14 @@
                 <w:b w:val="0"/>
                 <w:bCs w:val="0"/>
               </w:rPr>
-              <w:t>Key responsibilities</w:t>
+              <w:t xml:space="preserve">Key </w:t>
+            </w:r>
+            <w:r>
+              <w:rPr>
+                <w:b w:val="0"/>
+                <w:bCs w:val="0"/>
+              </w:rPr>
+              <w:t>Responsibilities</w:t>
             </w:r>
           </w:p>
           <w:p>
@@ -2039,6 +2305,17 @@
               </w:rPr>
             </w:pPr>
           </w:p>
+          <w:p>
+            <w:pPr>
+              <w:pStyle w:val="roleDateStyle"/>
+              <w:jc w:val="both"/>
+              <w:rPr>
+                <w:rFonts w:asciiTheme="minorHAnsi" w:hAnsiTheme="minorHAnsi" w:cstheme="minorHAnsi"/>
+                <w:color w:val="auto"/>
+                <w:szCs w:val="22"/>
+              </w:rPr>
+            </w:pPr>
+          </w:p>
         </w:tc>
       </w:tr>
     </w:tbl>
@@ -2322,7 +2599,23 @@
           <w:sz w:val="22"/>
           <w:szCs w:val="22"/>
         </w:rPr>
-        <w:t>training on Professional Skills Development at Infosys training program. It included articulation skills, presentation skills, corporate writing, and group dynamics development.</w:t>
+        <w:t xml:space="preserve">training on Professional Skills Development at </w:t>
+      </w:r>
+      <w:r>
+        <w:rPr>
+          <w:rFonts w:cstheme="minorHAnsi"/>
+          <w:sz w:val="22"/>
+          <w:szCs w:val="22"/>
+        </w:rPr>
+        <w:t xml:space="preserve">the </w:t>
+      </w:r>
+      <w:r>
+        <w:rPr>
+          <w:rFonts w:cstheme="minorHAnsi"/>
+          <w:sz w:val="22"/>
+          <w:szCs w:val="22"/>
+        </w:rPr>
+        <w:t>Infosys training program. It included articulation skills, presentation skills, corporate writing, and group dynamics development.</w:t>
       </w:r>
     </w:p>
     <w:p>
@@ -2372,7 +2665,7 @@
           <w:sz w:val="22"/>
           <w:szCs w:val="22"/>
         </w:rPr>
-        <w:t>Have served a term of 6 months as secretary of Toastmasters club, Infosys Chandigarh.</w:t>
+        <w:t>Have served 6 months as secretary of Toastmasters club, Infosys Chandigarh.</w:t>
       </w:r>
     </w:p>
     <w:p>
@@ -3297,6 +3590,16 @@
           <w:sz w:val="22"/>
           <w:szCs w:val="22"/>
         </w:rPr>
+        <w:t xml:space="preserve">the </w:t>
+      </w:r>
+      <w:r>
+        <w:rPr>
+          <w:rFonts w:ascii="Calibri" w:eastAsia="Calibri" w:hAnsi="Calibri"/>
+          <w:b/>
+          <w:bCs/>
+          <w:sz w:val="22"/>
+          <w:szCs w:val="22"/>
+        </w:rPr>
         <w:t xml:space="preserve">business banking team of </w:t>
       </w:r>
       <w:r>
@@ -3349,7 +3652,25 @@
           <w:sz w:val="22"/>
           <w:szCs w:val="22"/>
         </w:rPr>
-        <w:t>Responsive application using latest features in react ecosystem to provide loans without requiring any security but based on the income history and savings details of a customer. Upgraded the same application for Covid-19 government guarantee support loans.</w:t>
+        <w:t xml:space="preserve">Responsive application using </w:t>
+      </w:r>
+      <w:r>
+        <w:rPr>
+          <w:rFonts w:cstheme="minorHAnsi"/>
+          <w:color w:val="222222"/>
+          <w:sz w:val="22"/>
+          <w:szCs w:val="22"/>
+        </w:rPr>
+        <w:t xml:space="preserve">the </w:t>
+      </w:r>
+      <w:r>
+        <w:rPr>
+          <w:rFonts w:cstheme="minorHAnsi"/>
+          <w:color w:val="222222"/>
+          <w:sz w:val="22"/>
+          <w:szCs w:val="22"/>
+        </w:rPr>
+        <w:t>latest features in react ecosystem to provide loans without requiring any security but based on the income history and savings details of a customer. Upgraded the same application for Covid-19 government guarantee support loans.</w:t>
       </w:r>
     </w:p>
     <w:p>
@@ -3406,16 +3727,52 @@
           <w:sz w:val="22"/>
           <w:szCs w:val="22"/>
         </w:rPr>
-        <w:t xml:space="preserve">Working as development lead </w:t>
-      </w:r>
-      <w:r>
-        <w:rPr>
-          <w:rFonts w:cstheme="minorHAnsi"/>
-          <w:color w:val="222222"/>
-          <w:sz w:val="22"/>
-          <w:szCs w:val="22"/>
-        </w:rPr>
-        <w:t xml:space="preserve">and coding to implement user stores </w:t>
+        <w:t xml:space="preserve">Working as </w:t>
+      </w:r>
+      <w:r>
+        <w:rPr>
+          <w:rFonts w:cstheme="minorHAnsi"/>
+          <w:color w:val="222222"/>
+          <w:sz w:val="22"/>
+          <w:szCs w:val="22"/>
+        </w:rPr>
+        <w:t xml:space="preserve">a </w:t>
+      </w:r>
+      <w:r>
+        <w:rPr>
+          <w:rFonts w:cstheme="minorHAnsi"/>
+          <w:color w:val="222222"/>
+          <w:sz w:val="22"/>
+          <w:szCs w:val="22"/>
+        </w:rPr>
+        <w:t xml:space="preserve">development lead </w:t>
+      </w:r>
+      <w:r>
+        <w:rPr>
+          <w:rFonts w:cstheme="minorHAnsi"/>
+          <w:color w:val="222222"/>
+          <w:sz w:val="22"/>
+          <w:szCs w:val="22"/>
+        </w:rPr>
+        <w:t xml:space="preserve">and coding to implement user </w:t>
+      </w:r>
+      <w:r>
+        <w:rPr>
+          <w:rFonts w:cstheme="minorHAnsi"/>
+          <w:color w:val="222222"/>
+          <w:sz w:val="22"/>
+          <w:szCs w:val="22"/>
+        </w:rPr>
+        <w:t>stories</w:t>
+      </w:r>
+      <w:r>
+        <w:rPr>
+          <w:rFonts w:cstheme="minorHAnsi"/>
+          <w:color w:val="222222"/>
+          <w:sz w:val="22"/>
+          <w:szCs w:val="22"/>
+        </w:rPr>
+        <w:t xml:space="preserve"> </w:t>
       </w:r>
       <w:r>
         <w:rPr>
@@ -3433,7 +3790,25 @@
           <w:sz w:val="22"/>
           <w:szCs w:val="22"/>
         </w:rPr>
-        <w:t>ading team of developers both at</w:t>
+        <w:t xml:space="preserve">ading </w:t>
+      </w:r>
+      <w:r>
+        <w:rPr>
+          <w:rFonts w:cstheme="minorHAnsi"/>
+          <w:color w:val="222222"/>
+          <w:sz w:val="22"/>
+          <w:szCs w:val="22"/>
+        </w:rPr>
+        <w:t xml:space="preserve">a </w:t>
+      </w:r>
+      <w:r>
+        <w:rPr>
+          <w:rFonts w:cstheme="minorHAnsi"/>
+          <w:color w:val="222222"/>
+          <w:sz w:val="22"/>
+          <w:szCs w:val="22"/>
+        </w:rPr>
+        <w:t>team of developers both at</w:t>
       </w:r>
       <w:r>
         <w:rPr>
@@ -3487,7 +3862,16 @@
           <w:sz w:val="22"/>
           <w:szCs w:val="22"/>
         </w:rPr>
-        <w:t xml:space="preserve"> quality focused</w:t>
+        <w:t xml:space="preserve"> </w:t>
+      </w:r>
+      <w:r>
+        <w:rPr>
+          <w:rFonts w:cstheme="minorHAnsi"/>
+          <w:color w:val="222222"/>
+          <w:sz w:val="22"/>
+          <w:szCs w:val="22"/>
+        </w:rPr>
+        <w:t>quality-focused</w:t>
       </w:r>
       <w:r>
         <w:rPr>
@@ -3520,7 +3904,61 @@
           <w:sz w:val="22"/>
           <w:szCs w:val="22"/>
         </w:rPr>
-        <w:t>Up-skill new developers to start working in same pace with other teammates.</w:t>
+        <w:t xml:space="preserve">Up-skill new developers to start working </w:t>
+      </w:r>
+      <w:r>
+        <w:rPr>
+          <w:rFonts w:cstheme="minorHAnsi"/>
+          <w:color w:val="222222"/>
+          <w:sz w:val="22"/>
+          <w:szCs w:val="22"/>
+        </w:rPr>
+        <w:t>at</w:t>
+      </w:r>
+      <w:r>
+        <w:rPr>
+          <w:rFonts w:cstheme="minorHAnsi"/>
+          <w:color w:val="222222"/>
+          <w:sz w:val="22"/>
+          <w:szCs w:val="22"/>
+        </w:rPr>
+        <w:t xml:space="preserve"> </w:t>
+      </w:r>
+      <w:r>
+        <w:rPr>
+          <w:rFonts w:cstheme="minorHAnsi"/>
+          <w:color w:val="222222"/>
+          <w:sz w:val="22"/>
+          <w:szCs w:val="22"/>
+        </w:rPr>
+        <w:t xml:space="preserve">the </w:t>
+      </w:r>
+      <w:r>
+        <w:rPr>
+          <w:rFonts w:cstheme="minorHAnsi"/>
+          <w:color w:val="222222"/>
+          <w:sz w:val="22"/>
+          <w:szCs w:val="22"/>
+        </w:rPr>
+        <w:t xml:space="preserve">same pace </w:t>
+      </w:r>
+      <w:r>
+        <w:rPr>
+          <w:rFonts w:cstheme="minorHAnsi"/>
+          <w:color w:val="222222"/>
+          <w:sz w:val="22"/>
+          <w:szCs w:val="22"/>
+        </w:rPr>
+        <w:t>as</w:t>
+      </w:r>
+      <w:r>
+        <w:rPr>
+          <w:rFonts w:cstheme="minorHAnsi"/>
+          <w:color w:val="222222"/>
+          <w:sz w:val="22"/>
+          <w:szCs w:val="22"/>
+        </w:rPr>
+        <w:t xml:space="preserve"> other teammates.</w:t>
       </w:r>
     </w:p>
     <w:p>
@@ -3641,16 +4079,43 @@
           <w:sz w:val="22"/>
           <w:szCs w:val="22"/>
         </w:rPr>
-        <w:t>Component based architecture</w:t>
-      </w:r>
-      <w:r>
-        <w:rPr>
-          <w:rFonts w:cstheme="minorHAnsi"/>
-          <w:color w:val="222222"/>
-          <w:sz w:val="22"/>
-          <w:szCs w:val="22"/>
-        </w:rPr>
-        <w:t xml:space="preserve"> for Reusability Using concepts of HOC, Normalized state, proper use of reducers and routing</w:t>
+        <w:t>Component-based</w:t>
+      </w:r>
+      <w:r>
+        <w:rPr>
+          <w:rFonts w:cstheme="minorHAnsi"/>
+          <w:color w:val="222222"/>
+          <w:sz w:val="22"/>
+          <w:szCs w:val="22"/>
+        </w:rPr>
+        <w:t xml:space="preserve"> architecture</w:t>
+      </w:r>
+      <w:r>
+        <w:rPr>
+          <w:rFonts w:cstheme="minorHAnsi"/>
+          <w:color w:val="222222"/>
+          <w:sz w:val="22"/>
+          <w:szCs w:val="22"/>
+        </w:rPr>
+        <w:t xml:space="preserve"> for Reusability Using concepts of HOC, Normalized state, proper use of reducers</w:t>
+      </w:r>
+      <w:r>
+        <w:rPr>
+          <w:rFonts w:cstheme="minorHAnsi"/>
+          <w:color w:val="222222"/>
+          <w:sz w:val="22"/>
+          <w:szCs w:val="22"/>
+        </w:rPr>
+        <w:t>,</w:t>
+      </w:r>
+      <w:r>
+        <w:rPr>
+          <w:rFonts w:cstheme="minorHAnsi"/>
+          <w:color w:val="222222"/>
+          <w:sz w:val="22"/>
+          <w:szCs w:val="22"/>
+        </w:rPr>
+        <w:t xml:space="preserve"> and routing</w:t>
       </w:r>
       <w:r>
         <w:rPr>
@@ -3794,7 +4259,25 @@
           <w:sz w:val="22"/>
           <w:szCs w:val="22"/>
         </w:rPr>
-        <w:t xml:space="preserve"> NPM, Create-React-App, React, Redux, Javascript(ES6), HTML5, redux-form, Styled-components, Lodash, Moment.js, jest and Enzyme for unit testing. Nodejs, Expressjs, Normalizer.js</w:t>
+        <w:t xml:space="preserve"> NPM, Create-React-App, React, Redux, Javascript(ES6), HTML5, redux-form, Styled-components, Lodash, Moment.js, jest</w:t>
+      </w:r>
+      <w:r>
+        <w:rPr>
+          <w:rFonts w:cstheme="minorHAnsi"/>
+          <w:color w:val="222222"/>
+          <w:sz w:val="22"/>
+          <w:szCs w:val="22"/>
+        </w:rPr>
+        <w:t>,</w:t>
+      </w:r>
+      <w:r>
+        <w:rPr>
+          <w:rFonts w:cstheme="minorHAnsi"/>
+          <w:color w:val="222222"/>
+          <w:sz w:val="22"/>
+          <w:szCs w:val="22"/>
+        </w:rPr>
+        <w:t xml:space="preserve"> and Enzyme for unit testing. Nodejs, Expressjs, Normalizer.js</w:t>
       </w:r>
       <w:bookmarkEnd w:id="0"/>
     </w:p>
@@ -3953,7 +4436,25 @@
           <w:sz w:val="22"/>
           <w:szCs w:val="22"/>
         </w:rPr>
-        <w:t xml:space="preserve"> Redux and Nodejs based Responsive application.</w:t>
+        <w:t xml:space="preserve"> Redux and </w:t>
+      </w:r>
+      <w:r>
+        <w:rPr>
+          <w:rFonts w:cstheme="minorHAnsi"/>
+          <w:color w:val="222222"/>
+          <w:sz w:val="22"/>
+          <w:szCs w:val="22"/>
+        </w:rPr>
+        <w:t>Nodejs-based</w:t>
+      </w:r>
+      <w:r>
+        <w:rPr>
+          <w:rFonts w:cstheme="minorHAnsi"/>
+          <w:color w:val="222222"/>
+          <w:sz w:val="22"/>
+          <w:szCs w:val="22"/>
+        </w:rPr>
+        <w:t xml:space="preserve"> Responsive application.</w:t>
       </w:r>
     </w:p>
     <w:p>
@@ -4011,7 +4512,25 @@
           <w:sz w:val="22"/>
           <w:szCs w:val="22"/>
         </w:rPr>
-        <w:t>Development of a responsive application using React-Redux and leading libraries in ecosystem like- Redux-forms, Styled Components, Normalizer.js, Prototypes, Create-React-app CLI.</w:t>
+        <w:t xml:space="preserve">Development of a responsive application using React-Redux and leading libraries in </w:t>
+      </w:r>
+      <w:r>
+        <w:rPr>
+          <w:rFonts w:cstheme="minorHAnsi"/>
+          <w:color w:val="222222"/>
+          <w:sz w:val="22"/>
+          <w:szCs w:val="22"/>
+        </w:rPr>
+        <w:t xml:space="preserve">an </w:t>
+      </w:r>
+      <w:r>
+        <w:rPr>
+          <w:rFonts w:cstheme="minorHAnsi"/>
+          <w:color w:val="222222"/>
+          <w:sz w:val="22"/>
+          <w:szCs w:val="22"/>
+        </w:rPr>
+        <w:t>ecosystem like- Redux-forms, Styled Components, Normalizer.js, Prototypes, Create-React-app CLI.</w:t>
       </w:r>
     </w:p>
     <w:p>
@@ -4063,7 +4582,34 @@
           <w:sz w:val="22"/>
           <w:szCs w:val="22"/>
         </w:rPr>
-        <w:t>Component based architecture of application to make it as scalable and reusable possible.</w:t>
+        <w:t>Component-based</w:t>
+      </w:r>
+      <w:r>
+        <w:rPr>
+          <w:rFonts w:cstheme="minorHAnsi"/>
+          <w:color w:val="222222"/>
+          <w:sz w:val="22"/>
+          <w:szCs w:val="22"/>
+        </w:rPr>
+        <w:t xml:space="preserve"> architecture of application to make it as scalable and reusable </w:t>
+      </w:r>
+      <w:r>
+        <w:rPr>
+          <w:rFonts w:cstheme="minorHAnsi"/>
+          <w:color w:val="222222"/>
+          <w:sz w:val="22"/>
+          <w:szCs w:val="22"/>
+        </w:rPr>
+        <w:t xml:space="preserve">as </w:t>
+      </w:r>
+      <w:r>
+        <w:rPr>
+          <w:rFonts w:cstheme="minorHAnsi"/>
+          <w:color w:val="222222"/>
+          <w:sz w:val="22"/>
+          <w:szCs w:val="22"/>
+        </w:rPr>
+        <w:t>possible.</w:t>
       </w:r>
     </w:p>
     <w:p>
@@ -4089,7 +4635,25 @@
           <w:sz w:val="22"/>
           <w:szCs w:val="22"/>
         </w:rPr>
-        <w:t xml:space="preserve">Tapping into newest libraries like ReduxForm and </w:t>
+        <w:t xml:space="preserve">Tapping into </w:t>
+      </w:r>
+      <w:r>
+        <w:rPr>
+          <w:rFonts w:cstheme="minorHAnsi"/>
+          <w:color w:val="222222"/>
+          <w:sz w:val="22"/>
+          <w:szCs w:val="22"/>
+        </w:rPr>
+        <w:t xml:space="preserve">the </w:t>
+      </w:r>
+      <w:r>
+        <w:rPr>
+          <w:rFonts w:cstheme="minorHAnsi"/>
+          <w:color w:val="222222"/>
+          <w:sz w:val="22"/>
+          <w:szCs w:val="22"/>
+        </w:rPr>
+        <w:t xml:space="preserve">newest libraries like ReduxForm and </w:t>
       </w:r>
       <w:r>
         <w:rPr>
@@ -4243,7 +4807,25 @@
           <w:sz w:val="22"/>
           <w:szCs w:val="22"/>
         </w:rPr>
-        <w:t>NPM, Create-React-App, React, Redux, Javascript(ES6), HTML5, redux-form, Styled-components, Lodash, Moment.js, jest and Enzyme for unit testing. Nodejs, Expressjs, Normalizer.js</w:t>
+        <w:t>NPM, Create-React-App, React, Redux, Javascript(ES6), HTML5, redux-form, Styled-components, Lodash, Moment.js, jest</w:t>
+      </w:r>
+      <w:r>
+        <w:rPr>
+          <w:rFonts w:cstheme="minorHAnsi"/>
+          <w:color w:val="222222"/>
+          <w:sz w:val="22"/>
+          <w:szCs w:val="22"/>
+        </w:rPr>
+        <w:t>,</w:t>
+      </w:r>
+      <w:r>
+        <w:rPr>
+          <w:rFonts w:cstheme="minorHAnsi"/>
+          <w:color w:val="222222"/>
+          <w:sz w:val="22"/>
+          <w:szCs w:val="22"/>
+        </w:rPr>
+        <w:t xml:space="preserve"> and Enzyme for unit testing. Nodejs, Expressjs, Normalizer.js</w:t>
       </w:r>
     </w:p>
     <w:p>
@@ -4350,7 +4932,27 @@
           <w:sz w:val="22"/>
           <w:szCs w:val="22"/>
         </w:rPr>
-        <w:t>Oldest Bank in Australia</w:t>
+        <w:t xml:space="preserve">Oldest </w:t>
+      </w:r>
+      <w:r>
+        <w:rPr>
+          <w:rFonts w:ascii="Calibri" w:eastAsia="Calibri" w:hAnsi="Calibri"/>
+          <w:b/>
+          <w:bCs/>
+          <w:sz w:val="22"/>
+          <w:szCs w:val="22"/>
+        </w:rPr>
+        <w:t>Banks</w:t>
+      </w:r>
+      <w:r>
+        <w:rPr>
+          <w:rFonts w:ascii="Calibri" w:eastAsia="Calibri" w:hAnsi="Calibri"/>
+          <w:b/>
+          <w:bCs/>
+          <w:sz w:val="22"/>
+          <w:szCs w:val="22"/>
+        </w:rPr>
+        <w:t xml:space="preserve"> in Australia</w:t>
       </w:r>
     </w:p>
     <w:p>
@@ -4390,25 +4992,79 @@
           <w:sz w:val="22"/>
           <w:szCs w:val="22"/>
         </w:rPr>
-        <w:t xml:space="preserve">Invoicing application targeting SMEs of Australia and give a value added with their account </w:t>
-      </w:r>
-      <w:r>
-        <w:rPr>
-          <w:rFonts w:cstheme="minorHAnsi"/>
-          <w:color w:val="222222"/>
-          <w:sz w:val="22"/>
-          <w:szCs w:val="22"/>
-        </w:rPr>
-        <w:t>to manage invoicing of their businesses</w:t>
-      </w:r>
-      <w:r>
-        <w:rPr>
-          <w:rFonts w:cstheme="minorHAnsi"/>
-          <w:color w:val="222222"/>
-          <w:sz w:val="22"/>
-          <w:szCs w:val="22"/>
-        </w:rPr>
-        <w:t>. React, Redux and Nodejs based Responsive application.</w:t>
+        <w:t xml:space="preserve">Invoicing application targeting SMEs of Australia and give a </w:t>
+      </w:r>
+      <w:r>
+        <w:rPr>
+          <w:rFonts w:cstheme="minorHAnsi"/>
+          <w:color w:val="222222"/>
+          <w:sz w:val="22"/>
+          <w:szCs w:val="22"/>
+        </w:rPr>
+        <w:t>value-added</w:t>
+      </w:r>
+      <w:r>
+        <w:rPr>
+          <w:rFonts w:cstheme="minorHAnsi"/>
+          <w:color w:val="222222"/>
+          <w:sz w:val="22"/>
+          <w:szCs w:val="22"/>
+        </w:rPr>
+        <w:t xml:space="preserve"> with their account </w:t>
+      </w:r>
+      <w:r>
+        <w:rPr>
+          <w:rFonts w:cstheme="minorHAnsi"/>
+          <w:color w:val="222222"/>
+          <w:sz w:val="22"/>
+          <w:szCs w:val="22"/>
+        </w:rPr>
+        <w:t xml:space="preserve">to manage </w:t>
+      </w:r>
+      <w:r>
+        <w:rPr>
+          <w:rFonts w:cstheme="minorHAnsi"/>
+          <w:color w:val="222222"/>
+          <w:sz w:val="22"/>
+          <w:szCs w:val="22"/>
+        </w:rPr>
+        <w:t>to invoice</w:t>
+      </w:r>
+      <w:r>
+        <w:rPr>
+          <w:rFonts w:cstheme="minorHAnsi"/>
+          <w:color w:val="222222"/>
+          <w:sz w:val="22"/>
+          <w:szCs w:val="22"/>
+        </w:rPr>
+        <w:t xml:space="preserve"> of their businesses</w:t>
+      </w:r>
+      <w:r>
+        <w:rPr>
+          <w:rFonts w:cstheme="minorHAnsi"/>
+          <w:color w:val="222222"/>
+          <w:sz w:val="22"/>
+          <w:szCs w:val="22"/>
+        </w:rPr>
+        <w:t xml:space="preserve">. React, Redux and </w:t>
+      </w:r>
+      <w:r>
+        <w:rPr>
+          <w:rFonts w:cstheme="minorHAnsi"/>
+          <w:color w:val="222222"/>
+          <w:sz w:val="22"/>
+          <w:szCs w:val="22"/>
+        </w:rPr>
+        <w:t>Nodejs-based</w:t>
+      </w:r>
+      <w:r>
+        <w:rPr>
+          <w:rFonts w:cstheme="minorHAnsi"/>
+          <w:color w:val="222222"/>
+          <w:sz w:val="22"/>
+          <w:szCs w:val="22"/>
+        </w:rPr>
+        <w:t xml:space="preserve"> Responsive application.</w:t>
       </w:r>
     </w:p>
     <w:p>
@@ -4464,7 +5120,43 @@
           <w:sz w:val="22"/>
           <w:szCs w:val="22"/>
         </w:rPr>
-        <w:t>Understand requirements of organization newly adopting Reactjs to demonstrate the team’s technical capability to deliver the project in time.</w:t>
+        <w:t xml:space="preserve">Understand </w:t>
+      </w:r>
+      <w:r>
+        <w:rPr>
+          <w:rFonts w:cstheme="minorHAnsi"/>
+          <w:color w:val="222222"/>
+          <w:sz w:val="22"/>
+          <w:szCs w:val="22"/>
+        </w:rPr>
+        <w:t xml:space="preserve">the </w:t>
+      </w:r>
+      <w:r>
+        <w:rPr>
+          <w:rFonts w:cstheme="minorHAnsi"/>
+          <w:color w:val="222222"/>
+          <w:sz w:val="22"/>
+          <w:szCs w:val="22"/>
+        </w:rPr>
+        <w:t xml:space="preserve">requirements of </w:t>
+      </w:r>
+      <w:r>
+        <w:rPr>
+          <w:rFonts w:cstheme="minorHAnsi"/>
+          <w:color w:val="222222"/>
+          <w:sz w:val="22"/>
+          <w:szCs w:val="22"/>
+        </w:rPr>
+        <w:t>the organization’s</w:t>
+      </w:r>
+      <w:r>
+        <w:rPr>
+          <w:rFonts w:cstheme="minorHAnsi"/>
+          <w:color w:val="222222"/>
+          <w:sz w:val="22"/>
+          <w:szCs w:val="22"/>
+        </w:rPr>
+        <w:t xml:space="preserve"> newly adopting Reactjs to demonstrate the team’s technical capability to deliver the project in time.</w:t>
       </w:r>
     </w:p>
     <w:p>
@@ -4488,7 +5180,61 @@
           <w:sz w:val="22"/>
           <w:szCs w:val="22"/>
         </w:rPr>
-        <w:t>Onboard offshore team after assessment and up skill them to for working in new project</w:t>
+        <w:t xml:space="preserve">Onboard offshore team after assessment and </w:t>
+      </w:r>
+      <w:r>
+        <w:rPr>
+          <w:rFonts w:cstheme="minorHAnsi"/>
+          <w:color w:val="222222"/>
+          <w:sz w:val="22"/>
+          <w:szCs w:val="22"/>
+        </w:rPr>
+        <w:t>up-skill</w:t>
+      </w:r>
+      <w:r>
+        <w:rPr>
+          <w:rFonts w:cstheme="minorHAnsi"/>
+          <w:color w:val="222222"/>
+          <w:sz w:val="22"/>
+          <w:szCs w:val="22"/>
+        </w:rPr>
+        <w:t xml:space="preserve"> them for working </w:t>
+      </w:r>
+      <w:r>
+        <w:rPr>
+          <w:rFonts w:cstheme="minorHAnsi"/>
+          <w:color w:val="222222"/>
+          <w:sz w:val="22"/>
+          <w:szCs w:val="22"/>
+        </w:rPr>
+        <w:t>on</w:t>
+      </w:r>
+      <w:r>
+        <w:rPr>
+          <w:rFonts w:cstheme="minorHAnsi"/>
+          <w:color w:val="222222"/>
+          <w:sz w:val="22"/>
+          <w:szCs w:val="22"/>
+        </w:rPr>
+        <w:t xml:space="preserve"> </w:t>
+      </w:r>
+      <w:r>
+        <w:rPr>
+          <w:rFonts w:cstheme="minorHAnsi"/>
+          <w:color w:val="222222"/>
+          <w:sz w:val="22"/>
+          <w:szCs w:val="22"/>
+        </w:rPr>
+        <w:t xml:space="preserve">a </w:t>
+      </w:r>
+      <w:r>
+        <w:rPr>
+          <w:rFonts w:cstheme="minorHAnsi"/>
+          <w:color w:val="222222"/>
+          <w:sz w:val="22"/>
+          <w:szCs w:val="22"/>
+        </w:rPr>
+        <w:t>new project</w:t>
       </w:r>
       <w:r>
         <w:rPr>
@@ -4521,16 +5267,52 @@
           <w:sz w:val="22"/>
           <w:szCs w:val="22"/>
         </w:rPr>
-        <w:t>Working as development lead of the project, le</w:t>
-      </w:r>
-      <w:r>
-        <w:rPr>
-          <w:rFonts w:cstheme="minorHAnsi"/>
-          <w:color w:val="222222"/>
-          <w:sz w:val="22"/>
-          <w:szCs w:val="22"/>
-        </w:rPr>
-        <w:t>ading team of offshore developers</w:t>
+        <w:t xml:space="preserve">Working as </w:t>
+      </w:r>
+      <w:r>
+        <w:rPr>
+          <w:rFonts w:cstheme="minorHAnsi"/>
+          <w:color w:val="222222"/>
+          <w:sz w:val="22"/>
+          <w:szCs w:val="22"/>
+        </w:rPr>
+        <w:t xml:space="preserve">a </w:t>
+      </w:r>
+      <w:r>
+        <w:rPr>
+          <w:rFonts w:cstheme="minorHAnsi"/>
+          <w:color w:val="222222"/>
+          <w:sz w:val="22"/>
+          <w:szCs w:val="22"/>
+        </w:rPr>
+        <w:t>development lead of the project, le</w:t>
+      </w:r>
+      <w:r>
+        <w:rPr>
+          <w:rFonts w:cstheme="minorHAnsi"/>
+          <w:color w:val="222222"/>
+          <w:sz w:val="22"/>
+          <w:szCs w:val="22"/>
+        </w:rPr>
+        <w:t xml:space="preserve">ading </w:t>
+      </w:r>
+      <w:r>
+        <w:rPr>
+          <w:rFonts w:cstheme="minorHAnsi"/>
+          <w:color w:val="222222"/>
+          <w:sz w:val="22"/>
+          <w:szCs w:val="22"/>
+        </w:rPr>
+        <w:t xml:space="preserve">a </w:t>
+      </w:r>
+      <w:r>
+        <w:rPr>
+          <w:rFonts w:cstheme="minorHAnsi"/>
+          <w:color w:val="222222"/>
+          <w:sz w:val="22"/>
+          <w:szCs w:val="22"/>
+        </w:rPr>
+        <w:t>team of offshore developers</w:t>
       </w:r>
     </w:p>
     <w:p>
@@ -4626,7 +5408,34 @@
           <w:sz w:val="22"/>
           <w:szCs w:val="22"/>
         </w:rPr>
-        <w:t>Component based architecture of application to make it as scalable and reusable possible.</w:t>
+        <w:t>Component-based</w:t>
+      </w:r>
+      <w:r>
+        <w:rPr>
+          <w:rFonts w:cstheme="minorHAnsi"/>
+          <w:color w:val="222222"/>
+          <w:sz w:val="22"/>
+          <w:szCs w:val="22"/>
+        </w:rPr>
+        <w:t xml:space="preserve"> architecture of application to make it as scalable and reusable </w:t>
+      </w:r>
+      <w:r>
+        <w:rPr>
+          <w:rFonts w:cstheme="minorHAnsi"/>
+          <w:color w:val="222222"/>
+          <w:sz w:val="22"/>
+          <w:szCs w:val="22"/>
+        </w:rPr>
+        <w:t xml:space="preserve">as </w:t>
+      </w:r>
+      <w:r>
+        <w:rPr>
+          <w:rFonts w:cstheme="minorHAnsi"/>
+          <w:color w:val="222222"/>
+          <w:sz w:val="22"/>
+          <w:szCs w:val="22"/>
+        </w:rPr>
+        <w:t>possible.</w:t>
       </w:r>
     </w:p>
     <w:p>
@@ -4649,7 +5458,25 @@
           <w:sz w:val="22"/>
           <w:szCs w:val="22"/>
         </w:rPr>
-        <w:t>Tapping into newest libr</w:t>
+        <w:t xml:space="preserve">Tapping into </w:t>
+      </w:r>
+      <w:r>
+        <w:rPr>
+          <w:rFonts w:cstheme="minorHAnsi"/>
+          <w:color w:val="222222"/>
+          <w:sz w:val="22"/>
+          <w:szCs w:val="22"/>
+        </w:rPr>
+        <w:t xml:space="preserve">the </w:t>
+      </w:r>
+      <w:r>
+        <w:rPr>
+          <w:rFonts w:cstheme="minorHAnsi"/>
+          <w:color w:val="222222"/>
+          <w:sz w:val="22"/>
+          <w:szCs w:val="22"/>
+        </w:rPr>
+        <w:t>newest libr</w:t>
       </w:r>
       <w:r>
         <w:rPr>
@@ -4727,7 +5554,25 @@
           <w:sz w:val="22"/>
           <w:szCs w:val="22"/>
         </w:rPr>
-        <w:t xml:space="preserve"> NPM, Create-React-App, React, Redux, Javascript(ES6), HTML5, redux-form, Styled-components, Lodash, Moment.js, jest and Enzyme for unit testing. Nodejs, Expressjs, Normalizer.js</w:t>
+        <w:t xml:space="preserve"> NPM, Create-React-App, React, Redux, Javascript(ES6), HTML5, redux-form, Styled-components, Lodash, Moment.js, jest</w:t>
+      </w:r>
+      <w:r>
+        <w:rPr>
+          <w:rFonts w:cstheme="minorHAnsi"/>
+          <w:color w:val="222222"/>
+          <w:sz w:val="22"/>
+          <w:szCs w:val="22"/>
+        </w:rPr>
+        <w:t>,</w:t>
+      </w:r>
+      <w:r>
+        <w:rPr>
+          <w:rFonts w:cstheme="minorHAnsi"/>
+          <w:color w:val="222222"/>
+          <w:sz w:val="22"/>
+          <w:szCs w:val="22"/>
+        </w:rPr>
+        <w:t xml:space="preserve"> and Enzyme for unit testing. Nodejs, Expressjs, Normalizer.js</w:t>
       </w:r>
     </w:p>
     <w:p>
@@ -4814,7 +5659,27 @@
           <w:sz w:val="22"/>
           <w:szCs w:val="22"/>
         </w:rPr>
-        <w:t>one of the Oldest Bank in Australia</w:t>
+        <w:t xml:space="preserve">one of the Oldest </w:t>
+      </w:r>
+      <w:r>
+        <w:rPr>
+          <w:rFonts w:ascii="Calibri" w:eastAsia="Calibri" w:hAnsi="Calibri"/>
+          <w:b/>
+          <w:bCs/>
+          <w:sz w:val="22"/>
+          <w:szCs w:val="22"/>
+        </w:rPr>
+        <w:t>Banks</w:t>
+      </w:r>
+      <w:r>
+        <w:rPr>
+          <w:rFonts w:ascii="Calibri" w:eastAsia="Calibri" w:hAnsi="Calibri"/>
+          <w:b/>
+          <w:bCs/>
+          <w:sz w:val="22"/>
+          <w:szCs w:val="22"/>
+        </w:rPr>
+        <w:t xml:space="preserve"> in Australia</w:t>
       </w:r>
     </w:p>
     <w:p>
@@ -4856,7 +5721,34 @@
           <w:sz w:val="22"/>
           <w:szCs w:val="22"/>
         </w:rPr>
-        <w:t>Project is to develop a portal for the bank, which takes care of managing risk calculation related to clients as a customer or organizations.</w:t>
+        <w:t>The project</w:t>
+      </w:r>
+      <w:r>
+        <w:rPr>
+          <w:rFonts w:cstheme="minorHAnsi"/>
+          <w:color w:val="222222"/>
+          <w:sz w:val="22"/>
+          <w:szCs w:val="22"/>
+        </w:rPr>
+        <w:t xml:space="preserve"> is to develop a portal for the bank, which takes care of managing risk </w:t>
+      </w:r>
+      <w:r>
+        <w:rPr>
+          <w:rFonts w:cstheme="minorHAnsi"/>
+          <w:color w:val="222222"/>
+          <w:sz w:val="22"/>
+          <w:szCs w:val="22"/>
+        </w:rPr>
+        <w:t>calculations</w:t>
+      </w:r>
+      <w:r>
+        <w:rPr>
+          <w:rFonts w:cstheme="minorHAnsi"/>
+          <w:color w:val="222222"/>
+          <w:sz w:val="22"/>
+          <w:szCs w:val="22"/>
+        </w:rPr>
+        <w:t xml:space="preserve"> related to clients as a customer or organizations.</w:t>
       </w:r>
     </w:p>
     <w:p>
@@ -4914,7 +5806,25 @@
           <w:sz w:val="22"/>
           <w:szCs w:val="22"/>
         </w:rPr>
-        <w:t xml:space="preserve">Leading team of 20 developers at offshore and co-ordination with onsite team to </w:t>
+        <w:t xml:space="preserve">Leading team of 20 developers offshore and co-ordination with </w:t>
+      </w:r>
+      <w:r>
+        <w:rPr>
+          <w:rFonts w:cstheme="minorHAnsi"/>
+          <w:color w:val="222222"/>
+          <w:sz w:val="22"/>
+          <w:szCs w:val="22"/>
+        </w:rPr>
+        <w:t xml:space="preserve">the </w:t>
+      </w:r>
+      <w:r>
+        <w:rPr>
+          <w:rFonts w:cstheme="minorHAnsi"/>
+          <w:color w:val="222222"/>
+          <w:sz w:val="22"/>
+          <w:szCs w:val="22"/>
+        </w:rPr>
+        <w:t xml:space="preserve">onsite team to </w:t>
       </w:r>
       <w:r>
         <w:rPr>
@@ -4958,7 +5868,52 @@
           <w:sz w:val="22"/>
           <w:szCs w:val="22"/>
         </w:rPr>
-        <w:t>Development of the application using Angular-cli, Angular4, Typescript and ngx-bootstrap to design component-based application</w:t>
+        <w:t>Development of the application using Angular-</w:t>
+      </w:r>
+      <w:r>
+        <w:rPr>
+          <w:rFonts w:cstheme="minorHAnsi"/>
+          <w:color w:val="222222"/>
+          <w:sz w:val="22"/>
+          <w:szCs w:val="22"/>
+        </w:rPr>
+        <w:t>CLI</w:t>
+      </w:r>
+      <w:r>
+        <w:rPr>
+          <w:rFonts w:cstheme="minorHAnsi"/>
+          <w:color w:val="222222"/>
+          <w:sz w:val="22"/>
+          <w:szCs w:val="22"/>
+        </w:rPr>
+        <w:t>, Angular4, Typescript</w:t>
+      </w:r>
+      <w:r>
+        <w:rPr>
+          <w:rFonts w:cstheme="minorHAnsi"/>
+          <w:color w:val="222222"/>
+          <w:sz w:val="22"/>
+          <w:szCs w:val="22"/>
+        </w:rPr>
+        <w:t>,</w:t>
+      </w:r>
+      <w:r>
+        <w:rPr>
+          <w:rFonts w:cstheme="minorHAnsi"/>
+          <w:color w:val="222222"/>
+          <w:sz w:val="22"/>
+          <w:szCs w:val="22"/>
+        </w:rPr>
+        <w:t xml:space="preserve"> and ngx-bootstrap to design component-based </w:t>
+      </w:r>
+      <w:r>
+        <w:rPr>
+          <w:rFonts w:cstheme="minorHAnsi"/>
+          <w:color w:val="222222"/>
+          <w:sz w:val="22"/>
+          <w:szCs w:val="22"/>
+        </w:rPr>
+        <w:t>applications</w:t>
       </w:r>
       <w:r>
         <w:rPr>
@@ -4993,7 +5948,25 @@
           <w:sz w:val="22"/>
           <w:szCs w:val="22"/>
         </w:rPr>
-        <w:t>Developed different reusable components and used it in different parts of the application.</w:t>
+        <w:t xml:space="preserve">Developed different reusable components and used </w:t>
+      </w:r>
+      <w:r>
+        <w:rPr>
+          <w:rFonts w:cstheme="minorHAnsi"/>
+          <w:color w:val="222222"/>
+          <w:sz w:val="22"/>
+          <w:szCs w:val="22"/>
+        </w:rPr>
+        <w:t>them</w:t>
+      </w:r>
+      <w:r>
+        <w:rPr>
+          <w:rFonts w:cstheme="minorHAnsi"/>
+          <w:color w:val="222222"/>
+          <w:sz w:val="22"/>
+          <w:szCs w:val="22"/>
+        </w:rPr>
+        <w:t xml:space="preserve"> in different parts of the application.</w:t>
       </w:r>
     </w:p>
     <w:p>
@@ -5019,7 +5992,25 @@
           <w:sz w:val="22"/>
           <w:szCs w:val="22"/>
         </w:rPr>
-        <w:t>Use of core concepts like passing data between components, services, directives, pipes, and templates to make application out of reusable components.</w:t>
+        <w:t xml:space="preserve">Use of core concepts like passing data between components, services, directives, pipes, and templates to make </w:t>
+      </w:r>
+      <w:r>
+        <w:rPr>
+          <w:rFonts w:cstheme="minorHAnsi"/>
+          <w:color w:val="222222"/>
+          <w:sz w:val="22"/>
+          <w:szCs w:val="22"/>
+        </w:rPr>
+        <w:t xml:space="preserve">an </w:t>
+      </w:r>
+      <w:r>
+        <w:rPr>
+          <w:rFonts w:cstheme="minorHAnsi"/>
+          <w:color w:val="222222"/>
+          <w:sz w:val="22"/>
+          <w:szCs w:val="22"/>
+        </w:rPr>
+        <w:t>application out of reusable components.</w:t>
       </w:r>
     </w:p>
     <w:p>
@@ -5045,7 +6036,25 @@
           <w:sz w:val="22"/>
           <w:szCs w:val="22"/>
         </w:rPr>
-        <w:t>Use of observables and subscribing to deal with asynchronous request.</w:t>
+        <w:t xml:space="preserve">Use of observables and subscribing to deal with </w:t>
+      </w:r>
+      <w:r>
+        <w:rPr>
+          <w:rFonts w:cstheme="minorHAnsi"/>
+          <w:color w:val="222222"/>
+          <w:sz w:val="22"/>
+          <w:szCs w:val="22"/>
+        </w:rPr>
+        <w:t xml:space="preserve">the </w:t>
+      </w:r>
+      <w:r>
+        <w:rPr>
+          <w:rFonts w:cstheme="minorHAnsi"/>
+          <w:color w:val="222222"/>
+          <w:sz w:val="22"/>
+          <w:szCs w:val="22"/>
+        </w:rPr>
+        <w:t>asynchronous request.</w:t>
       </w:r>
     </w:p>
     <w:p>
@@ -5071,7 +6080,43 @@
           <w:sz w:val="22"/>
           <w:szCs w:val="22"/>
         </w:rPr>
-        <w:t>Used several new features like reactive Form of Angular2, one ways data binding, two-way data binding, View Child and passing data between components.</w:t>
+        <w:t xml:space="preserve">Used several new features like reactive Form of Angular2, </w:t>
+      </w:r>
+      <w:r>
+        <w:rPr>
+          <w:rFonts w:cstheme="minorHAnsi"/>
+          <w:color w:val="222222"/>
+          <w:sz w:val="22"/>
+          <w:szCs w:val="22"/>
+        </w:rPr>
+        <w:t>one-way</w:t>
+      </w:r>
+      <w:r>
+        <w:rPr>
+          <w:rFonts w:cstheme="minorHAnsi"/>
+          <w:color w:val="222222"/>
+          <w:sz w:val="22"/>
+          <w:szCs w:val="22"/>
+        </w:rPr>
+        <w:t xml:space="preserve"> data binding, two-way data binding, View Child</w:t>
+      </w:r>
+      <w:r>
+        <w:rPr>
+          <w:rFonts w:cstheme="minorHAnsi"/>
+          <w:color w:val="222222"/>
+          <w:sz w:val="22"/>
+          <w:szCs w:val="22"/>
+        </w:rPr>
+        <w:t>,</w:t>
+      </w:r>
+      <w:r>
+        <w:rPr>
+          <w:rFonts w:cstheme="minorHAnsi"/>
+          <w:color w:val="222222"/>
+          <w:sz w:val="22"/>
+          <w:szCs w:val="22"/>
+        </w:rPr>
+        <w:t xml:space="preserve"> and passing data between components.</w:t>
       </w:r>
     </w:p>
     <w:p>
@@ -5280,7 +6325,142 @@
           <w:sz w:val="22"/>
           <w:szCs w:val="22"/>
         </w:rPr>
-        <w:t>Project was to enhance the performance of already build project by third party company. A crew management portal of US based leading airlines company. Portal is for crew members of airlines where they could login with their credentials and see all the details, assignment and alerts related to them. Also, they can see the details of flights and their assignments to flights and manage their time accordingly.</w:t>
+        <w:t>The p</w:t>
+      </w:r>
+      <w:r>
+        <w:rPr>
+          <w:rFonts w:cstheme="minorHAnsi"/>
+          <w:color w:val="222222"/>
+          <w:sz w:val="22"/>
+          <w:szCs w:val="22"/>
+        </w:rPr>
+        <w:t xml:space="preserve">roject was to enhance the performance of </w:t>
+      </w:r>
+      <w:r>
+        <w:rPr>
+          <w:rFonts w:cstheme="minorHAnsi"/>
+          <w:color w:val="222222"/>
+          <w:sz w:val="22"/>
+          <w:szCs w:val="22"/>
+        </w:rPr>
+        <w:t xml:space="preserve">an </w:t>
+      </w:r>
+      <w:r>
+        <w:rPr>
+          <w:rFonts w:cstheme="minorHAnsi"/>
+          <w:color w:val="222222"/>
+          <w:sz w:val="22"/>
+          <w:szCs w:val="22"/>
+        </w:rPr>
+        <w:t xml:space="preserve">already </w:t>
+      </w:r>
+      <w:r>
+        <w:rPr>
+          <w:rFonts w:cstheme="minorHAnsi"/>
+          <w:color w:val="222222"/>
+          <w:sz w:val="22"/>
+          <w:szCs w:val="22"/>
+        </w:rPr>
+        <w:t>built</w:t>
+      </w:r>
+      <w:r>
+        <w:rPr>
+          <w:rFonts w:cstheme="minorHAnsi"/>
+          <w:color w:val="222222"/>
+          <w:sz w:val="22"/>
+          <w:szCs w:val="22"/>
+        </w:rPr>
+        <w:t xml:space="preserve"> project by </w:t>
+      </w:r>
+      <w:r>
+        <w:rPr>
+          <w:rFonts w:cstheme="minorHAnsi"/>
+          <w:color w:val="222222"/>
+          <w:sz w:val="22"/>
+          <w:szCs w:val="22"/>
+        </w:rPr>
+        <w:t>a third-party</w:t>
+      </w:r>
+      <w:r>
+        <w:rPr>
+          <w:rFonts w:cstheme="minorHAnsi"/>
+          <w:color w:val="222222"/>
+          <w:sz w:val="22"/>
+          <w:szCs w:val="22"/>
+        </w:rPr>
+        <w:t xml:space="preserve"> company. A crew management portal of </w:t>
+      </w:r>
+      <w:r>
+        <w:rPr>
+          <w:rFonts w:cstheme="minorHAnsi"/>
+          <w:color w:val="222222"/>
+          <w:sz w:val="22"/>
+          <w:szCs w:val="22"/>
+        </w:rPr>
+        <w:t>a US-based</w:t>
+      </w:r>
+      <w:r>
+        <w:rPr>
+          <w:rFonts w:cstheme="minorHAnsi"/>
+          <w:color w:val="222222"/>
+          <w:sz w:val="22"/>
+          <w:szCs w:val="22"/>
+        </w:rPr>
+        <w:t xml:space="preserve"> leading </w:t>
+      </w:r>
+      <w:r>
+        <w:rPr>
+          <w:rFonts w:cstheme="minorHAnsi"/>
+          <w:color w:val="222222"/>
+          <w:sz w:val="22"/>
+          <w:szCs w:val="22"/>
+        </w:rPr>
+        <w:t>airline</w:t>
+      </w:r>
+      <w:r>
+        <w:rPr>
+          <w:rFonts w:cstheme="minorHAnsi"/>
+          <w:color w:val="222222"/>
+          <w:sz w:val="22"/>
+          <w:szCs w:val="22"/>
+        </w:rPr>
+        <w:t xml:space="preserve"> company. Portal is for crew members of airlines where they could </w:t>
+      </w:r>
+      <w:r>
+        <w:rPr>
+          <w:rFonts w:cstheme="minorHAnsi"/>
+          <w:color w:val="222222"/>
+          <w:sz w:val="22"/>
+          <w:szCs w:val="22"/>
+        </w:rPr>
+        <w:t>log in</w:t>
+      </w:r>
+      <w:r>
+        <w:rPr>
+          <w:rFonts w:cstheme="minorHAnsi"/>
+          <w:color w:val="222222"/>
+          <w:sz w:val="22"/>
+          <w:szCs w:val="22"/>
+        </w:rPr>
+        <w:t xml:space="preserve"> with their credentials and see all the details, </w:t>
+      </w:r>
+      <w:r>
+        <w:rPr>
+          <w:rFonts w:cstheme="minorHAnsi"/>
+          <w:color w:val="222222"/>
+          <w:sz w:val="22"/>
+          <w:szCs w:val="22"/>
+        </w:rPr>
+        <w:t>assignments,</w:t>
+      </w:r>
+      <w:r>
+        <w:rPr>
+          <w:rFonts w:cstheme="minorHAnsi"/>
+          <w:color w:val="222222"/>
+          <w:sz w:val="22"/>
+          <w:szCs w:val="22"/>
+        </w:rPr>
+        <w:t xml:space="preserve"> and alerts related to them. Also, they can see the details of flights and their assignments to flights and manage their time accordingly.</w:t>
       </w:r>
     </w:p>
     <w:p>
@@ -5337,7 +6517,25 @@
           <w:sz w:val="22"/>
           <w:szCs w:val="22"/>
         </w:rPr>
-        <w:t xml:space="preserve">Application had serious performance issues because of angular watchers going out of control with large data tables in application and not good module structuring. </w:t>
+        <w:t xml:space="preserve">Application had serious performance issues because of angular watchers going out of control with large data tables in </w:t>
+      </w:r>
+      <w:r>
+        <w:rPr>
+          <w:rFonts w:cstheme="minorHAnsi"/>
+          <w:color w:val="222222"/>
+          <w:sz w:val="22"/>
+          <w:szCs w:val="22"/>
+        </w:rPr>
+        <w:t xml:space="preserve">the </w:t>
+      </w:r>
+      <w:r>
+        <w:rPr>
+          <w:rFonts w:cstheme="minorHAnsi"/>
+          <w:color w:val="222222"/>
+          <w:sz w:val="22"/>
+          <w:szCs w:val="22"/>
+        </w:rPr>
+        <w:t xml:space="preserve">application and not good module structuring. </w:t>
       </w:r>
     </w:p>
     <w:p>
@@ -5362,7 +6560,25 @@
           <w:sz w:val="22"/>
           <w:szCs w:val="22"/>
         </w:rPr>
-        <w:t xml:space="preserve">Performance of application is measured using chrome profiler and Batarang. </w:t>
+        <w:t xml:space="preserve">Performance of </w:t>
+      </w:r>
+      <w:r>
+        <w:rPr>
+          <w:rFonts w:cstheme="minorHAnsi"/>
+          <w:color w:val="222222"/>
+          <w:sz w:val="22"/>
+          <w:szCs w:val="22"/>
+        </w:rPr>
+        <w:t xml:space="preserve">an </w:t>
+      </w:r>
+      <w:r>
+        <w:rPr>
+          <w:rFonts w:cstheme="minorHAnsi"/>
+          <w:color w:val="222222"/>
+          <w:sz w:val="22"/>
+          <w:szCs w:val="22"/>
+        </w:rPr>
+        <w:t xml:space="preserve">application is measured using chrome profiler and Batarang. </w:t>
       </w:r>
     </w:p>
     <w:p>
@@ -5859,7 +7075,7 @@
           <w:sz w:val="22"/>
           <w:szCs w:val="22"/>
         </w:rPr>
-        <w:t>I hereby declare that the above-mentioned statements made by me are true and correct to the best of my knowledge.</w:t>
+        <w:t>I hereby declare that the above-mentioned statements made me are true and correct to the best of my knowledge.</w:t>
       </w:r>
     </w:p>
     <w:p>
@@ -5899,7 +7115,7 @@
           <w:rFonts w:ascii="Times New Roman" w:hAnsi="Times New Roman"/>
           <w:b/>
         </w:rPr>
-        <w:t>Place: Sydney</w:t>
+        <w:t xml:space="preserve">Place: </w:t>
       </w:r>
       <w:r>
         <w:rPr>
@@ -5924,9 +7140,9 @@
       </w:r>
     </w:p>
     <w:sectPr>
-      <w:footerReference w:type="even" r:id="rId9"/>
-      <w:footerReference w:type="default" r:id="rId10"/>
-      <w:headerReference w:type="first" r:id="rId11"/>
+      <w:footerReference w:type="even" r:id="rId10"/>
+      <w:footerReference w:type="default" r:id="rId11"/>
+      <w:headerReference w:type="first" r:id="rId12"/>
       <w:pgSz w:w="11906" w:h="16838"/>
       <w:pgMar w:top="720" w:right="720" w:bottom="720" w:left="720" w:header="459" w:footer="709" w:gutter="0"/>
       <w:cols w:space="708"/>
@@ -6848,6 +8064,119 @@
     </w:lvl>
   </w:abstractNum>
   <w:abstractNum w:abstractNumId="15" w15:restartNumberingAfterBreak="0">
+    <w:nsid w:val="1D271EA2"/>
+    <w:multiLevelType w:val="multilevel"/>
+    <w:tmpl w:val="0C090021"/>
+    <w:lvl w:ilvl="0">
+      <w:start w:val="1"/>
+      <w:numFmt w:val="bullet"/>
+      <w:lvlText w:val=""/>
+      <w:lvlJc w:val="left"/>
+      <w:pPr>
+        <w:ind w:left="360" w:hanging="360"/>
+      </w:pPr>
+      <w:rPr>
+        <w:rFonts w:ascii="Wingdings" w:hAnsi="Wingdings" w:hint="default"/>
+      </w:rPr>
+    </w:lvl>
+    <w:lvl w:ilvl="1">
+      <w:start w:val="1"/>
+      <w:numFmt w:val="bullet"/>
+      <w:lvlText w:val=""/>
+      <w:lvlJc w:val="left"/>
+      <w:pPr>
+        <w:ind w:left="720" w:hanging="360"/>
+      </w:pPr>
+      <w:rPr>
+        <w:rFonts w:ascii="Wingdings" w:hAnsi="Wingdings" w:hint="default"/>
+      </w:rPr>
+    </w:lvl>
+    <w:lvl w:ilvl="2">
+      <w:start w:val="1"/>
+      <w:numFmt w:val="bullet"/>
+      <w:lvlText w:val=""/>
+      <w:lvlJc w:val="left"/>
+      <w:pPr>
+        <w:ind w:left="1080" w:hanging="360"/>
+      </w:pPr>
+      <w:rPr>
+        <w:rFonts w:ascii="Wingdings" w:hAnsi="Wingdings" w:hint="default"/>
+      </w:rPr>
+    </w:lvl>
+    <w:lvl w:ilvl="3">
+      <w:start w:val="1"/>
+      <w:numFmt w:val="bullet"/>
+      <w:lvlText w:val=""/>
+      <w:lvlJc w:val="left"/>
+      <w:pPr>
+        <w:ind w:left="1440" w:hanging="360"/>
+      </w:pPr>
+      <w:rPr>
+        <w:rFonts w:ascii="Symbol" w:hAnsi="Symbol" w:hint="default"/>
+      </w:rPr>
+    </w:lvl>
+    <w:lvl w:ilvl="4">
+      <w:start w:val="1"/>
+      <w:numFmt w:val="bullet"/>
+      <w:lvlText w:val=""/>
+      <w:lvlJc w:val="left"/>
+      <w:pPr>
+        <w:ind w:left="1800" w:hanging="360"/>
+      </w:pPr>
+      <w:rPr>
+        <w:rFonts w:ascii="Symbol" w:hAnsi="Symbol" w:hint="default"/>
+      </w:rPr>
+    </w:lvl>
+    <w:lvl w:ilvl="5">
+      <w:start w:val="1"/>
+      <w:numFmt w:val="bullet"/>
+      <w:lvlText w:val=""/>
+      <w:lvlJc w:val="left"/>
+      <w:pPr>
+        <w:ind w:left="2160" w:hanging="360"/>
+      </w:pPr>
+      <w:rPr>
+        <w:rFonts w:ascii="Wingdings" w:hAnsi="Wingdings" w:hint="default"/>
+      </w:rPr>
+    </w:lvl>
+    <w:lvl w:ilvl="6">
+      <w:start w:val="1"/>
+      <w:numFmt w:val="bullet"/>
+      <w:lvlText w:val=""/>
+      <w:lvlJc w:val="left"/>
+      <w:pPr>
+        <w:ind w:left="2520" w:hanging="360"/>
+      </w:pPr>
+      <w:rPr>
+        <w:rFonts w:ascii="Wingdings" w:hAnsi="Wingdings" w:hint="default"/>
+      </w:rPr>
+    </w:lvl>
+    <w:lvl w:ilvl="7">
+      <w:start w:val="1"/>
+      <w:numFmt w:val="bullet"/>
+      <w:lvlText w:val=""/>
+      <w:lvlJc w:val="left"/>
+      <w:pPr>
+        <w:ind w:left="2880" w:hanging="360"/>
+      </w:pPr>
+      <w:rPr>
+        <w:rFonts w:ascii="Symbol" w:hAnsi="Symbol" w:hint="default"/>
+      </w:rPr>
+    </w:lvl>
+    <w:lvl w:ilvl="8">
+      <w:start w:val="1"/>
+      <w:numFmt w:val="bullet"/>
+      <w:lvlText w:val=""/>
+      <w:lvlJc w:val="left"/>
+      <w:pPr>
+        <w:ind w:left="3240" w:hanging="360"/>
+      </w:pPr>
+      <w:rPr>
+        <w:rFonts w:ascii="Symbol" w:hAnsi="Symbol" w:hint="default"/>
+      </w:rPr>
+    </w:lvl>
+  </w:abstractNum>
+  <w:abstractNum w:abstractNumId="16" w15:restartNumberingAfterBreak="0">
     <w:nsid w:val="1E2A6310"/>
     <w:multiLevelType w:val="hybridMultilevel"/>
     <w:tmpl w:val="B254D790"/>
@@ -6961,7 +8290,7 @@
       </w:rPr>
     </w:lvl>
   </w:abstractNum>
-  <w:abstractNum w:abstractNumId="16" w15:restartNumberingAfterBreak="0">
+  <w:abstractNum w:abstractNumId="17" w15:restartNumberingAfterBreak="0">
     <w:nsid w:val="22391A45"/>
     <w:multiLevelType w:val="multilevel"/>
     <w:tmpl w:val="CECCF600"/>
@@ -7074,7 +8403,7 @@
       </w:rPr>
     </w:lvl>
   </w:abstractNum>
-  <w:abstractNum w:abstractNumId="17" w15:restartNumberingAfterBreak="0">
+  <w:abstractNum w:abstractNumId="18" w15:restartNumberingAfterBreak="0">
     <w:nsid w:val="2D280725"/>
     <w:multiLevelType w:val="hybridMultilevel"/>
     <w:tmpl w:val="6FC42684"/>
@@ -7187,7 +8516,7 @@
       </w:rPr>
     </w:lvl>
   </w:abstractNum>
-  <w:abstractNum w:abstractNumId="18" w15:restartNumberingAfterBreak="0">
+  <w:abstractNum w:abstractNumId="19" w15:restartNumberingAfterBreak="0">
     <w:nsid w:val="2D776226"/>
     <w:multiLevelType w:val="hybridMultilevel"/>
     <w:tmpl w:val="52669166"/>
@@ -7300,7 +8629,7 @@
       </w:rPr>
     </w:lvl>
   </w:abstractNum>
-  <w:abstractNum w:abstractNumId="19" w15:restartNumberingAfterBreak="0">
+  <w:abstractNum w:abstractNumId="20" w15:restartNumberingAfterBreak="0">
     <w:nsid w:val="2F173E1E"/>
     <w:multiLevelType w:val="hybridMultilevel"/>
     <w:tmpl w:val="8C74DB70"/>
@@ -7413,7 +8742,7 @@
       </w:rPr>
     </w:lvl>
   </w:abstractNum>
-  <w:abstractNum w:abstractNumId="20" w15:restartNumberingAfterBreak="0">
+  <w:abstractNum w:abstractNumId="21" w15:restartNumberingAfterBreak="0">
     <w:nsid w:val="308E7650"/>
     <w:multiLevelType w:val="hybridMultilevel"/>
     <w:tmpl w:val="475291BA"/>
@@ -7499,7 +8828,7 @@
       </w:pPr>
     </w:lvl>
   </w:abstractNum>
-  <w:abstractNum w:abstractNumId="21" w15:restartNumberingAfterBreak="0">
+  <w:abstractNum w:abstractNumId="22" w15:restartNumberingAfterBreak="0">
     <w:nsid w:val="396F25B9"/>
     <w:multiLevelType w:val="hybridMultilevel"/>
     <w:tmpl w:val="B4583A56"/>
@@ -7612,7 +8941,7 @@
       </w:rPr>
     </w:lvl>
   </w:abstractNum>
-  <w:abstractNum w:abstractNumId="22" w15:restartNumberingAfterBreak="0">
+  <w:abstractNum w:abstractNumId="23" w15:restartNumberingAfterBreak="0">
     <w:nsid w:val="3A5E740B"/>
     <w:multiLevelType w:val="hybridMultilevel"/>
     <w:tmpl w:val="5E9E3876"/>
@@ -7725,7 +9054,7 @@
       </w:rPr>
     </w:lvl>
   </w:abstractNum>
-  <w:abstractNum w:abstractNumId="23" w15:restartNumberingAfterBreak="0">
+  <w:abstractNum w:abstractNumId="24" w15:restartNumberingAfterBreak="0">
     <w:nsid w:val="3CF123EA"/>
     <w:multiLevelType w:val="hybridMultilevel"/>
     <w:tmpl w:val="23DE4D94"/>
@@ -7838,7 +9167,7 @@
       </w:rPr>
     </w:lvl>
   </w:abstractNum>
-  <w:abstractNum w:abstractNumId="24" w15:restartNumberingAfterBreak="0">
+  <w:abstractNum w:abstractNumId="25" w15:restartNumberingAfterBreak="0">
     <w:nsid w:val="44621E0F"/>
     <w:multiLevelType w:val="hybridMultilevel"/>
     <w:tmpl w:val="1B68C802"/>
@@ -7951,7 +9280,7 @@
       </w:rPr>
     </w:lvl>
   </w:abstractNum>
-  <w:abstractNum w:abstractNumId="25" w15:restartNumberingAfterBreak="0">
+  <w:abstractNum w:abstractNumId="26" w15:restartNumberingAfterBreak="0">
     <w:nsid w:val="4594751B"/>
     <w:multiLevelType w:val="hybridMultilevel"/>
     <w:tmpl w:val="DF4ABF96"/>
@@ -8064,7 +9393,7 @@
       </w:rPr>
     </w:lvl>
   </w:abstractNum>
-  <w:abstractNum w:abstractNumId="26" w15:restartNumberingAfterBreak="0">
+  <w:abstractNum w:abstractNumId="27" w15:restartNumberingAfterBreak="0">
     <w:nsid w:val="466C6E08"/>
     <w:multiLevelType w:val="hybridMultilevel"/>
     <w:tmpl w:val="BC662498"/>
@@ -8177,7 +9506,120 @@
       </w:rPr>
     </w:lvl>
   </w:abstractNum>
-  <w:abstractNum w:abstractNumId="27" w15:restartNumberingAfterBreak="0">
+  <w:abstractNum w:abstractNumId="28" w15:restartNumberingAfterBreak="0">
+    <w:nsid w:val="483E404A"/>
+    <w:multiLevelType w:val="multilevel"/>
+    <w:tmpl w:val="0C090021"/>
+    <w:lvl w:ilvl="0">
+      <w:start w:val="1"/>
+      <w:numFmt w:val="bullet"/>
+      <w:lvlText w:val=""/>
+      <w:lvlJc w:val="left"/>
+      <w:pPr>
+        <w:ind w:left="360" w:hanging="360"/>
+      </w:pPr>
+      <w:rPr>
+        <w:rFonts w:ascii="Wingdings" w:hAnsi="Wingdings" w:hint="default"/>
+      </w:rPr>
+    </w:lvl>
+    <w:lvl w:ilvl="1">
+      <w:start w:val="1"/>
+      <w:numFmt w:val="bullet"/>
+      <w:lvlText w:val=""/>
+      <w:lvlJc w:val="left"/>
+      <w:pPr>
+        <w:ind w:left="720" w:hanging="360"/>
+      </w:pPr>
+      <w:rPr>
+        <w:rFonts w:ascii="Wingdings" w:hAnsi="Wingdings" w:hint="default"/>
+      </w:rPr>
+    </w:lvl>
+    <w:lvl w:ilvl="2">
+      <w:start w:val="1"/>
+      <w:numFmt w:val="bullet"/>
+      <w:lvlText w:val=""/>
+      <w:lvlJc w:val="left"/>
+      <w:pPr>
+        <w:ind w:left="1080" w:hanging="360"/>
+      </w:pPr>
+      <w:rPr>
+        <w:rFonts w:ascii="Wingdings" w:hAnsi="Wingdings" w:hint="default"/>
+      </w:rPr>
+    </w:lvl>
+    <w:lvl w:ilvl="3">
+      <w:start w:val="1"/>
+      <w:numFmt w:val="bullet"/>
+      <w:lvlText w:val=""/>
+      <w:lvlJc w:val="left"/>
+      <w:pPr>
+        <w:ind w:left="1440" w:hanging="360"/>
+      </w:pPr>
+      <w:rPr>
+        <w:rFonts w:ascii="Symbol" w:hAnsi="Symbol" w:hint="default"/>
+      </w:rPr>
+    </w:lvl>
+    <w:lvl w:ilvl="4">
+      <w:start w:val="1"/>
+      <w:numFmt w:val="bullet"/>
+      <w:lvlText w:val=""/>
+      <w:lvlJc w:val="left"/>
+      <w:pPr>
+        <w:ind w:left="1800" w:hanging="360"/>
+      </w:pPr>
+      <w:rPr>
+        <w:rFonts w:ascii="Symbol" w:hAnsi="Symbol" w:hint="default"/>
+      </w:rPr>
+    </w:lvl>
+    <w:lvl w:ilvl="5">
+      <w:start w:val="1"/>
+      <w:numFmt w:val="bullet"/>
+      <w:lvlText w:val=""/>
+      <w:lvlJc w:val="left"/>
+      <w:pPr>
+        <w:ind w:left="2160" w:hanging="360"/>
+      </w:pPr>
+      <w:rPr>
+        <w:rFonts w:ascii="Wingdings" w:hAnsi="Wingdings" w:hint="default"/>
+      </w:rPr>
+    </w:lvl>
+    <w:lvl w:ilvl="6">
+      <w:start w:val="1"/>
+      <w:numFmt w:val="bullet"/>
+      <w:lvlText w:val=""/>
+      <w:lvlJc w:val="left"/>
+      <w:pPr>
+        <w:ind w:left="2520" w:hanging="360"/>
+      </w:pPr>
+      <w:rPr>
+        <w:rFonts w:ascii="Wingdings" w:hAnsi="Wingdings" w:hint="default"/>
+      </w:rPr>
+    </w:lvl>
+    <w:lvl w:ilvl="7">
+      <w:start w:val="1"/>
+      <w:numFmt w:val="bullet"/>
+      <w:lvlText w:val=""/>
+      <w:lvlJc w:val="left"/>
+      <w:pPr>
+        <w:ind w:left="2880" w:hanging="360"/>
+      </w:pPr>
+      <w:rPr>
+        <w:rFonts w:ascii="Symbol" w:hAnsi="Symbol" w:hint="default"/>
+      </w:rPr>
+    </w:lvl>
+    <w:lvl w:ilvl="8">
+      <w:start w:val="1"/>
+      <w:numFmt w:val="bullet"/>
+      <w:lvlText w:val=""/>
+      <w:lvlJc w:val="left"/>
+      <w:pPr>
+        <w:ind w:left="3240" w:hanging="360"/>
+      </w:pPr>
+      <w:rPr>
+        <w:rFonts w:ascii="Symbol" w:hAnsi="Symbol" w:hint="default"/>
+      </w:rPr>
+    </w:lvl>
+  </w:abstractNum>
+  <w:abstractNum w:abstractNumId="29" w15:restartNumberingAfterBreak="0">
     <w:nsid w:val="52990744"/>
     <w:multiLevelType w:val="hybridMultilevel"/>
     <w:tmpl w:val="C700DF56"/>
@@ -8290,7 +9732,7 @@
       </w:rPr>
     </w:lvl>
   </w:abstractNum>
-  <w:abstractNum w:abstractNumId="28" w15:restartNumberingAfterBreak="0">
+  <w:abstractNum w:abstractNumId="30" w15:restartNumberingAfterBreak="0">
     <w:nsid w:val="564B4132"/>
     <w:multiLevelType w:val="hybridMultilevel"/>
     <w:tmpl w:val="CECCF600"/>
@@ -8403,7 +9845,7 @@
       </w:rPr>
     </w:lvl>
   </w:abstractNum>
-  <w:abstractNum w:abstractNumId="29" w15:restartNumberingAfterBreak="0">
+  <w:abstractNum w:abstractNumId="31" w15:restartNumberingAfterBreak="0">
     <w:nsid w:val="5A232D72"/>
     <w:multiLevelType w:val="hybridMultilevel"/>
     <w:tmpl w:val="5B8A1F2E"/>
@@ -8516,7 +9958,7 @@
       </w:rPr>
     </w:lvl>
   </w:abstractNum>
-  <w:abstractNum w:abstractNumId="30" w15:restartNumberingAfterBreak="0">
+  <w:abstractNum w:abstractNumId="32" w15:restartNumberingAfterBreak="0">
     <w:nsid w:val="5A9B39B1"/>
     <w:multiLevelType w:val="hybridMultilevel"/>
     <w:tmpl w:val="17C2B722"/>
@@ -8629,7 +10071,7 @@
       </w:rPr>
     </w:lvl>
   </w:abstractNum>
-  <w:abstractNum w:abstractNumId="31" w15:restartNumberingAfterBreak="0">
+  <w:abstractNum w:abstractNumId="33" w15:restartNumberingAfterBreak="0">
     <w:nsid w:val="5E110BA4"/>
     <w:multiLevelType w:val="hybridMultilevel"/>
     <w:tmpl w:val="683C64D2"/>
@@ -8742,7 +10184,7 @@
       </w:rPr>
     </w:lvl>
   </w:abstractNum>
-  <w:abstractNum w:abstractNumId="32" w15:restartNumberingAfterBreak="0">
+  <w:abstractNum w:abstractNumId="34" w15:restartNumberingAfterBreak="0">
     <w:nsid w:val="65257785"/>
     <w:multiLevelType w:val="hybridMultilevel"/>
     <w:tmpl w:val="F33E59DC"/>
@@ -8855,7 +10297,7 @@
       </w:rPr>
     </w:lvl>
   </w:abstractNum>
-  <w:abstractNum w:abstractNumId="33" w15:restartNumberingAfterBreak="0">
+  <w:abstractNum w:abstractNumId="35" w15:restartNumberingAfterBreak="0">
     <w:nsid w:val="66065025"/>
     <w:multiLevelType w:val="hybridMultilevel"/>
     <w:tmpl w:val="3C701562"/>
@@ -8969,7 +10411,7 @@
       </w:rPr>
     </w:lvl>
   </w:abstractNum>
-  <w:abstractNum w:abstractNumId="34" w15:restartNumberingAfterBreak="0">
+  <w:abstractNum w:abstractNumId="36" w15:restartNumberingAfterBreak="0">
     <w:nsid w:val="6BE20516"/>
     <w:multiLevelType w:val="hybridMultilevel"/>
     <w:tmpl w:val="97FA0206"/>
@@ -9082,7 +10524,7 @@
       </w:rPr>
     </w:lvl>
   </w:abstractNum>
-  <w:abstractNum w:abstractNumId="35" w15:restartNumberingAfterBreak="0">
+  <w:abstractNum w:abstractNumId="37" w15:restartNumberingAfterBreak="0">
     <w:nsid w:val="73491B4A"/>
     <w:multiLevelType w:val="hybridMultilevel"/>
     <w:tmpl w:val="227C4B8C"/>
@@ -9195,7 +10637,7 @@
       </w:rPr>
     </w:lvl>
   </w:abstractNum>
-  <w:abstractNum w:abstractNumId="36" w15:restartNumberingAfterBreak="0">
+  <w:abstractNum w:abstractNumId="38" w15:restartNumberingAfterBreak="0">
     <w:nsid w:val="73972CF9"/>
     <w:multiLevelType w:val="hybridMultilevel"/>
     <w:tmpl w:val="1C5E8BCC"/>
@@ -9308,7 +10750,7 @@
       </w:rPr>
     </w:lvl>
   </w:abstractNum>
-  <w:abstractNum w:abstractNumId="37" w15:restartNumberingAfterBreak="0">
+  <w:abstractNum w:abstractNumId="39" w15:restartNumberingAfterBreak="0">
     <w:nsid w:val="76BC4F08"/>
     <w:multiLevelType w:val="hybridMultilevel"/>
     <w:tmpl w:val="42C02A50"/>
@@ -9422,7 +10864,7 @@
     </w:lvl>
   </w:abstractNum>
   <w:num w:numId="1" w16cid:durableId="383605973">
-    <w:abstractNumId w:val="20"/>
+    <w:abstractNumId w:val="21"/>
   </w:num>
   <w:num w:numId="2" w16cid:durableId="1034963626">
     <w:abstractNumId w:val="0"/>
@@ -9455,70 +10897,70 @@
     <w:abstractNumId w:val="9"/>
   </w:num>
   <w:num w:numId="12" w16cid:durableId="558787483">
-    <w:abstractNumId w:val="33"/>
+    <w:abstractNumId w:val="35"/>
   </w:num>
   <w:num w:numId="13" w16cid:durableId="1567953018">
-    <w:abstractNumId w:val="29"/>
+    <w:abstractNumId w:val="31"/>
   </w:num>
   <w:num w:numId="14" w16cid:durableId="1857840810">
-    <w:abstractNumId w:val="28"/>
+    <w:abstractNumId w:val="30"/>
   </w:num>
   <w:num w:numId="15" w16cid:durableId="271867306">
-    <w:abstractNumId w:val="16"/>
+    <w:abstractNumId w:val="17"/>
   </w:num>
   <w:num w:numId="16" w16cid:durableId="1683236584">
     <w:abstractNumId w:val="11"/>
   </w:num>
   <w:num w:numId="17" w16cid:durableId="295138312">
-    <w:abstractNumId w:val="33"/>
+    <w:abstractNumId w:val="35"/>
   </w:num>
   <w:num w:numId="18" w16cid:durableId="1379089609">
-    <w:abstractNumId w:val="15"/>
+    <w:abstractNumId w:val="16"/>
   </w:num>
   <w:num w:numId="19" w16cid:durableId="1404909206">
-    <w:abstractNumId w:val="36"/>
+    <w:abstractNumId w:val="38"/>
   </w:num>
   <w:num w:numId="20" w16cid:durableId="1513836652">
-    <w:abstractNumId w:val="22"/>
+    <w:abstractNumId w:val="23"/>
   </w:num>
   <w:num w:numId="21" w16cid:durableId="1626540739">
-    <w:abstractNumId w:val="15"/>
+    <w:abstractNumId w:val="16"/>
   </w:num>
   <w:num w:numId="22" w16cid:durableId="340939013">
-    <w:abstractNumId w:val="15"/>
+    <w:abstractNumId w:val="16"/>
   </w:num>
   <w:num w:numId="23" w16cid:durableId="974220918">
-    <w:abstractNumId w:val="26"/>
+    <w:abstractNumId w:val="27"/>
   </w:num>
   <w:num w:numId="24" w16cid:durableId="893463332">
     <w:abstractNumId w:val="13"/>
   </w:num>
   <w:num w:numId="25" w16cid:durableId="1668290412">
+    <w:abstractNumId w:val="19"/>
+  </w:num>
+  <w:num w:numId="26" w16cid:durableId="1396396224">
+    <w:abstractNumId w:val="37"/>
+  </w:num>
+  <w:num w:numId="27" w16cid:durableId="633557950">
+    <w:abstractNumId w:val="25"/>
+  </w:num>
+  <w:num w:numId="28" w16cid:durableId="409011896">
+    <w:abstractNumId w:val="24"/>
+  </w:num>
+  <w:num w:numId="29" w16cid:durableId="1481382649">
+    <w:abstractNumId w:val="29"/>
+  </w:num>
+  <w:num w:numId="30" w16cid:durableId="661392446">
+    <w:abstractNumId w:val="33"/>
+  </w:num>
+  <w:num w:numId="31" w16cid:durableId="1961062145">
+    <w:abstractNumId w:val="26"/>
+  </w:num>
+  <w:num w:numId="32" w16cid:durableId="849680640">
     <w:abstractNumId w:val="18"/>
   </w:num>
-  <w:num w:numId="26" w16cid:durableId="1396396224">
-    <w:abstractNumId w:val="35"/>
-  </w:num>
-  <w:num w:numId="27" w16cid:durableId="633557950">
-    <w:abstractNumId w:val="24"/>
-  </w:num>
-  <w:num w:numId="28" w16cid:durableId="409011896">
-    <w:abstractNumId w:val="23"/>
-  </w:num>
-  <w:num w:numId="29" w16cid:durableId="1481382649">
-    <w:abstractNumId w:val="27"/>
-  </w:num>
-  <w:num w:numId="30" w16cid:durableId="661392446">
-    <w:abstractNumId w:val="31"/>
-  </w:num>
-  <w:num w:numId="31" w16cid:durableId="1961062145">
-    <w:abstractNumId w:val="25"/>
-  </w:num>
-  <w:num w:numId="32" w16cid:durableId="849680640">
-    <w:abstractNumId w:val="17"/>
-  </w:num>
   <w:num w:numId="33" w16cid:durableId="76484949">
-    <w:abstractNumId w:val="21"/>
+    <w:abstractNumId w:val="22"/>
   </w:num>
   <w:num w:numId="34" w16cid:durableId="1211847952">
     <w:abstractNumId w:val="14"/>
@@ -9527,22 +10969,28 @@
     <w:abstractNumId w:val="12"/>
   </w:num>
   <w:num w:numId="36" w16cid:durableId="1959876298">
-    <w:abstractNumId w:val="32"/>
+    <w:abstractNumId w:val="34"/>
   </w:num>
   <w:num w:numId="37" w16cid:durableId="1182744646">
     <w:abstractNumId w:val="10"/>
   </w:num>
   <w:num w:numId="38" w16cid:durableId="690108874">
-    <w:abstractNumId w:val="37"/>
+    <w:abstractNumId w:val="39"/>
   </w:num>
   <w:num w:numId="39" w16cid:durableId="1435318393">
-    <w:abstractNumId w:val="30"/>
+    <w:abstractNumId w:val="32"/>
   </w:num>
   <w:num w:numId="40" w16cid:durableId="1039285467">
-    <w:abstractNumId w:val="34"/>
+    <w:abstractNumId w:val="36"/>
   </w:num>
   <w:num w:numId="41" w16cid:durableId="637229013">
-    <w:abstractNumId w:val="19"/>
+    <w:abstractNumId w:val="20"/>
+  </w:num>
+  <w:num w:numId="42" w16cid:durableId="100998734">
+    <w:abstractNumId w:val="28"/>
+  </w:num>
+  <w:num w:numId="43" w16cid:durableId="1917740869">
+    <w:abstractNumId w:val="15"/>
   </w:num>
 </w:numbering>
 </file>

</xml_diff>